<commit_message>
Updated on April 8 2019
</commit_message>
<xml_diff>
--- a/Data Collection Tools/Guide - Siyenza Data Collection Tools_draft.docx
+++ b/Data Collection Tools/Guide - Siyenza Data Collection Tools_draft.docx
@@ -16,7 +16,23 @@
           <w:rFonts w:ascii="Century Gothic" w:hAnsi="Century Gothic"/>
           <w:b/>
         </w:rPr>
-        <w:t xml:space="preserve">Guide: Siyenza </w:t>
+        <w:t xml:space="preserve">Guide: </w:t>
+      </w:r>
+      <w:proofErr w:type="spellStart"/>
+      <w:r>
+        <w:rPr>
+          <w:rFonts w:ascii="Century Gothic" w:hAnsi="Century Gothic"/>
+          <w:b/>
+        </w:rPr>
+        <w:t>Siyenza</w:t>
+      </w:r>
+      <w:proofErr w:type="spellEnd"/>
+      <w:r>
+        <w:rPr>
+          <w:rFonts w:ascii="Century Gothic" w:hAnsi="Century Gothic"/>
+          <w:b/>
+        </w:rPr>
+        <w:t xml:space="preserve"> </w:t>
       </w:r>
       <w:r>
         <w:rPr>
@@ -97,12 +113,12 @@
         <w:tblLook w:val="04A0" w:firstRow="1" w:lastRow="0" w:firstColumn="1" w:lastColumn="0" w:noHBand="0" w:noVBand="1"/>
       </w:tblPr>
       <w:tblGrid>
-        <w:gridCol w:w="489"/>
-        <w:gridCol w:w="3310"/>
-        <w:gridCol w:w="2746"/>
-        <w:gridCol w:w="2294"/>
-        <w:gridCol w:w="2777"/>
-        <w:gridCol w:w="2774"/>
+        <w:gridCol w:w="498"/>
+        <w:gridCol w:w="3376"/>
+        <w:gridCol w:w="2801"/>
+        <w:gridCol w:w="2340"/>
+        <w:gridCol w:w="2833"/>
+        <w:gridCol w:w="2830"/>
       </w:tblGrid>
       <w:tr>
         <w:trPr>
@@ -318,13 +334,15 @@
                 <w:b/>
               </w:rPr>
             </w:pPr>
-            <w:r>
-              <w:rPr>
-                <w:rFonts w:ascii="Century Gothic" w:hAnsi="Century Gothic"/>
-                <w:b/>
-              </w:rPr>
-              <w:t>Minimum Requirements and Intervention Checklists_March 26 2019</w:t>
-            </w:r>
+            <w:proofErr w:type="spellStart"/>
+            <w:r>
+              <w:rPr>
+                <w:rFonts w:ascii="Century Gothic" w:hAnsi="Century Gothic"/>
+                <w:b/>
+              </w:rPr>
+              <w:t>MinimumRequirements</w:t>
+            </w:r>
+            <w:proofErr w:type="spellEnd"/>
           </w:p>
         </w:tc>
         <w:tc>
@@ -386,8 +404,16 @@
             <w:r>
               <w:rPr>
                 <w:rFonts w:ascii="Century Gothic" w:hAnsi="Century Gothic"/>
-              </w:rPr>
-              <w:t>April 1, 2019</w:t>
+                <w:b/>
+                <w:u w:val="single"/>
+              </w:rPr>
+              <w:t>Weekly</w:t>
+            </w:r>
+            <w:r>
+              <w:rPr>
+                <w:rFonts w:ascii="Century Gothic" w:hAnsi="Century Gothic"/>
+              </w:rPr>
+              <w:t>:</w:t>
             </w:r>
           </w:p>
           <w:p>
@@ -401,7 +427,7 @@
               <w:rPr>
                 <w:rFonts w:ascii="Century Gothic" w:hAnsi="Century Gothic"/>
               </w:rPr>
-              <w:t>April 19, 2019</w:t>
+              <w:t>Mondays by COB</w:t>
             </w:r>
           </w:p>
         </w:tc>
@@ -419,24 +445,33 @@
             <w:r>
               <w:rPr>
                 <w:rFonts w:ascii="Century Gothic" w:hAnsi="Century Gothic"/>
-              </w:rPr>
-              <w:t xml:space="preserve">Email to Alaya Koneru at </w:t>
-            </w:r>
+                <w:b/>
+              </w:rPr>
+              <w:t>Upload to Shared Drive</w:t>
+            </w:r>
+            <w:r>
+              <w:rPr>
+                <w:rFonts w:ascii="Century Gothic" w:hAnsi="Century Gothic"/>
+              </w:rPr>
+              <w:t>*:</w:t>
+            </w:r>
+          </w:p>
+          <w:p>
+            <w:pPr>
+              <w:cnfStyle w:val="000000100000" w:firstRow="0" w:lastRow="0" w:firstColumn="0" w:lastColumn="0" w:oddVBand="0" w:evenVBand="0" w:oddHBand="1" w:evenHBand="0" w:firstRowFirstColumn="0" w:firstRowLastColumn="0" w:lastRowFirstColumn="0" w:lastRowLastColumn="0"/>
+              <w:rPr>
+                <w:rFonts w:ascii="Century Gothic" w:hAnsi="Century Gothic"/>
+              </w:rPr>
+            </w:pPr>
             <w:hyperlink r:id="rId8" w:history="1">
               <w:r>
                 <w:rPr>
                   <w:rStyle w:val="Hyperlink"/>
                   <w:rFonts w:ascii="Century Gothic" w:hAnsi="Century Gothic"/>
                 </w:rPr>
-                <w:t>xjq8@cdc.gov</w:t>
+                <w:t>S:\_Siyenza\Data Collection Tools</w:t>
               </w:r>
             </w:hyperlink>
-            <w:r>
-              <w:rPr>
-                <w:rFonts w:ascii="Century Gothic" w:hAnsi="Century Gothic"/>
-              </w:rPr>
-              <w:t xml:space="preserve"> </w:t>
-            </w:r>
           </w:p>
         </w:tc>
       </w:tr>
@@ -731,12 +766,37 @@
                 <w:b/>
               </w:rPr>
             </w:pPr>
-            <w:r>
-              <w:rPr>
-                <w:rFonts w:ascii="Century Gothic" w:hAnsi="Century Gothic"/>
-                <w:b/>
-              </w:rPr>
-              <w:t>Feb_PICT Guidance Checklist_Final Feb 6 2019</w:t>
+            <w:proofErr w:type="spellStart"/>
+            <w:r>
+              <w:rPr>
+                <w:rFonts w:ascii="Century Gothic" w:hAnsi="Century Gothic"/>
+                <w:b/>
+              </w:rPr>
+              <w:t>Feb_PICT</w:t>
+            </w:r>
+            <w:proofErr w:type="spellEnd"/>
+            <w:r>
+              <w:rPr>
+                <w:rFonts w:ascii="Century Gothic" w:hAnsi="Century Gothic"/>
+                <w:b/>
+              </w:rPr>
+              <w:t xml:space="preserve"> Guidance </w:t>
+            </w:r>
+            <w:proofErr w:type="spellStart"/>
+            <w:r>
+              <w:rPr>
+                <w:rFonts w:ascii="Century Gothic" w:hAnsi="Century Gothic"/>
+                <w:b/>
+              </w:rPr>
+              <w:t>Checklist_Final</w:t>
+            </w:r>
+            <w:proofErr w:type="spellEnd"/>
+            <w:r>
+              <w:rPr>
+                <w:rFonts w:ascii="Century Gothic" w:hAnsi="Century Gothic"/>
+                <w:b/>
+              </w:rPr>
+              <w:t xml:space="preserve"> Feb 6 2019</w:t>
             </w:r>
           </w:p>
         </w:tc>
@@ -859,12 +919,37 @@
                 <w:b/>
               </w:rPr>
             </w:pPr>
-            <w:r>
-              <w:rPr>
-                <w:rFonts w:ascii="Century Gothic" w:hAnsi="Century Gothic"/>
-                <w:b/>
-              </w:rPr>
-              <w:t>Feb_Linkage Intervention_Feb 5 2019</w:t>
+            <w:proofErr w:type="spellStart"/>
+            <w:r>
+              <w:rPr>
+                <w:rFonts w:ascii="Century Gothic" w:hAnsi="Century Gothic"/>
+                <w:b/>
+              </w:rPr>
+              <w:t>Feb_Linkage</w:t>
+            </w:r>
+            <w:proofErr w:type="spellEnd"/>
+            <w:r>
+              <w:rPr>
+                <w:rFonts w:ascii="Century Gothic" w:hAnsi="Century Gothic"/>
+                <w:b/>
+              </w:rPr>
+              <w:t xml:space="preserve"> </w:t>
+            </w:r>
+            <w:proofErr w:type="spellStart"/>
+            <w:r>
+              <w:rPr>
+                <w:rFonts w:ascii="Century Gothic" w:hAnsi="Century Gothic"/>
+                <w:b/>
+              </w:rPr>
+              <w:t>Intervention_Feb</w:t>
+            </w:r>
+            <w:proofErr w:type="spellEnd"/>
+            <w:r>
+              <w:rPr>
+                <w:rFonts w:ascii="Century Gothic" w:hAnsi="Century Gothic"/>
+                <w:b/>
+              </w:rPr>
+              <w:t xml:space="preserve"> 5 2019</w:t>
             </w:r>
           </w:p>
         </w:tc>
@@ -984,12 +1069,37 @@
                 <w:b/>
               </w:rPr>
             </w:pPr>
-            <w:r>
-              <w:rPr>
-                <w:rFonts w:ascii="Century Gothic" w:hAnsi="Century Gothic"/>
-                <w:b/>
-              </w:rPr>
-              <w:t>Feb_Tracking and Tracing Intervention_Feb 5 2019</w:t>
+            <w:proofErr w:type="spellStart"/>
+            <w:r>
+              <w:rPr>
+                <w:rFonts w:ascii="Century Gothic" w:hAnsi="Century Gothic"/>
+                <w:b/>
+              </w:rPr>
+              <w:t>Feb_Tracking</w:t>
+            </w:r>
+            <w:proofErr w:type="spellEnd"/>
+            <w:r>
+              <w:rPr>
+                <w:rFonts w:ascii="Century Gothic" w:hAnsi="Century Gothic"/>
+                <w:b/>
+              </w:rPr>
+              <w:t xml:space="preserve"> and Tracing </w:t>
+            </w:r>
+            <w:proofErr w:type="spellStart"/>
+            <w:r>
+              <w:rPr>
+                <w:rFonts w:ascii="Century Gothic" w:hAnsi="Century Gothic"/>
+                <w:b/>
+              </w:rPr>
+              <w:t>Intervention_Feb</w:t>
+            </w:r>
+            <w:proofErr w:type="spellEnd"/>
+            <w:r>
+              <w:rPr>
+                <w:rFonts w:ascii="Century Gothic" w:hAnsi="Century Gothic"/>
+                <w:b/>
+              </w:rPr>
+              <w:t xml:space="preserve"> 5 2019</w:t>
             </w:r>
           </w:p>
         </w:tc>
@@ -1112,12 +1222,37 @@
                 <w:b/>
               </w:rPr>
             </w:pPr>
-            <w:r>
-              <w:rPr>
-                <w:rFonts w:ascii="Century Gothic" w:hAnsi="Century Gothic"/>
-                <w:b/>
-              </w:rPr>
-              <w:t>Feb_Data Quality Checklist_Final_Feb 5 2019</w:t>
+            <w:proofErr w:type="spellStart"/>
+            <w:r>
+              <w:rPr>
+                <w:rFonts w:ascii="Century Gothic" w:hAnsi="Century Gothic"/>
+                <w:b/>
+              </w:rPr>
+              <w:t>Feb_Data</w:t>
+            </w:r>
+            <w:proofErr w:type="spellEnd"/>
+            <w:r>
+              <w:rPr>
+                <w:rFonts w:ascii="Century Gothic" w:hAnsi="Century Gothic"/>
+                <w:b/>
+              </w:rPr>
+              <w:t xml:space="preserve"> Quality </w:t>
+            </w:r>
+            <w:proofErr w:type="spellStart"/>
+            <w:r>
+              <w:rPr>
+                <w:rFonts w:ascii="Century Gothic" w:hAnsi="Century Gothic"/>
+                <w:b/>
+              </w:rPr>
+              <w:t>Checklist_Final_Feb</w:t>
+            </w:r>
+            <w:proofErr w:type="spellEnd"/>
+            <w:r>
+              <w:rPr>
+                <w:rFonts w:ascii="Century Gothic" w:hAnsi="Century Gothic"/>
+                <w:b/>
+              </w:rPr>
+              <w:t xml:space="preserve"> 5 2019</w:t>
             </w:r>
           </w:p>
         </w:tc>
@@ -1242,7 +1377,23 @@
                 <w:rFonts w:ascii="Century Gothic" w:hAnsi="Century Gothic"/>
                 <w:b/>
               </w:rPr>
-              <w:t>Rapid survey of Missed Appts_Updated_April 3 2019</w:t>
+              <w:t xml:space="preserve">Rapid survey of Missed </w:t>
+            </w:r>
+            <w:proofErr w:type="spellStart"/>
+            <w:r>
+              <w:rPr>
+                <w:rFonts w:ascii="Century Gothic" w:hAnsi="Century Gothic"/>
+                <w:b/>
+              </w:rPr>
+              <w:t>Appts_Updated_April</w:t>
+            </w:r>
+            <w:proofErr w:type="spellEnd"/>
+            <w:r>
+              <w:rPr>
+                <w:rFonts w:ascii="Century Gothic" w:hAnsi="Century Gothic"/>
+                <w:b/>
+              </w:rPr>
+              <w:t xml:space="preserve"> 3 2019</w:t>
             </w:r>
           </w:p>
         </w:tc>
@@ -1401,7 +1552,23 @@
                 <w:rFonts w:ascii="Century Gothic" w:hAnsi="Century Gothic"/>
                 <w:b/>
               </w:rPr>
-              <w:t>Revised tracing and tracking tool_March 26 2019_revised</w:t>
+              <w:t xml:space="preserve">Revised tracing and tracking </w:t>
+            </w:r>
+            <w:proofErr w:type="spellStart"/>
+            <w:r>
+              <w:rPr>
+                <w:rFonts w:ascii="Century Gothic" w:hAnsi="Century Gothic"/>
+                <w:b/>
+              </w:rPr>
+              <w:t>tool_March</w:t>
+            </w:r>
+            <w:proofErr w:type="spellEnd"/>
+            <w:r>
+              <w:rPr>
+                <w:rFonts w:ascii="Century Gothic" w:hAnsi="Century Gothic"/>
+                <w:b/>
+              </w:rPr>
+              <w:t xml:space="preserve"> 26 2019_revised</w:t>
             </w:r>
           </w:p>
         </w:tc>
@@ -1526,8 +1693,17 @@
                 <w:rFonts w:ascii="Century Gothic" w:hAnsi="Century Gothic"/>
                 <w:b/>
               </w:rPr>
-              <w:t>Tier_ReportTool__2.28.19_for dropbox</w:t>
-            </w:r>
+              <w:t xml:space="preserve">Tier_ReportTool__2.28.19_for </w:t>
+            </w:r>
+            <w:proofErr w:type="spellStart"/>
+            <w:r>
+              <w:rPr>
+                <w:rFonts w:ascii="Century Gothic" w:hAnsi="Century Gothic"/>
+                <w:b/>
+              </w:rPr>
+              <w:t>dropbox</w:t>
+            </w:r>
+            <w:proofErr w:type="spellEnd"/>
           </w:p>
         </w:tc>
         <w:tc>
@@ -1760,6 +1936,184 @@
                   <w:rFonts w:ascii="Century Gothic" w:hAnsi="Century Gothic"/>
                 </w:rPr>
                 <w:t>xjq8@cdc.gov</w:t>
+              </w:r>
+            </w:hyperlink>
+          </w:p>
+        </w:tc>
+      </w:tr>
+      <w:tr>
+        <w:tc>
+          <w:tcPr>
+            <w:cnfStyle w:val="001000000000" w:firstRow="0" w:lastRow="0" w:firstColumn="1" w:lastColumn="0" w:oddVBand="0" w:evenVBand="0" w:oddHBand="0" w:evenHBand="0" w:firstRowFirstColumn="0" w:firstRowLastColumn="0" w:lastRowFirstColumn="0" w:lastRowLastColumn="0"/>
+            <w:tcW w:w="170" w:type="pct"/>
+          </w:tcPr>
+          <w:p>
+            <w:pPr>
+              <w:rPr>
+                <w:rFonts w:ascii="Century Gothic" w:hAnsi="Century Gothic"/>
+              </w:rPr>
+            </w:pPr>
+            <w:r>
+              <w:rPr>
+                <w:rFonts w:ascii="Century Gothic" w:hAnsi="Century Gothic"/>
+              </w:rPr>
+              <w:t>12</w:t>
+            </w:r>
+          </w:p>
+        </w:tc>
+        <w:tc>
+          <w:tcPr>
+            <w:tcW w:w="1150" w:type="pct"/>
+          </w:tcPr>
+          <w:p>
+            <w:pPr>
+              <w:cnfStyle w:val="000000000000" w:firstRow="0" w:lastRow="0" w:firstColumn="0" w:lastColumn="0" w:oddVBand="0" w:evenVBand="0" w:oddHBand="0" w:evenHBand="0" w:firstRowFirstColumn="0" w:firstRowLastColumn="0" w:lastRowFirstColumn="0" w:lastRowLastColumn="0"/>
+              <w:rPr>
+                <w:rFonts w:ascii="Century Gothic" w:hAnsi="Century Gothic"/>
+                <w:b/>
+              </w:rPr>
+            </w:pPr>
+            <w:r>
+              <w:rPr>
+                <w:rFonts w:ascii="Century Gothic" w:hAnsi="Century Gothic"/>
+                <w:b/>
+              </w:rPr>
+              <w:t>Facility Recommendation Tracker_April52019</w:t>
+            </w:r>
+          </w:p>
+        </w:tc>
+        <w:tc>
+          <w:tcPr>
+            <w:tcW w:w="954" w:type="pct"/>
+          </w:tcPr>
+          <w:p>
+            <w:pPr>
+              <w:cnfStyle w:val="000000000000" w:firstRow="0" w:lastRow="0" w:firstColumn="0" w:lastColumn="0" w:oddVBand="0" w:evenVBand="0" w:oddHBand="0" w:evenHBand="0" w:firstRowFirstColumn="0" w:firstRowLastColumn="0" w:lastRowFirstColumn="0" w:lastRowLastColumn="0"/>
+              <w:rPr>
+                <w:rFonts w:ascii="Century Gothic" w:hAnsi="Century Gothic"/>
+              </w:rPr>
+            </w:pPr>
+            <w:r>
+              <w:rPr>
+                <w:rFonts w:ascii="Century Gothic" w:hAnsi="Century Gothic"/>
+              </w:rPr>
+              <w:t>CDC Site Lead</w:t>
+            </w:r>
+          </w:p>
+        </w:tc>
+        <w:tc>
+          <w:tcPr>
+            <w:tcW w:w="797" w:type="pct"/>
+          </w:tcPr>
+          <w:p>
+            <w:pPr>
+              <w:cnfStyle w:val="000000000000" w:firstRow="0" w:lastRow="0" w:firstColumn="0" w:lastColumn="0" w:oddVBand="0" w:evenVBand="0" w:oddHBand="0" w:evenHBand="0" w:firstRowFirstColumn="0" w:firstRowLastColumn="0" w:lastRowFirstColumn="0" w:lastRowLastColumn="0"/>
+              <w:rPr>
+                <w:rFonts w:ascii="Century Gothic" w:hAnsi="Century Gothic"/>
+                <w:u w:val="single"/>
+              </w:rPr>
+            </w:pPr>
+            <w:r>
+              <w:rPr>
+                <w:rFonts w:ascii="Century Gothic" w:hAnsi="Century Gothic"/>
+                <w:u w:val="single"/>
+              </w:rPr>
+              <w:t>Required</w:t>
+            </w:r>
+            <w:r>
+              <w:rPr>
+                <w:rFonts w:ascii="Century Gothic" w:hAnsi="Century Gothic"/>
+              </w:rPr>
+              <w:t xml:space="preserve"> for Submission to CDC</w:t>
+            </w:r>
+          </w:p>
+        </w:tc>
+        <w:tc>
+          <w:tcPr>
+            <w:tcW w:w="965" w:type="pct"/>
+          </w:tcPr>
+          <w:p>
+            <w:pPr>
+              <w:cnfStyle w:val="000000000000" w:firstRow="0" w:lastRow="0" w:firstColumn="0" w:lastColumn="0" w:oddVBand="0" w:evenVBand="0" w:oddHBand="0" w:evenHBand="0" w:firstRowFirstColumn="0" w:firstRowLastColumn="0" w:lastRowFirstColumn="0" w:lastRowLastColumn="0"/>
+              <w:rPr>
+                <w:rFonts w:ascii="Century Gothic" w:hAnsi="Century Gothic"/>
+              </w:rPr>
+            </w:pPr>
+            <w:r>
+              <w:rPr>
+                <w:rFonts w:ascii="Century Gothic" w:hAnsi="Century Gothic"/>
+                <w:b/>
+                <w:u w:val="single"/>
+              </w:rPr>
+              <w:t>Weekly</w:t>
+            </w:r>
+            <w:r>
+              <w:rPr>
+                <w:rFonts w:ascii="Century Gothic" w:hAnsi="Century Gothic"/>
+              </w:rPr>
+              <w:t>:</w:t>
+            </w:r>
+          </w:p>
+          <w:p>
+            <w:pPr>
+              <w:cnfStyle w:val="000000000000" w:firstRow="0" w:lastRow="0" w:firstColumn="0" w:lastColumn="0" w:oddVBand="0" w:evenVBand="0" w:oddHBand="0" w:evenHBand="0" w:firstRowFirstColumn="0" w:firstRowLastColumn="0" w:lastRowFirstColumn="0" w:lastRowLastColumn="0"/>
+              <w:rPr>
+                <w:rFonts w:ascii="Century Gothic" w:hAnsi="Century Gothic"/>
+              </w:rPr>
+            </w:pPr>
+            <w:r>
+              <w:rPr>
+                <w:rFonts w:ascii="Century Gothic" w:hAnsi="Century Gothic"/>
+              </w:rPr>
+              <w:t>Fri</w:t>
+            </w:r>
+            <w:r>
+              <w:rPr>
+                <w:rFonts w:ascii="Century Gothic" w:hAnsi="Century Gothic"/>
+              </w:rPr>
+              <w:t>days by COB</w:t>
+            </w:r>
+          </w:p>
+        </w:tc>
+        <w:tc>
+          <w:tcPr>
+            <w:tcW w:w="964" w:type="pct"/>
+          </w:tcPr>
+          <w:p>
+            <w:pPr>
+              <w:cnfStyle w:val="000000000000" w:firstRow="0" w:lastRow="0" w:firstColumn="0" w:lastColumn="0" w:oddVBand="0" w:evenVBand="0" w:oddHBand="0" w:evenHBand="0" w:firstRowFirstColumn="0" w:firstRowLastColumn="0" w:lastRowFirstColumn="0" w:lastRowLastColumn="0"/>
+              <w:rPr>
+                <w:rFonts w:ascii="Century Gothic" w:hAnsi="Century Gothic"/>
+              </w:rPr>
+            </w:pPr>
+            <w:r>
+              <w:rPr>
+                <w:rFonts w:ascii="Century Gothic" w:hAnsi="Century Gothic"/>
+                <w:b/>
+              </w:rPr>
+              <w:t>Upload to Shared Drive</w:t>
+            </w:r>
+            <w:r>
+              <w:rPr>
+                <w:rFonts w:ascii="Century Gothic" w:hAnsi="Century Gothic"/>
+              </w:rPr>
+              <w:t>*:</w:t>
+            </w:r>
+          </w:p>
+          <w:p>
+            <w:pPr>
+              <w:cnfStyle w:val="000000000000" w:firstRow="0" w:lastRow="0" w:firstColumn="0" w:lastColumn="0" w:oddVBand="0" w:evenVBand="0" w:oddHBand="0" w:evenHBand="0" w:firstRowFirstColumn="0" w:firstRowLastColumn="0" w:lastRowFirstColumn="0" w:lastRowLastColumn="0"/>
+              <w:rPr>
+                <w:rFonts w:ascii="Century Gothic" w:hAnsi="Century Gothic"/>
+              </w:rPr>
+            </w:pPr>
+            <w:hyperlink r:id="rId11" w:history="1">
+              <w:r>
+                <w:rPr>
+                  <w:rStyle w:val="Hyperlink"/>
+                  <w:rFonts w:ascii="Century Gothic" w:hAnsi="Century Gothic"/>
+                </w:rPr>
+                <w:t>S:\_Siyenza\Data Collection Tools</w:t>
               </w:r>
             </w:hyperlink>
           </w:p>
@@ -1777,38 +2131,54 @@
       <w:pPr>
         <w:rPr>
           <w:rFonts w:ascii="Century Gothic" w:hAnsi="Century Gothic"/>
+          <w:b/>
         </w:rPr>
       </w:pPr>
       <w:r>
         <w:rPr>
           <w:rFonts w:ascii="Century Gothic" w:hAnsi="Century Gothic"/>
+          <w:b/>
         </w:rPr>
-        <w:t xml:space="preserve">If you have questions regarding any of these tools or need assistance, please contact </w:t>
+        <w:t xml:space="preserve">* </w:t>
       </w:r>
       <w:r>
         <w:rPr>
           <w:rFonts w:ascii="Century Gothic" w:hAnsi="Century Gothic"/>
+          <w:b/>
         </w:rPr>
-        <w:t>Alaya Koneru at xjq8@cdc.gov</w:t>
+        <w:t xml:space="preserve">Each site lead and TDY team has individual folders by person’s/team’s name – Upload your facility data to your folder. </w:t>
       </w:r>
       <w:r>
         <w:rPr>
           <w:rFonts w:ascii="Century Gothic" w:hAnsi="Century Gothic"/>
+          <w:b/>
         </w:rPr>
-        <w:t>.</w:t>
+        <w:t xml:space="preserve">If you have difficulties accessing and uploading data to shared drive, please email completed file to Alaya Koneru at </w:t>
       </w:r>
-    </w:p>
-    <w:p>
-      <w:pPr>
+      <w:hyperlink r:id="rId12" w:history="1">
+        <w:r>
+          <w:rPr>
+            <w:rStyle w:val="Hyperlink"/>
+            <w:rFonts w:ascii="Century Gothic" w:hAnsi="Century Gothic"/>
+            <w:b/>
+          </w:rPr>
+          <w:t>xjq8@cdc.gov</w:t>
+        </w:r>
+      </w:hyperlink>
+      <w:r>
         <w:rPr>
+          <w:rStyle w:val="Hyperlink"/>
           <w:rFonts w:ascii="Century Gothic" w:hAnsi="Century Gothic"/>
+          <w:b/>
         </w:rPr>
-      </w:pPr>
+        <w:t xml:space="preserve"> </w:t>
+      </w:r>
       <w:r>
         <w:rPr>
           <w:rFonts w:ascii="Century Gothic" w:hAnsi="Century Gothic"/>
+          <w:b/>
         </w:rPr>
-        <w:br w:type="page"/>
+        <w:t>with “Site Lead Data Upload” in email subject line.</w:t>
       </w:r>
     </w:p>
     <w:p>
@@ -1834,8 +2204,8 @@
         <w:tblLook w:val="04A0" w:firstRow="1" w:lastRow="0" w:firstColumn="1" w:lastColumn="0" w:noHBand="0" w:noVBand="1"/>
       </w:tblPr>
       <w:tblGrid>
-        <w:gridCol w:w="846"/>
-        <w:gridCol w:w="13544"/>
+        <w:gridCol w:w="863"/>
+        <w:gridCol w:w="13815"/>
       </w:tblGrid>
       <w:tr>
         <w:trPr>
@@ -1911,13 +2281,15 @@
                 <w:b/>
               </w:rPr>
             </w:pPr>
-            <w:r>
-              <w:rPr>
-                <w:rFonts w:ascii="Century Gothic" w:hAnsi="Century Gothic"/>
-                <w:b/>
-              </w:rPr>
-              <w:t>Minimum Requirements and Intervention Checklists_March 26 2019</w:t>
-            </w:r>
+            <w:proofErr w:type="spellStart"/>
+            <w:r>
+              <w:rPr>
+                <w:rFonts w:ascii="Century Gothic" w:hAnsi="Century Gothic"/>
+                <w:b/>
+              </w:rPr>
+              <w:t>MinimumRequirements</w:t>
+            </w:r>
+            <w:proofErr w:type="spellEnd"/>
           </w:p>
         </w:tc>
       </w:tr>
@@ -1941,309 +2313,58 @@
           </w:tcPr>
           <w:p>
             <w:pPr>
+              <w:cnfStyle w:val="000000000000" w:firstRow="0" w:lastRow="0" w:firstColumn="0" w:lastColumn="0" w:oddVBand="0" w:evenVBand="0" w:oddHBand="0" w:evenHBand="0" w:firstRowFirstColumn="0" w:firstRowLastColumn="0" w:lastRowFirstColumn="0" w:lastRowLastColumn="0"/>
+              <w:rPr>
+                <w:noProof/>
+              </w:rPr>
+            </w:pPr>
+            <w:r>
+              <w:rPr>
+                <w:noProof/>
+              </w:rPr>
+              <w:t>NOTE: There is a version for PRINT ONLY that can be used while in the facilities.  Data collected on the PRINT ONLY form should be entered electronically onto the version on the Shared Drive.</w:t>
+            </w:r>
+          </w:p>
+          <w:p>
+            <w:pPr>
+              <w:cnfStyle w:val="000000000000" w:firstRow="0" w:lastRow="0" w:firstColumn="0" w:lastColumn="0" w:oddVBand="0" w:evenVBand="0" w:oddHBand="0" w:evenHBand="0" w:firstRowFirstColumn="0" w:firstRowLastColumn="0" w:lastRowFirstColumn="0" w:lastRowLastColumn="0"/>
+              <w:rPr>
+                <w:noProof/>
+              </w:rPr>
+            </w:pPr>
+          </w:p>
+          <w:p>
+            <w:pPr>
               <w:jc w:val="center"/>
               <w:cnfStyle w:val="000000000000" w:firstRow="0" w:lastRow="0" w:firstColumn="0" w:lastColumn="0" w:oddVBand="0" w:evenVBand="0" w:oddHBand="0" w:evenHBand="0" w:firstRowFirstColumn="0" w:firstRowLastColumn="0" w:lastRowFirstColumn="0" w:lastRowLastColumn="0"/>
               <w:rPr>
                 <w:noProof/>
               </w:rPr>
             </w:pPr>
+            <w:r>
+              <w:rPr>
+                <w:noProof/>
+              </w:rPr>
+              <w:t>PRINT ONLY version (for ease of recording data on paper while in facility)</w:t>
+            </w:r>
           </w:p>
           <w:p>
             <w:pPr>
               <w:jc w:val="center"/>
               <w:cnfStyle w:val="000000000000" w:firstRow="0" w:lastRow="0" w:firstColumn="0" w:lastColumn="0" w:oddVBand="0" w:evenVBand="0" w:oddHBand="0" w:evenHBand="0" w:firstRowFirstColumn="0" w:firstRowLastColumn="0" w:lastRowFirstColumn="0" w:lastRowLastColumn="0"/>
               <w:rPr>
-                <w:rFonts w:ascii="Century Gothic" w:hAnsi="Century Gothic"/>
-                <w:b/>
-              </w:rPr>
-            </w:pPr>
-            <w:r>
-              <w:rPr>
                 <w:noProof/>
               </w:rPr>
+            </w:pPr>
+            <w:r>
+              <w:rPr>
+                <w:noProof/>
+              </w:rPr>
               <w:drawing>
-                <wp:inline distT="0" distB="0" distL="0" distR="0" wp14:anchorId="4E1EF7E1" wp14:editId="15185054">
+                <wp:inline distT="0" distB="0" distL="0" distR="0" wp14:anchorId="396DD227" wp14:editId="4523E5D4">
                   <wp:extent cx="6276975" cy="2019300"/>
                   <wp:effectExtent l="0" t="0" r="9525" b="0"/>
-                  <wp:docPr id="1" name="Picture 1"/>
-                  <wp:cNvGraphicFramePr>
-                    <a:graphicFrameLocks xmlns:a="http://schemas.openxmlformats.org/drawingml/2006/main" noChangeAspect="1"/>
-                  </wp:cNvGraphicFramePr>
-                  <a:graphic xmlns:a="http://schemas.openxmlformats.org/drawingml/2006/main">
-                    <a:graphicData uri="http://schemas.openxmlformats.org/drawingml/2006/picture">
-                      <pic:pic xmlns:pic="http://schemas.openxmlformats.org/drawingml/2006/picture">
-                        <pic:nvPicPr>
-                          <pic:cNvPr id="1" name=""/>
-                          <pic:cNvPicPr/>
-                        </pic:nvPicPr>
-                        <pic:blipFill>
-                          <a:blip r:embed="rId11"/>
-                          <a:stretch>
-                            <a:fillRect/>
-                          </a:stretch>
-                        </pic:blipFill>
-                        <pic:spPr>
-                          <a:xfrm>
-                            <a:off x="0" y="0"/>
-                            <a:ext cx="6276975" cy="2019300"/>
-                          </a:xfrm>
-                          <a:prstGeom prst="rect">
-                            <a:avLst/>
-                          </a:prstGeom>
-                        </pic:spPr>
-                      </pic:pic>
-                    </a:graphicData>
-                  </a:graphic>
-                </wp:inline>
-              </w:drawing>
-            </w:r>
-          </w:p>
-          <w:p>
-            <w:pPr>
-              <w:cnfStyle w:val="000000000000" w:firstRow="0" w:lastRow="0" w:firstColumn="0" w:lastColumn="0" w:oddVBand="0" w:evenVBand="0" w:oddHBand="0" w:evenHBand="0" w:firstRowFirstColumn="0" w:firstRowLastColumn="0" w:lastRowFirstColumn="0" w:lastRowLastColumn="0"/>
-              <w:rPr>
-                <w:rFonts w:ascii="Century Gothic" w:hAnsi="Century Gothic"/>
-                <w:b/>
-              </w:rPr>
-            </w:pPr>
-          </w:p>
-        </w:tc>
-      </w:tr>
-      <w:tr>
-        <w:trPr>
-          <w:cnfStyle w:val="000000100000" w:firstRow="0" w:lastRow="0" w:firstColumn="0" w:lastColumn="0" w:oddVBand="0" w:evenVBand="0" w:oddHBand="1" w:evenHBand="0" w:firstRowFirstColumn="0" w:firstRowLastColumn="0" w:lastRowFirstColumn="0" w:lastRowLastColumn="0"/>
-        </w:trPr>
-        <w:tc>
-          <w:tcPr>
-            <w:cnfStyle w:val="001000000000" w:firstRow="0" w:lastRow="0" w:firstColumn="1" w:lastColumn="0" w:oddVBand="0" w:evenVBand="0" w:oddHBand="0" w:evenHBand="0" w:firstRowFirstColumn="0" w:firstRowLastColumn="0" w:lastRowFirstColumn="0" w:lastRowLastColumn="0"/>
-            <w:tcW w:w="294" w:type="pct"/>
-          </w:tcPr>
-          <w:p>
-            <w:pPr>
-              <w:rPr>
-                <w:rFonts w:ascii="Century Gothic" w:hAnsi="Century Gothic"/>
-              </w:rPr>
-            </w:pPr>
-            <w:r>
-              <w:rPr>
-                <w:rFonts w:ascii="Century Gothic" w:hAnsi="Century Gothic"/>
-              </w:rPr>
-              <w:t>0</w:t>
-            </w:r>
-            <w:r>
-              <w:rPr>
-                <w:rFonts w:ascii="Century Gothic" w:hAnsi="Century Gothic"/>
-              </w:rPr>
-              <w:t>2</w:t>
-            </w:r>
-          </w:p>
-        </w:tc>
-        <w:tc>
-          <w:tcPr>
-            <w:tcW w:w="4706" w:type="pct"/>
-          </w:tcPr>
-          <w:p>
-            <w:pPr>
-              <w:cnfStyle w:val="000000100000" w:firstRow="0" w:lastRow="0" w:firstColumn="0" w:lastColumn="0" w:oddVBand="0" w:evenVBand="0" w:oddHBand="1" w:evenHBand="0" w:firstRowFirstColumn="0" w:firstRowLastColumn="0" w:lastRowFirstColumn="0" w:lastRowLastColumn="0"/>
-              <w:rPr>
-                <w:rFonts w:ascii="Century Gothic" w:hAnsi="Century Gothic"/>
-                <w:b/>
-              </w:rPr>
-            </w:pPr>
-            <w:r>
-              <w:rPr>
-                <w:rFonts w:ascii="Century Gothic" w:hAnsi="Century Gothic"/>
-                <w:b/>
-              </w:rPr>
-              <w:t>Facility HTS metrics draft_25Feb2019</w:t>
-            </w:r>
-          </w:p>
-        </w:tc>
-      </w:tr>
-      <w:tr>
-        <w:tc>
-          <w:tcPr>
-            <w:cnfStyle w:val="001000000000" w:firstRow="0" w:lastRow="0" w:firstColumn="1" w:lastColumn="0" w:oddVBand="0" w:evenVBand="0" w:oddHBand="0" w:evenHBand="0" w:firstRowFirstColumn="0" w:firstRowLastColumn="0" w:lastRowFirstColumn="0" w:lastRowLastColumn="0"/>
-            <w:tcW w:w="294" w:type="pct"/>
-          </w:tcPr>
-          <w:p>
-            <w:pPr>
-              <w:rPr>
-                <w:rFonts w:ascii="Century Gothic" w:hAnsi="Century Gothic"/>
-              </w:rPr>
-            </w:pPr>
-          </w:p>
-        </w:tc>
-        <w:tc>
-          <w:tcPr>
-            <w:tcW w:w="4706" w:type="pct"/>
-          </w:tcPr>
-          <w:p>
-            <w:pPr>
-              <w:cnfStyle w:val="000000000000" w:firstRow="0" w:lastRow="0" w:firstColumn="0" w:lastColumn="0" w:oddVBand="0" w:evenVBand="0" w:oddHBand="0" w:evenHBand="0" w:firstRowFirstColumn="0" w:firstRowLastColumn="0" w:lastRowFirstColumn="0" w:lastRowLastColumn="0"/>
-              <w:rPr>
-                <w:rFonts w:ascii="Century Gothic" w:hAnsi="Century Gothic"/>
-                <w:b/>
-              </w:rPr>
-            </w:pPr>
-          </w:p>
-          <w:p>
-            <w:pPr>
-              <w:jc w:val="center"/>
-              <w:cnfStyle w:val="000000000000" w:firstRow="0" w:lastRow="0" w:firstColumn="0" w:lastColumn="0" w:oddVBand="0" w:evenVBand="0" w:oddHBand="0" w:evenHBand="0" w:firstRowFirstColumn="0" w:firstRowLastColumn="0" w:lastRowFirstColumn="0" w:lastRowLastColumn="0"/>
-              <w:rPr>
-                <w:rFonts w:ascii="Century Gothic" w:hAnsi="Century Gothic"/>
-                <w:b/>
-              </w:rPr>
-            </w:pPr>
-            <w:r>
-              <w:rPr>
-                <w:noProof/>
-              </w:rPr>
-              <w:drawing>
-                <wp:inline distT="0" distB="0" distL="0" distR="0" wp14:anchorId="6A27A1FC" wp14:editId="649DA3E0">
-                  <wp:extent cx="7477125" cy="2811399"/>
-                  <wp:effectExtent l="0" t="0" r="0" b="8255"/>
-                  <wp:docPr id="12" name="Picture 12"/>
-                  <wp:cNvGraphicFramePr>
-                    <a:graphicFrameLocks xmlns:a="http://schemas.openxmlformats.org/drawingml/2006/main" noChangeAspect="1"/>
-                  </wp:cNvGraphicFramePr>
-                  <a:graphic xmlns:a="http://schemas.openxmlformats.org/drawingml/2006/main">
-                    <a:graphicData uri="http://schemas.openxmlformats.org/drawingml/2006/picture">
-                      <pic:pic xmlns:pic="http://schemas.openxmlformats.org/drawingml/2006/picture">
-                        <pic:nvPicPr>
-                          <pic:cNvPr id="1" name=""/>
-                          <pic:cNvPicPr/>
-                        </pic:nvPicPr>
-                        <pic:blipFill>
-                          <a:blip r:embed="rId12"/>
-                          <a:stretch>
-                            <a:fillRect/>
-                          </a:stretch>
-                        </pic:blipFill>
-                        <pic:spPr>
-                          <a:xfrm>
-                            <a:off x="0" y="0"/>
-                            <a:ext cx="7495137" cy="2818172"/>
-                          </a:xfrm>
-                          <a:prstGeom prst="rect">
-                            <a:avLst/>
-                          </a:prstGeom>
-                        </pic:spPr>
-                      </pic:pic>
-                    </a:graphicData>
-                  </a:graphic>
-                </wp:inline>
-              </w:drawing>
-            </w:r>
-          </w:p>
-          <w:p>
-            <w:pPr>
-              <w:cnfStyle w:val="000000000000" w:firstRow="0" w:lastRow="0" w:firstColumn="0" w:lastColumn="0" w:oddVBand="0" w:evenVBand="0" w:oddHBand="0" w:evenHBand="0" w:firstRowFirstColumn="0" w:firstRowLastColumn="0" w:lastRowFirstColumn="0" w:lastRowLastColumn="0"/>
-              <w:rPr>
-                <w:rFonts w:ascii="Century Gothic" w:hAnsi="Century Gothic"/>
-                <w:b/>
-              </w:rPr>
-            </w:pPr>
-          </w:p>
-        </w:tc>
-      </w:tr>
-      <w:tr>
-        <w:trPr>
-          <w:cnfStyle w:val="000000100000" w:firstRow="0" w:lastRow="0" w:firstColumn="0" w:lastColumn="0" w:oddVBand="0" w:evenVBand="0" w:oddHBand="1" w:evenHBand="0" w:firstRowFirstColumn="0" w:firstRowLastColumn="0" w:lastRowFirstColumn="0" w:lastRowLastColumn="0"/>
-        </w:trPr>
-        <w:tc>
-          <w:tcPr>
-            <w:cnfStyle w:val="001000000000" w:firstRow="0" w:lastRow="0" w:firstColumn="1" w:lastColumn="0" w:oddVBand="0" w:evenVBand="0" w:oddHBand="0" w:evenHBand="0" w:firstRowFirstColumn="0" w:firstRowLastColumn="0" w:lastRowFirstColumn="0" w:lastRowLastColumn="0"/>
-            <w:tcW w:w="294" w:type="pct"/>
-          </w:tcPr>
-          <w:p>
-            <w:pPr>
-              <w:rPr>
-                <w:rFonts w:ascii="Century Gothic" w:hAnsi="Century Gothic"/>
-              </w:rPr>
-            </w:pPr>
-            <w:r>
-              <w:rPr>
-                <w:rFonts w:ascii="Century Gothic" w:hAnsi="Century Gothic"/>
-              </w:rPr>
-              <w:t>0</w:t>
-            </w:r>
-            <w:r>
-              <w:rPr>
-                <w:rFonts w:ascii="Century Gothic" w:hAnsi="Century Gothic"/>
-              </w:rPr>
-              <w:t>3</w:t>
-            </w:r>
-          </w:p>
-        </w:tc>
-        <w:tc>
-          <w:tcPr>
-            <w:tcW w:w="4706" w:type="pct"/>
-          </w:tcPr>
-          <w:p>
-            <w:pPr>
-              <w:cnfStyle w:val="000000100000" w:firstRow="0" w:lastRow="0" w:firstColumn="0" w:lastColumn="0" w:oddVBand="0" w:evenVBand="0" w:oddHBand="1" w:evenHBand="0" w:firstRowFirstColumn="0" w:firstRowLastColumn="0" w:lastRowFirstColumn="0" w:lastRowLastColumn="0"/>
-              <w:rPr>
-                <w:rFonts w:ascii="Century Gothic" w:hAnsi="Century Gothic"/>
-                <w:b/>
-              </w:rPr>
-            </w:pPr>
-            <w:r>
-              <w:rPr>
-                <w:rFonts w:ascii="Century Gothic" w:hAnsi="Century Gothic"/>
-                <w:b/>
-              </w:rPr>
-              <w:t>FF Case Identification screening tool</w:t>
-            </w:r>
-          </w:p>
-        </w:tc>
-      </w:tr>
-      <w:tr>
-        <w:tc>
-          <w:tcPr>
-            <w:cnfStyle w:val="001000000000" w:firstRow="0" w:lastRow="0" w:firstColumn="1" w:lastColumn="0" w:oddVBand="0" w:evenVBand="0" w:oddHBand="0" w:evenHBand="0" w:firstRowFirstColumn="0" w:firstRowLastColumn="0" w:lastRowFirstColumn="0" w:lastRowLastColumn="0"/>
-            <w:tcW w:w="294" w:type="pct"/>
-          </w:tcPr>
-          <w:p>
-            <w:pPr>
-              <w:rPr>
-                <w:rFonts w:ascii="Century Gothic" w:hAnsi="Century Gothic"/>
-              </w:rPr>
-            </w:pPr>
-          </w:p>
-        </w:tc>
-        <w:tc>
-          <w:tcPr>
-            <w:tcW w:w="4706" w:type="pct"/>
-          </w:tcPr>
-          <w:p>
-            <w:pPr>
-              <w:cnfStyle w:val="000000000000" w:firstRow="0" w:lastRow="0" w:firstColumn="0" w:lastColumn="0" w:oddVBand="0" w:evenVBand="0" w:oddHBand="0" w:evenHBand="0" w:firstRowFirstColumn="0" w:firstRowLastColumn="0" w:lastRowFirstColumn="0" w:lastRowLastColumn="0"/>
-              <w:rPr>
-                <w:rFonts w:ascii="Century Gothic" w:hAnsi="Century Gothic"/>
-                <w:b/>
-              </w:rPr>
-            </w:pPr>
-          </w:p>
-          <w:p>
-            <w:pPr>
-              <w:jc w:val="center"/>
-              <w:cnfStyle w:val="000000000000" w:firstRow="0" w:lastRow="0" w:firstColumn="0" w:lastColumn="0" w:oddVBand="0" w:evenVBand="0" w:oddHBand="0" w:evenHBand="0" w:firstRowFirstColumn="0" w:firstRowLastColumn="0" w:lastRowFirstColumn="0" w:lastRowLastColumn="0"/>
-              <w:rPr>
-                <w:rFonts w:ascii="Century Gothic" w:hAnsi="Century Gothic"/>
-                <w:b/>
-              </w:rPr>
-            </w:pPr>
-            <w:r>
-              <w:rPr>
-                <w:noProof/>
-              </w:rPr>
-              <w:drawing>
-                <wp:inline distT="0" distB="0" distL="0" distR="0" wp14:anchorId="37ADB4DC" wp14:editId="723BAC2D">
-                  <wp:extent cx="2734574" cy="3934414"/>
-                  <wp:effectExtent l="0" t="0" r="8890" b="9525"/>
-                  <wp:docPr id="3" name="Picture 3"/>
+                  <wp:docPr id="13" name="Picture 13"/>
                   <wp:cNvGraphicFramePr>
                     <a:graphicFrameLocks xmlns:a="http://schemas.openxmlformats.org/drawingml/2006/main" noChangeAspect="1"/>
                   </wp:cNvGraphicFramePr>
@@ -2263,6 +2384,385 @@
                         <pic:spPr>
                           <a:xfrm>
                             <a:off x="0" y="0"/>
+                            <a:ext cx="6276975" cy="2019300"/>
+                          </a:xfrm>
+                          <a:prstGeom prst="rect">
+                            <a:avLst/>
+                          </a:prstGeom>
+                        </pic:spPr>
+                      </pic:pic>
+                    </a:graphicData>
+                  </a:graphic>
+                </wp:inline>
+              </w:drawing>
+            </w:r>
+          </w:p>
+          <w:p>
+            <w:pPr>
+              <w:jc w:val="center"/>
+              <w:cnfStyle w:val="000000000000" w:firstRow="0" w:lastRow="0" w:firstColumn="0" w:lastColumn="0" w:oddVBand="0" w:evenVBand="0" w:oddHBand="0" w:evenHBand="0" w:firstRowFirstColumn="0" w:firstRowLastColumn="0" w:lastRowFirstColumn="0" w:lastRowLastColumn="0"/>
+              <w:rPr>
+                <w:noProof/>
+              </w:rPr>
+            </w:pPr>
+          </w:p>
+          <w:p>
+            <w:pPr>
+              <w:jc w:val="center"/>
+              <w:cnfStyle w:val="000000000000" w:firstRow="0" w:lastRow="0" w:firstColumn="0" w:lastColumn="0" w:oddVBand="0" w:evenVBand="0" w:oddHBand="0" w:evenHBand="0" w:firstRowFirstColumn="0" w:firstRowLastColumn="0" w:lastRowFirstColumn="0" w:lastRowLastColumn="0"/>
+              <w:rPr>
+                <w:noProof/>
+              </w:rPr>
+            </w:pPr>
+          </w:p>
+          <w:p>
+            <w:pPr>
+              <w:jc w:val="center"/>
+              <w:cnfStyle w:val="000000000000" w:firstRow="0" w:lastRow="0" w:firstColumn="0" w:lastColumn="0" w:oddVBand="0" w:evenVBand="0" w:oddHBand="0" w:evenHBand="0" w:firstRowFirstColumn="0" w:firstRowLastColumn="0" w:lastRowFirstColumn="0" w:lastRowLastColumn="0"/>
+              <w:rPr>
+                <w:noProof/>
+              </w:rPr>
+            </w:pPr>
+            <w:r>
+              <w:rPr>
+                <w:noProof/>
+              </w:rPr>
+              <w:t>Shared Drive version (for entering data electronically onto S Drive – refer to your folder on the S Drive to access/download form</w:t>
+            </w:r>
+            <w:bookmarkStart w:id="0" w:name="_GoBack"/>
+            <w:bookmarkEnd w:id="0"/>
+            <w:r>
+              <w:rPr>
+                <w:noProof/>
+              </w:rPr>
+              <w:t>):</w:t>
+            </w:r>
+          </w:p>
+          <w:p>
+            <w:pPr>
+              <w:jc w:val="center"/>
+              <w:cnfStyle w:val="000000000000" w:firstRow="0" w:lastRow="0" w:firstColumn="0" w:lastColumn="0" w:oddVBand="0" w:evenVBand="0" w:oddHBand="0" w:evenHBand="0" w:firstRowFirstColumn="0" w:firstRowLastColumn="0" w:lastRowFirstColumn="0" w:lastRowLastColumn="0"/>
+              <w:rPr>
+                <w:rFonts w:ascii="Century Gothic" w:hAnsi="Century Gothic"/>
+                <w:b/>
+              </w:rPr>
+            </w:pPr>
+            <w:r>
+              <w:rPr>
+                <w:noProof/>
+              </w:rPr>
+              <w:drawing>
+                <wp:inline distT="0" distB="0" distL="0" distR="0" wp14:anchorId="3E8AAE4D" wp14:editId="02584181">
+                  <wp:extent cx="8237551" cy="2286526"/>
+                  <wp:effectExtent l="0" t="0" r="0" b="0"/>
+                  <wp:docPr id="1" name="Picture 1"/>
+                  <wp:cNvGraphicFramePr>
+                    <a:graphicFrameLocks xmlns:a="http://schemas.openxmlformats.org/drawingml/2006/main" noChangeAspect="1"/>
+                  </wp:cNvGraphicFramePr>
+                  <a:graphic xmlns:a="http://schemas.openxmlformats.org/drawingml/2006/main">
+                    <a:graphicData uri="http://schemas.openxmlformats.org/drawingml/2006/picture">
+                      <pic:pic xmlns:pic="http://schemas.openxmlformats.org/drawingml/2006/picture">
+                        <pic:nvPicPr>
+                          <pic:cNvPr id="1" name=""/>
+                          <pic:cNvPicPr/>
+                        </pic:nvPicPr>
+                        <pic:blipFill>
+                          <a:blip r:embed="rId14"/>
+                          <a:stretch>
+                            <a:fillRect/>
+                          </a:stretch>
+                        </pic:blipFill>
+                        <pic:spPr>
+                          <a:xfrm>
+                            <a:off x="0" y="0"/>
+                            <a:ext cx="8260638" cy="2292934"/>
+                          </a:xfrm>
+                          <a:prstGeom prst="rect">
+                            <a:avLst/>
+                          </a:prstGeom>
+                        </pic:spPr>
+                      </pic:pic>
+                    </a:graphicData>
+                  </a:graphic>
+                </wp:inline>
+              </w:drawing>
+            </w:r>
+          </w:p>
+          <w:p>
+            <w:pPr>
+              <w:cnfStyle w:val="000000000000" w:firstRow="0" w:lastRow="0" w:firstColumn="0" w:lastColumn="0" w:oddVBand="0" w:evenVBand="0" w:oddHBand="0" w:evenHBand="0" w:firstRowFirstColumn="0" w:firstRowLastColumn="0" w:lastRowFirstColumn="0" w:lastRowLastColumn="0"/>
+              <w:rPr>
+                <w:rFonts w:ascii="Century Gothic" w:hAnsi="Century Gothic"/>
+                <w:b/>
+              </w:rPr>
+            </w:pPr>
+          </w:p>
+        </w:tc>
+      </w:tr>
+      <w:tr>
+        <w:trPr>
+          <w:cnfStyle w:val="000000100000" w:firstRow="0" w:lastRow="0" w:firstColumn="0" w:lastColumn="0" w:oddVBand="0" w:evenVBand="0" w:oddHBand="1" w:evenHBand="0" w:firstRowFirstColumn="0" w:firstRowLastColumn="0" w:lastRowFirstColumn="0" w:lastRowLastColumn="0"/>
+        </w:trPr>
+        <w:tc>
+          <w:tcPr>
+            <w:cnfStyle w:val="001000000000" w:firstRow="0" w:lastRow="0" w:firstColumn="1" w:lastColumn="0" w:oddVBand="0" w:evenVBand="0" w:oddHBand="0" w:evenHBand="0" w:firstRowFirstColumn="0" w:firstRowLastColumn="0" w:lastRowFirstColumn="0" w:lastRowLastColumn="0"/>
+            <w:tcW w:w="294" w:type="pct"/>
+          </w:tcPr>
+          <w:p>
+            <w:pPr>
+              <w:rPr>
+                <w:rFonts w:ascii="Century Gothic" w:hAnsi="Century Gothic"/>
+              </w:rPr>
+            </w:pPr>
+            <w:r>
+              <w:rPr>
+                <w:rFonts w:ascii="Century Gothic" w:hAnsi="Century Gothic"/>
+              </w:rPr>
+              <w:t>0</w:t>
+            </w:r>
+            <w:r>
+              <w:rPr>
+                <w:rFonts w:ascii="Century Gothic" w:hAnsi="Century Gothic"/>
+              </w:rPr>
+              <w:t>2</w:t>
+            </w:r>
+          </w:p>
+        </w:tc>
+        <w:tc>
+          <w:tcPr>
+            <w:tcW w:w="4706" w:type="pct"/>
+          </w:tcPr>
+          <w:p>
+            <w:pPr>
+              <w:cnfStyle w:val="000000100000" w:firstRow="0" w:lastRow="0" w:firstColumn="0" w:lastColumn="0" w:oddVBand="0" w:evenVBand="0" w:oddHBand="1" w:evenHBand="0" w:firstRowFirstColumn="0" w:firstRowLastColumn="0" w:lastRowFirstColumn="0" w:lastRowLastColumn="0"/>
+              <w:rPr>
+                <w:rFonts w:ascii="Century Gothic" w:hAnsi="Century Gothic"/>
+                <w:b/>
+              </w:rPr>
+            </w:pPr>
+            <w:r>
+              <w:rPr>
+                <w:rFonts w:ascii="Century Gothic" w:hAnsi="Century Gothic"/>
+                <w:b/>
+              </w:rPr>
+              <w:t>Facility HTS metrics draft_25Feb2019</w:t>
+            </w:r>
+          </w:p>
+        </w:tc>
+      </w:tr>
+      <w:tr>
+        <w:tc>
+          <w:tcPr>
+            <w:cnfStyle w:val="001000000000" w:firstRow="0" w:lastRow="0" w:firstColumn="1" w:lastColumn="0" w:oddVBand="0" w:evenVBand="0" w:oddHBand="0" w:evenHBand="0" w:firstRowFirstColumn="0" w:firstRowLastColumn="0" w:lastRowFirstColumn="0" w:lastRowLastColumn="0"/>
+            <w:tcW w:w="294" w:type="pct"/>
+          </w:tcPr>
+          <w:p>
+            <w:pPr>
+              <w:rPr>
+                <w:rFonts w:ascii="Century Gothic" w:hAnsi="Century Gothic"/>
+              </w:rPr>
+            </w:pPr>
+          </w:p>
+        </w:tc>
+        <w:tc>
+          <w:tcPr>
+            <w:tcW w:w="4706" w:type="pct"/>
+          </w:tcPr>
+          <w:p>
+            <w:pPr>
+              <w:cnfStyle w:val="000000000000" w:firstRow="0" w:lastRow="0" w:firstColumn="0" w:lastColumn="0" w:oddVBand="0" w:evenVBand="0" w:oddHBand="0" w:evenHBand="0" w:firstRowFirstColumn="0" w:firstRowLastColumn="0" w:lastRowFirstColumn="0" w:lastRowLastColumn="0"/>
+              <w:rPr>
+                <w:rFonts w:ascii="Century Gothic" w:hAnsi="Century Gothic"/>
+                <w:b/>
+              </w:rPr>
+            </w:pPr>
+          </w:p>
+          <w:p>
+            <w:pPr>
+              <w:jc w:val="center"/>
+              <w:cnfStyle w:val="000000000000" w:firstRow="0" w:lastRow="0" w:firstColumn="0" w:lastColumn="0" w:oddVBand="0" w:evenVBand="0" w:oddHBand="0" w:evenHBand="0" w:firstRowFirstColumn="0" w:firstRowLastColumn="0" w:lastRowFirstColumn="0" w:lastRowLastColumn="0"/>
+              <w:rPr>
+                <w:rFonts w:ascii="Century Gothic" w:hAnsi="Century Gothic"/>
+                <w:b/>
+              </w:rPr>
+            </w:pPr>
+            <w:r>
+              <w:rPr>
+                <w:noProof/>
+              </w:rPr>
+              <w:drawing>
+                <wp:inline distT="0" distB="0" distL="0" distR="0" wp14:anchorId="6A27A1FC" wp14:editId="649DA3E0">
+                  <wp:extent cx="7477125" cy="2811399"/>
+                  <wp:effectExtent l="0" t="0" r="0" b="8255"/>
+                  <wp:docPr id="12" name="Picture 12"/>
+                  <wp:cNvGraphicFramePr>
+                    <a:graphicFrameLocks xmlns:a="http://schemas.openxmlformats.org/drawingml/2006/main" noChangeAspect="1"/>
+                  </wp:cNvGraphicFramePr>
+                  <a:graphic xmlns:a="http://schemas.openxmlformats.org/drawingml/2006/main">
+                    <a:graphicData uri="http://schemas.openxmlformats.org/drawingml/2006/picture">
+                      <pic:pic xmlns:pic="http://schemas.openxmlformats.org/drawingml/2006/picture">
+                        <pic:nvPicPr>
+                          <pic:cNvPr id="1" name=""/>
+                          <pic:cNvPicPr/>
+                        </pic:nvPicPr>
+                        <pic:blipFill>
+                          <a:blip r:embed="rId15"/>
+                          <a:stretch>
+                            <a:fillRect/>
+                          </a:stretch>
+                        </pic:blipFill>
+                        <pic:spPr>
+                          <a:xfrm>
+                            <a:off x="0" y="0"/>
+                            <a:ext cx="7495137" cy="2818172"/>
+                          </a:xfrm>
+                          <a:prstGeom prst="rect">
+                            <a:avLst/>
+                          </a:prstGeom>
+                        </pic:spPr>
+                      </pic:pic>
+                    </a:graphicData>
+                  </a:graphic>
+                </wp:inline>
+              </w:drawing>
+            </w:r>
+          </w:p>
+          <w:p>
+            <w:pPr>
+              <w:cnfStyle w:val="000000000000" w:firstRow="0" w:lastRow="0" w:firstColumn="0" w:lastColumn="0" w:oddVBand="0" w:evenVBand="0" w:oddHBand="0" w:evenHBand="0" w:firstRowFirstColumn="0" w:firstRowLastColumn="0" w:lastRowFirstColumn="0" w:lastRowLastColumn="0"/>
+              <w:rPr>
+                <w:rFonts w:ascii="Century Gothic" w:hAnsi="Century Gothic"/>
+                <w:b/>
+              </w:rPr>
+            </w:pPr>
+          </w:p>
+          <w:p>
+            <w:pPr>
+              <w:cnfStyle w:val="000000000000" w:firstRow="0" w:lastRow="0" w:firstColumn="0" w:lastColumn="0" w:oddVBand="0" w:evenVBand="0" w:oddHBand="0" w:evenHBand="0" w:firstRowFirstColumn="0" w:firstRowLastColumn="0" w:lastRowFirstColumn="0" w:lastRowLastColumn="0"/>
+              <w:rPr>
+                <w:rFonts w:ascii="Century Gothic" w:hAnsi="Century Gothic"/>
+                <w:b/>
+              </w:rPr>
+            </w:pPr>
+          </w:p>
+        </w:tc>
+      </w:tr>
+      <w:tr>
+        <w:trPr>
+          <w:cnfStyle w:val="000000100000" w:firstRow="0" w:lastRow="0" w:firstColumn="0" w:lastColumn="0" w:oddVBand="0" w:evenVBand="0" w:oddHBand="1" w:evenHBand="0" w:firstRowFirstColumn="0" w:firstRowLastColumn="0" w:lastRowFirstColumn="0" w:lastRowLastColumn="0"/>
+        </w:trPr>
+        <w:tc>
+          <w:tcPr>
+            <w:cnfStyle w:val="001000000000" w:firstRow="0" w:lastRow="0" w:firstColumn="1" w:lastColumn="0" w:oddVBand="0" w:evenVBand="0" w:oddHBand="0" w:evenHBand="0" w:firstRowFirstColumn="0" w:firstRowLastColumn="0" w:lastRowFirstColumn="0" w:lastRowLastColumn="0"/>
+            <w:tcW w:w="294" w:type="pct"/>
+          </w:tcPr>
+          <w:p>
+            <w:pPr>
+              <w:rPr>
+                <w:rFonts w:ascii="Century Gothic" w:hAnsi="Century Gothic"/>
+              </w:rPr>
+            </w:pPr>
+            <w:r>
+              <w:rPr>
+                <w:rFonts w:ascii="Century Gothic" w:hAnsi="Century Gothic"/>
+              </w:rPr>
+              <w:t>0</w:t>
+            </w:r>
+            <w:r>
+              <w:rPr>
+                <w:rFonts w:ascii="Century Gothic" w:hAnsi="Century Gothic"/>
+              </w:rPr>
+              <w:t>3</w:t>
+            </w:r>
+          </w:p>
+        </w:tc>
+        <w:tc>
+          <w:tcPr>
+            <w:tcW w:w="4706" w:type="pct"/>
+          </w:tcPr>
+          <w:p>
+            <w:pPr>
+              <w:cnfStyle w:val="000000100000" w:firstRow="0" w:lastRow="0" w:firstColumn="0" w:lastColumn="0" w:oddVBand="0" w:evenVBand="0" w:oddHBand="1" w:evenHBand="0" w:firstRowFirstColumn="0" w:firstRowLastColumn="0" w:lastRowFirstColumn="0" w:lastRowLastColumn="0"/>
+              <w:rPr>
+                <w:rFonts w:ascii="Century Gothic" w:hAnsi="Century Gothic"/>
+                <w:b/>
+              </w:rPr>
+            </w:pPr>
+            <w:r>
+              <w:rPr>
+                <w:rFonts w:ascii="Century Gothic" w:hAnsi="Century Gothic"/>
+                <w:b/>
+              </w:rPr>
+              <w:t>FF Case Identification screening tool</w:t>
+            </w:r>
+          </w:p>
+        </w:tc>
+      </w:tr>
+      <w:tr>
+        <w:tc>
+          <w:tcPr>
+            <w:cnfStyle w:val="001000000000" w:firstRow="0" w:lastRow="0" w:firstColumn="1" w:lastColumn="0" w:oddVBand="0" w:evenVBand="0" w:oddHBand="0" w:evenHBand="0" w:firstRowFirstColumn="0" w:firstRowLastColumn="0" w:lastRowFirstColumn="0" w:lastRowLastColumn="0"/>
+            <w:tcW w:w="294" w:type="pct"/>
+          </w:tcPr>
+          <w:p>
+            <w:pPr>
+              <w:rPr>
+                <w:rFonts w:ascii="Century Gothic" w:hAnsi="Century Gothic"/>
+              </w:rPr>
+            </w:pPr>
+          </w:p>
+        </w:tc>
+        <w:tc>
+          <w:tcPr>
+            <w:tcW w:w="4706" w:type="pct"/>
+          </w:tcPr>
+          <w:p>
+            <w:pPr>
+              <w:cnfStyle w:val="000000000000" w:firstRow="0" w:lastRow="0" w:firstColumn="0" w:lastColumn="0" w:oddVBand="0" w:evenVBand="0" w:oddHBand="0" w:evenHBand="0" w:firstRowFirstColumn="0" w:firstRowLastColumn="0" w:lastRowFirstColumn="0" w:lastRowLastColumn="0"/>
+              <w:rPr>
+                <w:rFonts w:ascii="Century Gothic" w:hAnsi="Century Gothic"/>
+                <w:b/>
+              </w:rPr>
+            </w:pPr>
+          </w:p>
+          <w:p>
+            <w:pPr>
+              <w:jc w:val="center"/>
+              <w:cnfStyle w:val="000000000000" w:firstRow="0" w:lastRow="0" w:firstColumn="0" w:lastColumn="0" w:oddVBand="0" w:evenVBand="0" w:oddHBand="0" w:evenHBand="0" w:firstRowFirstColumn="0" w:firstRowLastColumn="0" w:lastRowFirstColumn="0" w:lastRowLastColumn="0"/>
+              <w:rPr>
+                <w:rFonts w:ascii="Century Gothic" w:hAnsi="Century Gothic"/>
+                <w:b/>
+              </w:rPr>
+            </w:pPr>
+            <w:r>
+              <w:rPr>
+                <w:noProof/>
+              </w:rPr>
+              <w:lastRenderedPageBreak/>
+              <w:drawing>
+                <wp:inline distT="0" distB="0" distL="0" distR="0" wp14:anchorId="37ADB4DC" wp14:editId="723BAC2D">
+                  <wp:extent cx="2734574" cy="3934414"/>
+                  <wp:effectExtent l="0" t="0" r="8890" b="9525"/>
+                  <wp:docPr id="3" name="Picture 3"/>
+                  <wp:cNvGraphicFramePr>
+                    <a:graphicFrameLocks xmlns:a="http://schemas.openxmlformats.org/drawingml/2006/main" noChangeAspect="1"/>
+                  </wp:cNvGraphicFramePr>
+                  <a:graphic xmlns:a="http://schemas.openxmlformats.org/drawingml/2006/main">
+                    <a:graphicData uri="http://schemas.openxmlformats.org/drawingml/2006/picture">
+                      <pic:pic xmlns:pic="http://schemas.openxmlformats.org/drawingml/2006/picture">
+                        <pic:nvPicPr>
+                          <pic:cNvPr id="1" name=""/>
+                          <pic:cNvPicPr/>
+                        </pic:nvPicPr>
+                        <pic:blipFill>
+                          <a:blip r:embed="rId16"/>
+                          <a:stretch>
+                            <a:fillRect/>
+                          </a:stretch>
+                        </pic:blipFill>
+                        <pic:spPr>
+                          <a:xfrm>
+                            <a:off x="0" y="0"/>
                             <a:ext cx="2748004" cy="3953737"/>
                           </a:xfrm>
                           <a:prstGeom prst="rect">
@@ -2306,6 +2806,7 @@
               <w:rPr>
                 <w:rFonts w:ascii="Century Gothic" w:hAnsi="Century Gothic"/>
               </w:rPr>
+              <w:lastRenderedPageBreak/>
               <w:t>0</w:t>
             </w:r>
             <w:r>
@@ -2328,12 +2829,37 @@
                 <w:b/>
               </w:rPr>
             </w:pPr>
-            <w:r>
-              <w:rPr>
-                <w:rFonts w:ascii="Century Gothic" w:hAnsi="Century Gothic"/>
-                <w:b/>
-              </w:rPr>
-              <w:t>Feb_PICT Guidance Checklist_Final Feb 6 2019</w:t>
+            <w:proofErr w:type="spellStart"/>
+            <w:r>
+              <w:rPr>
+                <w:rFonts w:ascii="Century Gothic" w:hAnsi="Century Gothic"/>
+                <w:b/>
+              </w:rPr>
+              <w:t>Feb_PICT</w:t>
+            </w:r>
+            <w:proofErr w:type="spellEnd"/>
+            <w:r>
+              <w:rPr>
+                <w:rFonts w:ascii="Century Gothic" w:hAnsi="Century Gothic"/>
+                <w:b/>
+              </w:rPr>
+              <w:t xml:space="preserve"> Guidance </w:t>
+            </w:r>
+            <w:proofErr w:type="spellStart"/>
+            <w:r>
+              <w:rPr>
+                <w:rFonts w:ascii="Century Gothic" w:hAnsi="Century Gothic"/>
+                <w:b/>
+              </w:rPr>
+              <w:t>Checklist_Final</w:t>
+            </w:r>
+            <w:proofErr w:type="spellEnd"/>
+            <w:r>
+              <w:rPr>
+                <w:rFonts w:ascii="Century Gothic" w:hAnsi="Century Gothic"/>
+                <w:b/>
+              </w:rPr>
+              <w:t xml:space="preserve"> Feb 6 2019</w:t>
             </w:r>
           </w:p>
         </w:tc>
@@ -2395,7 +2921,7 @@
                           <pic:cNvPicPr/>
                         </pic:nvPicPr>
                         <pic:blipFill rotWithShape="1">
-                          <a:blip r:embed="rId14"/>
+                          <a:blip r:embed="rId17"/>
                           <a:srcRect t="1639" b="49240"/>
                           <a:stretch/>
                         </pic:blipFill>
@@ -2476,12 +3002,37 @@
                 <w:b/>
               </w:rPr>
             </w:pPr>
-            <w:r>
-              <w:rPr>
-                <w:rFonts w:ascii="Century Gothic" w:hAnsi="Century Gothic"/>
-                <w:b/>
-              </w:rPr>
-              <w:t>Feb_Linkage Intervention_Feb 5 2019</w:t>
+            <w:proofErr w:type="spellStart"/>
+            <w:r>
+              <w:rPr>
+                <w:rFonts w:ascii="Century Gothic" w:hAnsi="Century Gothic"/>
+                <w:b/>
+              </w:rPr>
+              <w:t>Feb_Linkage</w:t>
+            </w:r>
+            <w:proofErr w:type="spellEnd"/>
+            <w:r>
+              <w:rPr>
+                <w:rFonts w:ascii="Century Gothic" w:hAnsi="Century Gothic"/>
+                <w:b/>
+              </w:rPr>
+              <w:t xml:space="preserve"> </w:t>
+            </w:r>
+            <w:proofErr w:type="spellStart"/>
+            <w:r>
+              <w:rPr>
+                <w:rFonts w:ascii="Century Gothic" w:hAnsi="Century Gothic"/>
+                <w:b/>
+              </w:rPr>
+              <w:t>Intervention_Feb</w:t>
+            </w:r>
+            <w:proofErr w:type="spellEnd"/>
+            <w:r>
+              <w:rPr>
+                <w:rFonts w:ascii="Century Gothic" w:hAnsi="Century Gothic"/>
+                <w:b/>
+              </w:rPr>
+              <w:t xml:space="preserve"> 5 2019</w:t>
             </w:r>
           </w:p>
         </w:tc>
@@ -2542,7 +3093,7 @@
                           <pic:cNvPicPr/>
                         </pic:nvPicPr>
                         <pic:blipFill rotWithShape="1">
-                          <a:blip r:embed="rId15"/>
+                          <a:blip r:embed="rId18"/>
                           <a:srcRect r="-224" b="42319"/>
                           <a:stretch/>
                         </pic:blipFill>
@@ -2622,12 +3173,37 @@
                 <w:b/>
               </w:rPr>
             </w:pPr>
-            <w:r>
-              <w:rPr>
-                <w:rFonts w:ascii="Century Gothic" w:hAnsi="Century Gothic"/>
-                <w:b/>
-              </w:rPr>
-              <w:t>Feb_Tracking and Tracing Intervention_Feb 5 2019</w:t>
+            <w:proofErr w:type="spellStart"/>
+            <w:r>
+              <w:rPr>
+                <w:rFonts w:ascii="Century Gothic" w:hAnsi="Century Gothic"/>
+                <w:b/>
+              </w:rPr>
+              <w:t>Feb_Tracking</w:t>
+            </w:r>
+            <w:proofErr w:type="spellEnd"/>
+            <w:r>
+              <w:rPr>
+                <w:rFonts w:ascii="Century Gothic" w:hAnsi="Century Gothic"/>
+                <w:b/>
+              </w:rPr>
+              <w:t xml:space="preserve"> and Tracing </w:t>
+            </w:r>
+            <w:proofErr w:type="spellStart"/>
+            <w:r>
+              <w:rPr>
+                <w:rFonts w:ascii="Century Gothic" w:hAnsi="Century Gothic"/>
+                <w:b/>
+              </w:rPr>
+              <w:t>Intervention_Feb</w:t>
+            </w:r>
+            <w:proofErr w:type="spellEnd"/>
+            <w:r>
+              <w:rPr>
+                <w:rFonts w:ascii="Century Gothic" w:hAnsi="Century Gothic"/>
+                <w:b/>
+              </w:rPr>
+              <w:t xml:space="preserve"> 5 2019</w:t>
             </w:r>
           </w:p>
         </w:tc>
@@ -2672,6 +3248,7 @@
               <w:rPr>
                 <w:noProof/>
               </w:rPr>
+              <w:lastRenderedPageBreak/>
               <w:drawing>
                 <wp:inline distT="0" distB="0" distL="0" distR="0" wp14:anchorId="2218A259" wp14:editId="16733AE6">
                   <wp:extent cx="6549390" cy="2906973"/>
@@ -2688,7 +3265,7 @@
                           <pic:cNvPicPr/>
                         </pic:nvPicPr>
                         <pic:blipFill rotWithShape="1">
-                          <a:blip r:embed="rId16"/>
+                          <a:blip r:embed="rId19"/>
                           <a:srcRect l="2186" r="2451" b="7344"/>
                           <a:stretch/>
                         </pic:blipFill>
@@ -2746,6 +3323,7 @@
               <w:rPr>
                 <w:rFonts w:ascii="Century Gothic" w:hAnsi="Century Gothic"/>
               </w:rPr>
+              <w:lastRenderedPageBreak/>
               <w:t>0</w:t>
             </w:r>
             <w:r>
@@ -2768,12 +3346,37 @@
                 <w:b/>
               </w:rPr>
             </w:pPr>
-            <w:r>
-              <w:rPr>
-                <w:rFonts w:ascii="Century Gothic" w:hAnsi="Century Gothic"/>
-                <w:b/>
-              </w:rPr>
-              <w:t>Feb_Data Quality Checklist_Final_Feb 5 2019</w:t>
+            <w:proofErr w:type="spellStart"/>
+            <w:r>
+              <w:rPr>
+                <w:rFonts w:ascii="Century Gothic" w:hAnsi="Century Gothic"/>
+                <w:b/>
+              </w:rPr>
+              <w:t>Feb_Data</w:t>
+            </w:r>
+            <w:proofErr w:type="spellEnd"/>
+            <w:r>
+              <w:rPr>
+                <w:rFonts w:ascii="Century Gothic" w:hAnsi="Century Gothic"/>
+                <w:b/>
+              </w:rPr>
+              <w:t xml:space="preserve"> Quality </w:t>
+            </w:r>
+            <w:proofErr w:type="spellStart"/>
+            <w:r>
+              <w:rPr>
+                <w:rFonts w:ascii="Century Gothic" w:hAnsi="Century Gothic"/>
+                <w:b/>
+              </w:rPr>
+              <w:t>Checklist_Final_Feb</w:t>
+            </w:r>
+            <w:proofErr w:type="spellEnd"/>
+            <w:r>
+              <w:rPr>
+                <w:rFonts w:ascii="Century Gothic" w:hAnsi="Century Gothic"/>
+                <w:b/>
+              </w:rPr>
+              <w:t xml:space="preserve"> 5 2019</w:t>
             </w:r>
           </w:p>
         </w:tc>
@@ -2834,7 +3437,7 @@
                           <pic:cNvPicPr/>
                         </pic:nvPicPr>
                         <pic:blipFill rotWithShape="1">
-                          <a:blip r:embed="rId17"/>
+                          <a:blip r:embed="rId20"/>
                           <a:srcRect b="50700"/>
                           <a:stretch/>
                         </pic:blipFill>
@@ -2919,7 +3522,23 @@
                 <w:rFonts w:ascii="Century Gothic" w:hAnsi="Century Gothic"/>
                 <w:b/>
               </w:rPr>
-              <w:t>Rapid survey of Missed Appts_Updated_April 3 2019</w:t>
+              <w:t xml:space="preserve">Rapid survey of Missed </w:t>
+            </w:r>
+            <w:proofErr w:type="spellStart"/>
+            <w:r>
+              <w:rPr>
+                <w:rFonts w:ascii="Century Gothic" w:hAnsi="Century Gothic"/>
+                <w:b/>
+              </w:rPr>
+              <w:t>Appts_Updated_April</w:t>
+            </w:r>
+            <w:proofErr w:type="spellEnd"/>
+            <w:r>
+              <w:rPr>
+                <w:rFonts w:ascii="Century Gothic" w:hAnsi="Century Gothic"/>
+                <w:b/>
+              </w:rPr>
+              <w:t xml:space="preserve"> 3 2019</w:t>
             </w:r>
           </w:p>
         </w:tc>
@@ -2964,424 +3583,12 @@
               <w:rPr>
                 <w:noProof/>
               </w:rPr>
+              <w:lastRenderedPageBreak/>
               <w:drawing>
                 <wp:inline distT="0" distB="0" distL="0" distR="0" wp14:anchorId="3415C01C" wp14:editId="1B941AD6">
                   <wp:extent cx="8334375" cy="1602631"/>
                   <wp:effectExtent l="0" t="0" r="0" b="0"/>
                   <wp:docPr id="9" name="Picture 9"/>
-                  <wp:cNvGraphicFramePr>
-                    <a:graphicFrameLocks xmlns:a="http://schemas.openxmlformats.org/drawingml/2006/main" noChangeAspect="1"/>
-                  </wp:cNvGraphicFramePr>
-                  <a:graphic xmlns:a="http://schemas.openxmlformats.org/drawingml/2006/main">
-                    <a:graphicData uri="http://schemas.openxmlformats.org/drawingml/2006/picture">
-                      <pic:pic xmlns:pic="http://schemas.openxmlformats.org/drawingml/2006/picture">
-                        <pic:nvPicPr>
-                          <pic:cNvPr id="1" name=""/>
-                          <pic:cNvPicPr/>
-                        </pic:nvPicPr>
-                        <pic:blipFill>
-                          <a:blip r:embed="rId18"/>
-                          <a:stretch>
-                            <a:fillRect/>
-                          </a:stretch>
-                        </pic:blipFill>
-                        <pic:spPr>
-                          <a:xfrm>
-                            <a:off x="0" y="0"/>
-                            <a:ext cx="8368751" cy="1609241"/>
-                          </a:xfrm>
-                          <a:prstGeom prst="rect">
-                            <a:avLst/>
-                          </a:prstGeom>
-                        </pic:spPr>
-                      </pic:pic>
-                    </a:graphicData>
-                  </a:graphic>
-                </wp:inline>
-              </w:drawing>
-            </w:r>
-          </w:p>
-          <w:p>
-            <w:pPr>
-              <w:cnfStyle w:val="000000000000" w:firstRow="0" w:lastRow="0" w:firstColumn="0" w:lastColumn="0" w:oddVBand="0" w:evenVBand="0" w:oddHBand="0" w:evenHBand="0" w:firstRowFirstColumn="0" w:firstRowLastColumn="0" w:lastRowFirstColumn="0" w:lastRowLastColumn="0"/>
-              <w:rPr>
-                <w:rFonts w:ascii="Century Gothic" w:hAnsi="Century Gothic"/>
-                <w:b/>
-              </w:rPr>
-            </w:pPr>
-          </w:p>
-        </w:tc>
-      </w:tr>
-      <w:tr>
-        <w:trPr>
-          <w:cnfStyle w:val="000000100000" w:firstRow="0" w:lastRow="0" w:firstColumn="0" w:lastColumn="0" w:oddVBand="0" w:evenVBand="0" w:oddHBand="1" w:evenHBand="0" w:firstRowFirstColumn="0" w:firstRowLastColumn="0" w:lastRowFirstColumn="0" w:lastRowLastColumn="0"/>
-        </w:trPr>
-        <w:tc>
-          <w:tcPr>
-            <w:cnfStyle w:val="001000000000" w:firstRow="0" w:lastRow="0" w:firstColumn="1" w:lastColumn="0" w:oddVBand="0" w:evenVBand="0" w:oddHBand="0" w:evenHBand="0" w:firstRowFirstColumn="0" w:firstRowLastColumn="0" w:lastRowFirstColumn="0" w:lastRowLastColumn="0"/>
-            <w:tcW w:w="294" w:type="pct"/>
-          </w:tcPr>
-          <w:p>
-            <w:pPr>
-              <w:rPr>
-                <w:rFonts w:ascii="Century Gothic" w:hAnsi="Century Gothic"/>
-              </w:rPr>
-            </w:pPr>
-            <w:r>
-              <w:rPr>
-                <w:rFonts w:ascii="Century Gothic" w:hAnsi="Century Gothic"/>
-              </w:rPr>
-              <w:t>09</w:t>
-            </w:r>
-          </w:p>
-        </w:tc>
-        <w:tc>
-          <w:tcPr>
-            <w:tcW w:w="4706" w:type="pct"/>
-          </w:tcPr>
-          <w:p>
-            <w:pPr>
-              <w:cnfStyle w:val="000000100000" w:firstRow="0" w:lastRow="0" w:firstColumn="0" w:lastColumn="0" w:oddVBand="0" w:evenVBand="0" w:oddHBand="1" w:evenHBand="0" w:firstRowFirstColumn="0" w:firstRowLastColumn="0" w:lastRowFirstColumn="0" w:lastRowLastColumn="0"/>
-              <w:rPr>
-                <w:rFonts w:ascii="Century Gothic" w:hAnsi="Century Gothic"/>
-                <w:b/>
-              </w:rPr>
-            </w:pPr>
-            <w:r>
-              <w:rPr>
-                <w:rFonts w:ascii="Century Gothic" w:hAnsi="Century Gothic"/>
-                <w:b/>
-              </w:rPr>
-              <w:t>Revised tracing and tracking tool_March 26 2019_revised</w:t>
-            </w:r>
-            <w:bookmarkStart w:id="0" w:name="_GoBack"/>
-            <w:bookmarkEnd w:id="0"/>
-          </w:p>
-        </w:tc>
-      </w:tr>
-      <w:tr>
-        <w:tc>
-          <w:tcPr>
-            <w:cnfStyle w:val="001000000000" w:firstRow="0" w:lastRow="0" w:firstColumn="1" w:lastColumn="0" w:oddVBand="0" w:evenVBand="0" w:oddHBand="0" w:evenHBand="0" w:firstRowFirstColumn="0" w:firstRowLastColumn="0" w:lastRowFirstColumn="0" w:lastRowLastColumn="0"/>
-            <w:tcW w:w="294" w:type="pct"/>
-          </w:tcPr>
-          <w:p>
-            <w:pPr>
-              <w:rPr>
-                <w:rFonts w:ascii="Century Gothic" w:hAnsi="Century Gothic"/>
-              </w:rPr>
-            </w:pPr>
-          </w:p>
-        </w:tc>
-        <w:tc>
-          <w:tcPr>
-            <w:tcW w:w="4706" w:type="pct"/>
-          </w:tcPr>
-          <w:p>
-            <w:pPr>
-              <w:cnfStyle w:val="000000000000" w:firstRow="0" w:lastRow="0" w:firstColumn="0" w:lastColumn="0" w:oddVBand="0" w:evenVBand="0" w:oddHBand="0" w:evenHBand="0" w:firstRowFirstColumn="0" w:firstRowLastColumn="0" w:lastRowFirstColumn="0" w:lastRowLastColumn="0"/>
-              <w:rPr>
-                <w:rFonts w:ascii="Century Gothic" w:hAnsi="Century Gothic"/>
-                <w:b/>
-              </w:rPr>
-            </w:pPr>
-          </w:p>
-          <w:p>
-            <w:pPr>
-              <w:jc w:val="center"/>
-              <w:cnfStyle w:val="000000000000" w:firstRow="0" w:lastRow="0" w:firstColumn="0" w:lastColumn="0" w:oddVBand="0" w:evenVBand="0" w:oddHBand="0" w:evenHBand="0" w:firstRowFirstColumn="0" w:firstRowLastColumn="0" w:lastRowFirstColumn="0" w:lastRowLastColumn="0"/>
-              <w:rPr>
-                <w:rFonts w:ascii="Century Gothic" w:hAnsi="Century Gothic"/>
-                <w:b/>
-              </w:rPr>
-            </w:pPr>
-            <w:r>
-              <w:rPr>
-                <w:noProof/>
-              </w:rPr>
-              <w:drawing>
-                <wp:inline distT="0" distB="0" distL="0" distR="0" wp14:anchorId="1902471F" wp14:editId="4B87A5D3">
-                  <wp:extent cx="6827042" cy="1651379"/>
-                  <wp:effectExtent l="0" t="0" r="0" b="6350"/>
-                  <wp:docPr id="8" name="Picture 8"/>
-                  <wp:cNvGraphicFramePr>
-                    <a:graphicFrameLocks xmlns:a="http://schemas.openxmlformats.org/drawingml/2006/main" noChangeAspect="1"/>
-                  </wp:cNvGraphicFramePr>
-                  <a:graphic xmlns:a="http://schemas.openxmlformats.org/drawingml/2006/main">
-                    <a:graphicData uri="http://schemas.openxmlformats.org/drawingml/2006/picture">
-                      <pic:pic xmlns:pic="http://schemas.openxmlformats.org/drawingml/2006/picture">
-                        <pic:nvPicPr>
-                          <pic:cNvPr id="1" name=""/>
-                          <pic:cNvPicPr/>
-                        </pic:nvPicPr>
-                        <pic:blipFill>
-                          <a:blip r:embed="rId19"/>
-                          <a:stretch>
-                            <a:fillRect/>
-                          </a:stretch>
-                        </pic:blipFill>
-                        <pic:spPr>
-                          <a:xfrm>
-                            <a:off x="0" y="0"/>
-                            <a:ext cx="6836321" cy="1653624"/>
-                          </a:xfrm>
-                          <a:prstGeom prst="rect">
-                            <a:avLst/>
-                          </a:prstGeom>
-                        </pic:spPr>
-                      </pic:pic>
-                    </a:graphicData>
-                  </a:graphic>
-                </wp:inline>
-              </w:drawing>
-            </w:r>
-          </w:p>
-          <w:p>
-            <w:pPr>
-              <w:cnfStyle w:val="000000000000" w:firstRow="0" w:lastRow="0" w:firstColumn="0" w:lastColumn="0" w:oddVBand="0" w:evenVBand="0" w:oddHBand="0" w:evenHBand="0" w:firstRowFirstColumn="0" w:firstRowLastColumn="0" w:lastRowFirstColumn="0" w:lastRowLastColumn="0"/>
-              <w:rPr>
-                <w:rFonts w:ascii="Century Gothic" w:hAnsi="Century Gothic"/>
-                <w:b/>
-              </w:rPr>
-            </w:pPr>
-          </w:p>
-        </w:tc>
-      </w:tr>
-      <w:tr>
-        <w:trPr>
-          <w:cnfStyle w:val="000000100000" w:firstRow="0" w:lastRow="0" w:firstColumn="0" w:lastColumn="0" w:oddVBand="0" w:evenVBand="0" w:oddHBand="1" w:evenHBand="0" w:firstRowFirstColumn="0" w:firstRowLastColumn="0" w:lastRowFirstColumn="0" w:lastRowLastColumn="0"/>
-        </w:trPr>
-        <w:tc>
-          <w:tcPr>
-            <w:cnfStyle w:val="001000000000" w:firstRow="0" w:lastRow="0" w:firstColumn="1" w:lastColumn="0" w:oddVBand="0" w:evenVBand="0" w:oddHBand="0" w:evenHBand="0" w:firstRowFirstColumn="0" w:firstRowLastColumn="0" w:lastRowFirstColumn="0" w:lastRowLastColumn="0"/>
-            <w:tcW w:w="294" w:type="pct"/>
-          </w:tcPr>
-          <w:p>
-            <w:pPr>
-              <w:rPr>
-                <w:rFonts w:ascii="Century Gothic" w:hAnsi="Century Gothic"/>
-              </w:rPr>
-            </w:pPr>
-            <w:r>
-              <w:rPr>
-                <w:rFonts w:ascii="Century Gothic" w:hAnsi="Century Gothic"/>
-              </w:rPr>
-              <w:t>1</w:t>
-            </w:r>
-            <w:r>
-              <w:rPr>
-                <w:rFonts w:ascii="Century Gothic" w:hAnsi="Century Gothic"/>
-              </w:rPr>
-              <w:t>0</w:t>
-            </w:r>
-          </w:p>
-        </w:tc>
-        <w:tc>
-          <w:tcPr>
-            <w:tcW w:w="4706" w:type="pct"/>
-          </w:tcPr>
-          <w:p>
-            <w:pPr>
-              <w:cnfStyle w:val="000000100000" w:firstRow="0" w:lastRow="0" w:firstColumn="0" w:lastColumn="0" w:oddVBand="0" w:evenVBand="0" w:oddHBand="1" w:evenHBand="0" w:firstRowFirstColumn="0" w:firstRowLastColumn="0" w:lastRowFirstColumn="0" w:lastRowLastColumn="0"/>
-              <w:rPr>
-                <w:rFonts w:ascii="Century Gothic" w:hAnsi="Century Gothic"/>
-                <w:b/>
-              </w:rPr>
-            </w:pPr>
-            <w:r>
-              <w:rPr>
-                <w:rFonts w:ascii="Century Gothic" w:hAnsi="Century Gothic"/>
-                <w:b/>
-              </w:rPr>
-              <w:t>Tier_ReportTool__2.28.19_for dropbox</w:t>
-            </w:r>
-          </w:p>
-        </w:tc>
-      </w:tr>
-      <w:tr>
-        <w:tc>
-          <w:tcPr>
-            <w:cnfStyle w:val="001000000000" w:firstRow="0" w:lastRow="0" w:firstColumn="1" w:lastColumn="0" w:oddVBand="0" w:evenVBand="0" w:oddHBand="0" w:evenHBand="0" w:firstRowFirstColumn="0" w:firstRowLastColumn="0" w:lastRowFirstColumn="0" w:lastRowLastColumn="0"/>
-            <w:tcW w:w="294" w:type="pct"/>
-          </w:tcPr>
-          <w:p>
-            <w:pPr>
-              <w:rPr>
-                <w:rFonts w:ascii="Century Gothic" w:hAnsi="Century Gothic"/>
-              </w:rPr>
-            </w:pPr>
-          </w:p>
-        </w:tc>
-        <w:tc>
-          <w:tcPr>
-            <w:tcW w:w="4706" w:type="pct"/>
-          </w:tcPr>
-          <w:p>
-            <w:pPr>
-              <w:cnfStyle w:val="000000000000" w:firstRow="0" w:lastRow="0" w:firstColumn="0" w:lastColumn="0" w:oddVBand="0" w:evenVBand="0" w:oddHBand="0" w:evenHBand="0" w:firstRowFirstColumn="0" w:firstRowLastColumn="0" w:lastRowFirstColumn="0" w:lastRowLastColumn="0"/>
-              <w:rPr>
-                <w:rFonts w:ascii="Century Gothic" w:hAnsi="Century Gothic"/>
-                <w:b/>
-              </w:rPr>
-            </w:pPr>
-          </w:p>
-          <w:p>
-            <w:pPr>
-              <w:jc w:val="center"/>
-              <w:cnfStyle w:val="000000000000" w:firstRow="0" w:lastRow="0" w:firstColumn="0" w:lastColumn="0" w:oddVBand="0" w:evenVBand="0" w:oddHBand="0" w:evenHBand="0" w:firstRowFirstColumn="0" w:firstRowLastColumn="0" w:lastRowFirstColumn="0" w:lastRowLastColumn="0"/>
-              <w:rPr>
-                <w:rFonts w:ascii="Century Gothic" w:hAnsi="Century Gothic"/>
-                <w:b/>
-              </w:rPr>
-            </w:pPr>
-            <w:r>
-              <w:rPr>
-                <w:noProof/>
-              </w:rPr>
-              <w:drawing>
-                <wp:inline distT="0" distB="0" distL="0" distR="0" wp14:anchorId="36D25B16" wp14:editId="21CF8C39">
-                  <wp:extent cx="7414404" cy="2179878"/>
-                  <wp:effectExtent l="0" t="0" r="0" b="0"/>
-                  <wp:docPr id="11" name="Picture 11"/>
-                  <wp:cNvGraphicFramePr>
-                    <a:graphicFrameLocks xmlns:a="http://schemas.openxmlformats.org/drawingml/2006/main" noChangeAspect="1"/>
-                  </wp:cNvGraphicFramePr>
-                  <a:graphic xmlns:a="http://schemas.openxmlformats.org/drawingml/2006/main">
-                    <a:graphicData uri="http://schemas.openxmlformats.org/drawingml/2006/picture">
-                      <pic:pic xmlns:pic="http://schemas.openxmlformats.org/drawingml/2006/picture">
-                        <pic:nvPicPr>
-                          <pic:cNvPr id="1" name=""/>
-                          <pic:cNvPicPr/>
-                        </pic:nvPicPr>
-                        <pic:blipFill>
-                          <a:blip r:embed="rId20"/>
-                          <a:stretch>
-                            <a:fillRect/>
-                          </a:stretch>
-                        </pic:blipFill>
-                        <pic:spPr>
-                          <a:xfrm>
-                            <a:off x="0" y="0"/>
-                            <a:ext cx="7441999" cy="2187991"/>
-                          </a:xfrm>
-                          <a:prstGeom prst="rect">
-                            <a:avLst/>
-                          </a:prstGeom>
-                        </pic:spPr>
-                      </pic:pic>
-                    </a:graphicData>
-                  </a:graphic>
-                </wp:inline>
-              </w:drawing>
-            </w:r>
-          </w:p>
-          <w:p>
-            <w:pPr>
-              <w:cnfStyle w:val="000000000000" w:firstRow="0" w:lastRow="0" w:firstColumn="0" w:lastColumn="0" w:oddVBand="0" w:evenVBand="0" w:oddHBand="0" w:evenHBand="0" w:firstRowFirstColumn="0" w:firstRowLastColumn="0" w:lastRowFirstColumn="0" w:lastRowLastColumn="0"/>
-              <w:rPr>
-                <w:rFonts w:ascii="Century Gothic" w:hAnsi="Century Gothic"/>
-                <w:b/>
-              </w:rPr>
-            </w:pPr>
-          </w:p>
-        </w:tc>
-      </w:tr>
-      <w:tr>
-        <w:trPr>
-          <w:cnfStyle w:val="000000100000" w:firstRow="0" w:lastRow="0" w:firstColumn="0" w:lastColumn="0" w:oddVBand="0" w:evenVBand="0" w:oddHBand="1" w:evenHBand="0" w:firstRowFirstColumn="0" w:firstRowLastColumn="0" w:lastRowFirstColumn="0" w:lastRowLastColumn="0"/>
-        </w:trPr>
-        <w:tc>
-          <w:tcPr>
-            <w:cnfStyle w:val="001000000000" w:firstRow="0" w:lastRow="0" w:firstColumn="1" w:lastColumn="0" w:oddVBand="0" w:evenVBand="0" w:oddHBand="0" w:evenHBand="0" w:firstRowFirstColumn="0" w:firstRowLastColumn="0" w:lastRowFirstColumn="0" w:lastRowLastColumn="0"/>
-            <w:tcW w:w="294" w:type="pct"/>
-          </w:tcPr>
-          <w:p>
-            <w:pPr>
-              <w:rPr>
-                <w:rFonts w:ascii="Century Gothic" w:hAnsi="Century Gothic"/>
-              </w:rPr>
-            </w:pPr>
-            <w:r>
-              <w:rPr>
-                <w:rFonts w:ascii="Century Gothic" w:hAnsi="Century Gothic"/>
-              </w:rPr>
-              <w:t>1</w:t>
-            </w:r>
-            <w:r>
-              <w:rPr>
-                <w:rFonts w:ascii="Century Gothic" w:hAnsi="Century Gothic"/>
-              </w:rPr>
-              <w:t>1</w:t>
-            </w:r>
-          </w:p>
-        </w:tc>
-        <w:tc>
-          <w:tcPr>
-            <w:tcW w:w="4706" w:type="pct"/>
-          </w:tcPr>
-          <w:p>
-            <w:pPr>
-              <w:cnfStyle w:val="000000100000" w:firstRow="0" w:lastRow="0" w:firstColumn="0" w:lastColumn="0" w:oddVBand="0" w:evenVBand="0" w:oddHBand="1" w:evenHBand="0" w:firstRowFirstColumn="0" w:firstRowLastColumn="0" w:lastRowFirstColumn="0" w:lastRowLastColumn="0"/>
-              <w:rPr>
-                <w:rFonts w:ascii="Century Gothic" w:hAnsi="Century Gothic"/>
-                <w:b/>
-              </w:rPr>
-            </w:pPr>
-            <w:r>
-              <w:rPr>
-                <w:rFonts w:ascii="Century Gothic" w:hAnsi="Century Gothic"/>
-                <w:b/>
-              </w:rPr>
-              <w:t>Staff Hiring Count Survey v1_5</w:t>
-            </w:r>
-          </w:p>
-        </w:tc>
-      </w:tr>
-      <w:tr>
-        <w:tc>
-          <w:tcPr>
-            <w:cnfStyle w:val="001000000000" w:firstRow="0" w:lastRow="0" w:firstColumn="1" w:lastColumn="0" w:oddVBand="0" w:evenVBand="0" w:oddHBand="0" w:evenHBand="0" w:firstRowFirstColumn="0" w:firstRowLastColumn="0" w:lastRowFirstColumn="0" w:lastRowLastColumn="0"/>
-            <w:tcW w:w="294" w:type="pct"/>
-          </w:tcPr>
-          <w:p>
-            <w:pPr>
-              <w:rPr>
-                <w:rFonts w:ascii="Century Gothic" w:hAnsi="Century Gothic"/>
-              </w:rPr>
-            </w:pPr>
-          </w:p>
-        </w:tc>
-        <w:tc>
-          <w:tcPr>
-            <w:tcW w:w="4706" w:type="pct"/>
-          </w:tcPr>
-          <w:p>
-            <w:pPr>
-              <w:cnfStyle w:val="000000000000" w:firstRow="0" w:lastRow="0" w:firstColumn="0" w:lastColumn="0" w:oddVBand="0" w:evenVBand="0" w:oddHBand="0" w:evenHBand="0" w:firstRowFirstColumn="0" w:firstRowLastColumn="0" w:lastRowFirstColumn="0" w:lastRowLastColumn="0"/>
-              <w:rPr>
-                <w:rFonts w:ascii="Century Gothic" w:hAnsi="Century Gothic"/>
-                <w:b/>
-              </w:rPr>
-            </w:pPr>
-          </w:p>
-          <w:p>
-            <w:pPr>
-              <w:jc w:val="center"/>
-              <w:cnfStyle w:val="000000000000" w:firstRow="0" w:lastRow="0" w:firstColumn="0" w:lastColumn="0" w:oddVBand="0" w:evenVBand="0" w:oddHBand="0" w:evenHBand="0" w:firstRowFirstColumn="0" w:firstRowLastColumn="0" w:lastRowFirstColumn="0" w:lastRowLastColumn="0"/>
-              <w:rPr>
-                <w:rFonts w:ascii="Century Gothic" w:hAnsi="Century Gothic"/>
-                <w:b/>
-              </w:rPr>
-            </w:pPr>
-            <w:r>
-              <w:rPr>
-                <w:noProof/>
-              </w:rPr>
-              <w:drawing>
-                <wp:inline distT="0" distB="0" distL="0" distR="0" wp14:anchorId="704F39A9" wp14:editId="2A63FA96">
-                  <wp:extent cx="5829300" cy="2362200"/>
-                  <wp:effectExtent l="0" t="0" r="0" b="0"/>
-                  <wp:docPr id="10" name="Picture 10"/>
                   <wp:cNvGraphicFramePr>
                     <a:graphicFrameLocks xmlns:a="http://schemas.openxmlformats.org/drawingml/2006/main" noChangeAspect="1"/>
                   </wp:cNvGraphicFramePr>
@@ -3401,6 +3608,444 @@
                         <pic:spPr>
                           <a:xfrm>
                             <a:off x="0" y="0"/>
+                            <a:ext cx="8368751" cy="1609241"/>
+                          </a:xfrm>
+                          <a:prstGeom prst="rect">
+                            <a:avLst/>
+                          </a:prstGeom>
+                        </pic:spPr>
+                      </pic:pic>
+                    </a:graphicData>
+                  </a:graphic>
+                </wp:inline>
+              </w:drawing>
+            </w:r>
+          </w:p>
+          <w:p>
+            <w:pPr>
+              <w:cnfStyle w:val="000000000000" w:firstRow="0" w:lastRow="0" w:firstColumn="0" w:lastColumn="0" w:oddVBand="0" w:evenVBand="0" w:oddHBand="0" w:evenHBand="0" w:firstRowFirstColumn="0" w:firstRowLastColumn="0" w:lastRowFirstColumn="0" w:lastRowLastColumn="0"/>
+              <w:rPr>
+                <w:rFonts w:ascii="Century Gothic" w:hAnsi="Century Gothic"/>
+                <w:b/>
+              </w:rPr>
+            </w:pPr>
+          </w:p>
+        </w:tc>
+      </w:tr>
+      <w:tr>
+        <w:trPr>
+          <w:cnfStyle w:val="000000100000" w:firstRow="0" w:lastRow="0" w:firstColumn="0" w:lastColumn="0" w:oddVBand="0" w:evenVBand="0" w:oddHBand="1" w:evenHBand="0" w:firstRowFirstColumn="0" w:firstRowLastColumn="0" w:lastRowFirstColumn="0" w:lastRowLastColumn="0"/>
+        </w:trPr>
+        <w:tc>
+          <w:tcPr>
+            <w:cnfStyle w:val="001000000000" w:firstRow="0" w:lastRow="0" w:firstColumn="1" w:lastColumn="0" w:oddVBand="0" w:evenVBand="0" w:oddHBand="0" w:evenHBand="0" w:firstRowFirstColumn="0" w:firstRowLastColumn="0" w:lastRowFirstColumn="0" w:lastRowLastColumn="0"/>
+            <w:tcW w:w="294" w:type="pct"/>
+          </w:tcPr>
+          <w:p>
+            <w:pPr>
+              <w:rPr>
+                <w:rFonts w:ascii="Century Gothic" w:hAnsi="Century Gothic"/>
+              </w:rPr>
+            </w:pPr>
+            <w:r>
+              <w:rPr>
+                <w:rFonts w:ascii="Century Gothic" w:hAnsi="Century Gothic"/>
+              </w:rPr>
+              <w:lastRenderedPageBreak/>
+              <w:t>09</w:t>
+            </w:r>
+          </w:p>
+        </w:tc>
+        <w:tc>
+          <w:tcPr>
+            <w:tcW w:w="4706" w:type="pct"/>
+          </w:tcPr>
+          <w:p>
+            <w:pPr>
+              <w:cnfStyle w:val="000000100000" w:firstRow="0" w:lastRow="0" w:firstColumn="0" w:lastColumn="0" w:oddVBand="0" w:evenVBand="0" w:oddHBand="1" w:evenHBand="0" w:firstRowFirstColumn="0" w:firstRowLastColumn="0" w:lastRowFirstColumn="0" w:lastRowLastColumn="0"/>
+              <w:rPr>
+                <w:rFonts w:ascii="Century Gothic" w:hAnsi="Century Gothic"/>
+                <w:b/>
+              </w:rPr>
+            </w:pPr>
+            <w:r>
+              <w:rPr>
+                <w:rFonts w:ascii="Century Gothic" w:hAnsi="Century Gothic"/>
+                <w:b/>
+              </w:rPr>
+              <w:t xml:space="preserve">Revised tracing and tracking </w:t>
+            </w:r>
+            <w:proofErr w:type="spellStart"/>
+            <w:r>
+              <w:rPr>
+                <w:rFonts w:ascii="Century Gothic" w:hAnsi="Century Gothic"/>
+                <w:b/>
+              </w:rPr>
+              <w:t>tool_March</w:t>
+            </w:r>
+            <w:proofErr w:type="spellEnd"/>
+            <w:r>
+              <w:rPr>
+                <w:rFonts w:ascii="Century Gothic" w:hAnsi="Century Gothic"/>
+                <w:b/>
+              </w:rPr>
+              <w:t xml:space="preserve"> 26 2019_revised</w:t>
+            </w:r>
+          </w:p>
+        </w:tc>
+      </w:tr>
+      <w:tr>
+        <w:tc>
+          <w:tcPr>
+            <w:cnfStyle w:val="001000000000" w:firstRow="0" w:lastRow="0" w:firstColumn="1" w:lastColumn="0" w:oddVBand="0" w:evenVBand="0" w:oddHBand="0" w:evenHBand="0" w:firstRowFirstColumn="0" w:firstRowLastColumn="0" w:lastRowFirstColumn="0" w:lastRowLastColumn="0"/>
+            <w:tcW w:w="294" w:type="pct"/>
+          </w:tcPr>
+          <w:p>
+            <w:pPr>
+              <w:rPr>
+                <w:rFonts w:ascii="Century Gothic" w:hAnsi="Century Gothic"/>
+              </w:rPr>
+            </w:pPr>
+          </w:p>
+        </w:tc>
+        <w:tc>
+          <w:tcPr>
+            <w:tcW w:w="4706" w:type="pct"/>
+          </w:tcPr>
+          <w:p>
+            <w:pPr>
+              <w:cnfStyle w:val="000000000000" w:firstRow="0" w:lastRow="0" w:firstColumn="0" w:lastColumn="0" w:oddVBand="0" w:evenVBand="0" w:oddHBand="0" w:evenHBand="0" w:firstRowFirstColumn="0" w:firstRowLastColumn="0" w:lastRowFirstColumn="0" w:lastRowLastColumn="0"/>
+              <w:rPr>
+                <w:rFonts w:ascii="Century Gothic" w:hAnsi="Century Gothic"/>
+                <w:b/>
+              </w:rPr>
+            </w:pPr>
+          </w:p>
+          <w:p>
+            <w:pPr>
+              <w:jc w:val="center"/>
+              <w:cnfStyle w:val="000000000000" w:firstRow="0" w:lastRow="0" w:firstColumn="0" w:lastColumn="0" w:oddVBand="0" w:evenVBand="0" w:oddHBand="0" w:evenHBand="0" w:firstRowFirstColumn="0" w:firstRowLastColumn="0" w:lastRowFirstColumn="0" w:lastRowLastColumn="0"/>
+              <w:rPr>
+                <w:rFonts w:ascii="Century Gothic" w:hAnsi="Century Gothic"/>
+                <w:b/>
+              </w:rPr>
+            </w:pPr>
+            <w:r>
+              <w:rPr>
+                <w:noProof/>
+              </w:rPr>
+              <w:drawing>
+                <wp:inline distT="0" distB="0" distL="0" distR="0" wp14:anchorId="1902471F" wp14:editId="4B87A5D3">
+                  <wp:extent cx="6827042" cy="1651379"/>
+                  <wp:effectExtent l="0" t="0" r="0" b="6350"/>
+                  <wp:docPr id="8" name="Picture 8"/>
+                  <wp:cNvGraphicFramePr>
+                    <a:graphicFrameLocks xmlns:a="http://schemas.openxmlformats.org/drawingml/2006/main" noChangeAspect="1"/>
+                  </wp:cNvGraphicFramePr>
+                  <a:graphic xmlns:a="http://schemas.openxmlformats.org/drawingml/2006/main">
+                    <a:graphicData uri="http://schemas.openxmlformats.org/drawingml/2006/picture">
+                      <pic:pic xmlns:pic="http://schemas.openxmlformats.org/drawingml/2006/picture">
+                        <pic:nvPicPr>
+                          <pic:cNvPr id="1" name=""/>
+                          <pic:cNvPicPr/>
+                        </pic:nvPicPr>
+                        <pic:blipFill>
+                          <a:blip r:embed="rId22"/>
+                          <a:stretch>
+                            <a:fillRect/>
+                          </a:stretch>
+                        </pic:blipFill>
+                        <pic:spPr>
+                          <a:xfrm>
+                            <a:off x="0" y="0"/>
+                            <a:ext cx="6836321" cy="1653624"/>
+                          </a:xfrm>
+                          <a:prstGeom prst="rect">
+                            <a:avLst/>
+                          </a:prstGeom>
+                        </pic:spPr>
+                      </pic:pic>
+                    </a:graphicData>
+                  </a:graphic>
+                </wp:inline>
+              </w:drawing>
+            </w:r>
+          </w:p>
+          <w:p>
+            <w:pPr>
+              <w:cnfStyle w:val="000000000000" w:firstRow="0" w:lastRow="0" w:firstColumn="0" w:lastColumn="0" w:oddVBand="0" w:evenVBand="0" w:oddHBand="0" w:evenHBand="0" w:firstRowFirstColumn="0" w:firstRowLastColumn="0" w:lastRowFirstColumn="0" w:lastRowLastColumn="0"/>
+              <w:rPr>
+                <w:rFonts w:ascii="Century Gothic" w:hAnsi="Century Gothic"/>
+                <w:b/>
+              </w:rPr>
+            </w:pPr>
+          </w:p>
+        </w:tc>
+      </w:tr>
+      <w:tr>
+        <w:trPr>
+          <w:cnfStyle w:val="000000100000" w:firstRow="0" w:lastRow="0" w:firstColumn="0" w:lastColumn="0" w:oddVBand="0" w:evenVBand="0" w:oddHBand="1" w:evenHBand="0" w:firstRowFirstColumn="0" w:firstRowLastColumn="0" w:lastRowFirstColumn="0" w:lastRowLastColumn="0"/>
+        </w:trPr>
+        <w:tc>
+          <w:tcPr>
+            <w:cnfStyle w:val="001000000000" w:firstRow="0" w:lastRow="0" w:firstColumn="1" w:lastColumn="0" w:oddVBand="0" w:evenVBand="0" w:oddHBand="0" w:evenHBand="0" w:firstRowFirstColumn="0" w:firstRowLastColumn="0" w:lastRowFirstColumn="0" w:lastRowLastColumn="0"/>
+            <w:tcW w:w="294" w:type="pct"/>
+          </w:tcPr>
+          <w:p>
+            <w:pPr>
+              <w:rPr>
+                <w:rFonts w:ascii="Century Gothic" w:hAnsi="Century Gothic"/>
+              </w:rPr>
+            </w:pPr>
+            <w:r>
+              <w:rPr>
+                <w:rFonts w:ascii="Century Gothic" w:hAnsi="Century Gothic"/>
+              </w:rPr>
+              <w:t>1</w:t>
+            </w:r>
+            <w:r>
+              <w:rPr>
+                <w:rFonts w:ascii="Century Gothic" w:hAnsi="Century Gothic"/>
+              </w:rPr>
+              <w:t>0</w:t>
+            </w:r>
+          </w:p>
+        </w:tc>
+        <w:tc>
+          <w:tcPr>
+            <w:tcW w:w="4706" w:type="pct"/>
+          </w:tcPr>
+          <w:p>
+            <w:pPr>
+              <w:cnfStyle w:val="000000100000" w:firstRow="0" w:lastRow="0" w:firstColumn="0" w:lastColumn="0" w:oddVBand="0" w:evenVBand="0" w:oddHBand="1" w:evenHBand="0" w:firstRowFirstColumn="0" w:firstRowLastColumn="0" w:lastRowFirstColumn="0" w:lastRowLastColumn="0"/>
+              <w:rPr>
+                <w:rFonts w:ascii="Century Gothic" w:hAnsi="Century Gothic"/>
+                <w:b/>
+              </w:rPr>
+            </w:pPr>
+            <w:r>
+              <w:rPr>
+                <w:rFonts w:ascii="Century Gothic" w:hAnsi="Century Gothic"/>
+                <w:b/>
+              </w:rPr>
+              <w:t xml:space="preserve">Tier_ReportTool__2.28.19_for </w:t>
+            </w:r>
+            <w:proofErr w:type="spellStart"/>
+            <w:r>
+              <w:rPr>
+                <w:rFonts w:ascii="Century Gothic" w:hAnsi="Century Gothic"/>
+                <w:b/>
+              </w:rPr>
+              <w:t>dropbox</w:t>
+            </w:r>
+            <w:proofErr w:type="spellEnd"/>
+          </w:p>
+        </w:tc>
+      </w:tr>
+      <w:tr>
+        <w:tc>
+          <w:tcPr>
+            <w:cnfStyle w:val="001000000000" w:firstRow="0" w:lastRow="0" w:firstColumn="1" w:lastColumn="0" w:oddVBand="0" w:evenVBand="0" w:oddHBand="0" w:evenHBand="0" w:firstRowFirstColumn="0" w:firstRowLastColumn="0" w:lastRowFirstColumn="0" w:lastRowLastColumn="0"/>
+            <w:tcW w:w="294" w:type="pct"/>
+          </w:tcPr>
+          <w:p>
+            <w:pPr>
+              <w:rPr>
+                <w:rFonts w:ascii="Century Gothic" w:hAnsi="Century Gothic"/>
+              </w:rPr>
+            </w:pPr>
+          </w:p>
+        </w:tc>
+        <w:tc>
+          <w:tcPr>
+            <w:tcW w:w="4706" w:type="pct"/>
+          </w:tcPr>
+          <w:p>
+            <w:pPr>
+              <w:cnfStyle w:val="000000000000" w:firstRow="0" w:lastRow="0" w:firstColumn="0" w:lastColumn="0" w:oddVBand="0" w:evenVBand="0" w:oddHBand="0" w:evenHBand="0" w:firstRowFirstColumn="0" w:firstRowLastColumn="0" w:lastRowFirstColumn="0" w:lastRowLastColumn="0"/>
+              <w:rPr>
+                <w:rFonts w:ascii="Century Gothic" w:hAnsi="Century Gothic"/>
+                <w:b/>
+              </w:rPr>
+            </w:pPr>
+          </w:p>
+          <w:p>
+            <w:pPr>
+              <w:jc w:val="center"/>
+              <w:cnfStyle w:val="000000000000" w:firstRow="0" w:lastRow="0" w:firstColumn="0" w:lastColumn="0" w:oddVBand="0" w:evenVBand="0" w:oddHBand="0" w:evenHBand="0" w:firstRowFirstColumn="0" w:firstRowLastColumn="0" w:lastRowFirstColumn="0" w:lastRowLastColumn="0"/>
+              <w:rPr>
+                <w:rFonts w:ascii="Century Gothic" w:hAnsi="Century Gothic"/>
+                <w:b/>
+              </w:rPr>
+            </w:pPr>
+            <w:r>
+              <w:rPr>
+                <w:noProof/>
+              </w:rPr>
+              <w:drawing>
+                <wp:inline distT="0" distB="0" distL="0" distR="0" wp14:anchorId="36D25B16" wp14:editId="21CF8C39">
+                  <wp:extent cx="7414404" cy="2179878"/>
+                  <wp:effectExtent l="0" t="0" r="0" b="0"/>
+                  <wp:docPr id="11" name="Picture 11"/>
+                  <wp:cNvGraphicFramePr>
+                    <a:graphicFrameLocks xmlns:a="http://schemas.openxmlformats.org/drawingml/2006/main" noChangeAspect="1"/>
+                  </wp:cNvGraphicFramePr>
+                  <a:graphic xmlns:a="http://schemas.openxmlformats.org/drawingml/2006/main">
+                    <a:graphicData uri="http://schemas.openxmlformats.org/drawingml/2006/picture">
+                      <pic:pic xmlns:pic="http://schemas.openxmlformats.org/drawingml/2006/picture">
+                        <pic:nvPicPr>
+                          <pic:cNvPr id="1" name=""/>
+                          <pic:cNvPicPr/>
+                        </pic:nvPicPr>
+                        <pic:blipFill>
+                          <a:blip r:embed="rId23"/>
+                          <a:stretch>
+                            <a:fillRect/>
+                          </a:stretch>
+                        </pic:blipFill>
+                        <pic:spPr>
+                          <a:xfrm>
+                            <a:off x="0" y="0"/>
+                            <a:ext cx="7441999" cy="2187991"/>
+                          </a:xfrm>
+                          <a:prstGeom prst="rect">
+                            <a:avLst/>
+                          </a:prstGeom>
+                        </pic:spPr>
+                      </pic:pic>
+                    </a:graphicData>
+                  </a:graphic>
+                </wp:inline>
+              </w:drawing>
+            </w:r>
+          </w:p>
+          <w:p>
+            <w:pPr>
+              <w:cnfStyle w:val="000000000000" w:firstRow="0" w:lastRow="0" w:firstColumn="0" w:lastColumn="0" w:oddVBand="0" w:evenVBand="0" w:oddHBand="0" w:evenHBand="0" w:firstRowFirstColumn="0" w:firstRowLastColumn="0" w:lastRowFirstColumn="0" w:lastRowLastColumn="0"/>
+              <w:rPr>
+                <w:rFonts w:ascii="Century Gothic" w:hAnsi="Century Gothic"/>
+                <w:b/>
+              </w:rPr>
+            </w:pPr>
+          </w:p>
+        </w:tc>
+      </w:tr>
+      <w:tr>
+        <w:trPr>
+          <w:cnfStyle w:val="000000100000" w:firstRow="0" w:lastRow="0" w:firstColumn="0" w:lastColumn="0" w:oddVBand="0" w:evenVBand="0" w:oddHBand="1" w:evenHBand="0" w:firstRowFirstColumn="0" w:firstRowLastColumn="0" w:lastRowFirstColumn="0" w:lastRowLastColumn="0"/>
+        </w:trPr>
+        <w:tc>
+          <w:tcPr>
+            <w:cnfStyle w:val="001000000000" w:firstRow="0" w:lastRow="0" w:firstColumn="1" w:lastColumn="0" w:oddVBand="0" w:evenVBand="0" w:oddHBand="0" w:evenHBand="0" w:firstRowFirstColumn="0" w:firstRowLastColumn="0" w:lastRowFirstColumn="0" w:lastRowLastColumn="0"/>
+            <w:tcW w:w="294" w:type="pct"/>
+          </w:tcPr>
+          <w:p>
+            <w:pPr>
+              <w:rPr>
+                <w:rFonts w:ascii="Century Gothic" w:hAnsi="Century Gothic"/>
+              </w:rPr>
+            </w:pPr>
+            <w:r>
+              <w:rPr>
+                <w:rFonts w:ascii="Century Gothic" w:hAnsi="Century Gothic"/>
+              </w:rPr>
+              <w:lastRenderedPageBreak/>
+              <w:t>1</w:t>
+            </w:r>
+            <w:r>
+              <w:rPr>
+                <w:rFonts w:ascii="Century Gothic" w:hAnsi="Century Gothic"/>
+              </w:rPr>
+              <w:t>1</w:t>
+            </w:r>
+          </w:p>
+        </w:tc>
+        <w:tc>
+          <w:tcPr>
+            <w:tcW w:w="4706" w:type="pct"/>
+          </w:tcPr>
+          <w:p>
+            <w:pPr>
+              <w:cnfStyle w:val="000000100000" w:firstRow="0" w:lastRow="0" w:firstColumn="0" w:lastColumn="0" w:oddVBand="0" w:evenVBand="0" w:oddHBand="1" w:evenHBand="0" w:firstRowFirstColumn="0" w:firstRowLastColumn="0" w:lastRowFirstColumn="0" w:lastRowLastColumn="0"/>
+              <w:rPr>
+                <w:rFonts w:ascii="Century Gothic" w:hAnsi="Century Gothic"/>
+                <w:b/>
+              </w:rPr>
+            </w:pPr>
+            <w:r>
+              <w:rPr>
+                <w:rFonts w:ascii="Century Gothic" w:hAnsi="Century Gothic"/>
+                <w:b/>
+              </w:rPr>
+              <w:t>Staff Hiring Count Survey v1_5</w:t>
+            </w:r>
+          </w:p>
+        </w:tc>
+      </w:tr>
+      <w:tr>
+        <w:tc>
+          <w:tcPr>
+            <w:cnfStyle w:val="001000000000" w:firstRow="0" w:lastRow="0" w:firstColumn="1" w:lastColumn="0" w:oddVBand="0" w:evenVBand="0" w:oddHBand="0" w:evenHBand="0" w:firstRowFirstColumn="0" w:firstRowLastColumn="0" w:lastRowFirstColumn="0" w:lastRowLastColumn="0"/>
+            <w:tcW w:w="294" w:type="pct"/>
+          </w:tcPr>
+          <w:p>
+            <w:pPr>
+              <w:rPr>
+                <w:rFonts w:ascii="Century Gothic" w:hAnsi="Century Gothic"/>
+              </w:rPr>
+            </w:pPr>
+          </w:p>
+        </w:tc>
+        <w:tc>
+          <w:tcPr>
+            <w:tcW w:w="4706" w:type="pct"/>
+          </w:tcPr>
+          <w:p>
+            <w:pPr>
+              <w:cnfStyle w:val="000000000000" w:firstRow="0" w:lastRow="0" w:firstColumn="0" w:lastColumn="0" w:oddVBand="0" w:evenVBand="0" w:oddHBand="0" w:evenHBand="0" w:firstRowFirstColumn="0" w:firstRowLastColumn="0" w:lastRowFirstColumn="0" w:lastRowLastColumn="0"/>
+              <w:rPr>
+                <w:rFonts w:ascii="Century Gothic" w:hAnsi="Century Gothic"/>
+                <w:b/>
+              </w:rPr>
+            </w:pPr>
+          </w:p>
+          <w:p>
+            <w:pPr>
+              <w:jc w:val="center"/>
+              <w:cnfStyle w:val="000000000000" w:firstRow="0" w:lastRow="0" w:firstColumn="0" w:lastColumn="0" w:oddVBand="0" w:evenVBand="0" w:oddHBand="0" w:evenHBand="0" w:firstRowFirstColumn="0" w:firstRowLastColumn="0" w:lastRowFirstColumn="0" w:lastRowLastColumn="0"/>
+              <w:rPr>
+                <w:rFonts w:ascii="Century Gothic" w:hAnsi="Century Gothic"/>
+                <w:b/>
+              </w:rPr>
+            </w:pPr>
+            <w:r>
+              <w:rPr>
+                <w:noProof/>
+              </w:rPr>
+              <w:drawing>
+                <wp:inline distT="0" distB="0" distL="0" distR="0" wp14:anchorId="704F39A9" wp14:editId="2A63FA96">
+                  <wp:extent cx="5829300" cy="2362200"/>
+                  <wp:effectExtent l="0" t="0" r="0" b="0"/>
+                  <wp:docPr id="10" name="Picture 10"/>
+                  <wp:cNvGraphicFramePr>
+                    <a:graphicFrameLocks xmlns:a="http://schemas.openxmlformats.org/drawingml/2006/main" noChangeAspect="1"/>
+                  </wp:cNvGraphicFramePr>
+                  <a:graphic xmlns:a="http://schemas.openxmlformats.org/drawingml/2006/main">
+                    <a:graphicData uri="http://schemas.openxmlformats.org/drawingml/2006/picture">
+                      <pic:pic xmlns:pic="http://schemas.openxmlformats.org/drawingml/2006/picture">
+                        <pic:nvPicPr>
+                          <pic:cNvPr id="1" name=""/>
+                          <pic:cNvPicPr/>
+                        </pic:nvPicPr>
+                        <pic:blipFill>
+                          <a:blip r:embed="rId24"/>
+                          <a:stretch>
+                            <a:fillRect/>
+                          </a:stretch>
+                        </pic:blipFill>
+                        <pic:spPr>
+                          <a:xfrm>
+                            <a:off x="0" y="0"/>
                             <a:ext cx="5829300" cy="2362200"/>
                           </a:xfrm>
                           <a:prstGeom prst="rect">
@@ -3425,6 +4070,139 @@
           </w:p>
         </w:tc>
       </w:tr>
+      <w:tr>
+        <w:trPr>
+          <w:cnfStyle w:val="000000100000" w:firstRow="0" w:lastRow="0" w:firstColumn="0" w:lastColumn="0" w:oddVBand="0" w:evenVBand="0" w:oddHBand="1" w:evenHBand="0" w:firstRowFirstColumn="0" w:firstRowLastColumn="0" w:lastRowFirstColumn="0" w:lastRowLastColumn="0"/>
+        </w:trPr>
+        <w:tc>
+          <w:tcPr>
+            <w:cnfStyle w:val="001000000000" w:firstRow="0" w:lastRow="0" w:firstColumn="1" w:lastColumn="0" w:oddVBand="0" w:evenVBand="0" w:oddHBand="0" w:evenHBand="0" w:firstRowFirstColumn="0" w:firstRowLastColumn="0" w:lastRowFirstColumn="0" w:lastRowLastColumn="0"/>
+            <w:tcW w:w="294" w:type="pct"/>
+          </w:tcPr>
+          <w:p>
+            <w:pPr>
+              <w:rPr>
+                <w:rFonts w:ascii="Century Gothic" w:hAnsi="Century Gothic"/>
+              </w:rPr>
+            </w:pPr>
+            <w:r>
+              <w:rPr>
+                <w:rFonts w:ascii="Century Gothic" w:hAnsi="Century Gothic"/>
+              </w:rPr>
+              <w:t>12</w:t>
+            </w:r>
+          </w:p>
+        </w:tc>
+        <w:tc>
+          <w:tcPr>
+            <w:tcW w:w="4706" w:type="pct"/>
+          </w:tcPr>
+          <w:p>
+            <w:pPr>
+              <w:cnfStyle w:val="000000100000" w:firstRow="0" w:lastRow="0" w:firstColumn="0" w:lastColumn="0" w:oddVBand="0" w:evenVBand="0" w:oddHBand="1" w:evenHBand="0" w:firstRowFirstColumn="0" w:firstRowLastColumn="0" w:lastRowFirstColumn="0" w:lastRowLastColumn="0"/>
+              <w:rPr>
+                <w:rFonts w:ascii="Century Gothic" w:hAnsi="Century Gothic"/>
+                <w:b/>
+              </w:rPr>
+            </w:pPr>
+            <w:r>
+              <w:rPr>
+                <w:rFonts w:ascii="Century Gothic" w:hAnsi="Century Gothic"/>
+                <w:b/>
+              </w:rPr>
+              <w:t>Facility Recommendation Tracker_April52019</w:t>
+            </w:r>
+          </w:p>
+        </w:tc>
+      </w:tr>
+      <w:tr>
+        <w:tc>
+          <w:tcPr>
+            <w:cnfStyle w:val="001000000000" w:firstRow="0" w:lastRow="0" w:firstColumn="1" w:lastColumn="0" w:oddVBand="0" w:evenVBand="0" w:oddHBand="0" w:evenHBand="0" w:firstRowFirstColumn="0" w:firstRowLastColumn="0" w:lastRowFirstColumn="0" w:lastRowLastColumn="0"/>
+            <w:tcW w:w="294" w:type="pct"/>
+          </w:tcPr>
+          <w:p>
+            <w:pPr>
+              <w:rPr>
+                <w:rFonts w:ascii="Century Gothic" w:hAnsi="Century Gothic"/>
+              </w:rPr>
+            </w:pPr>
+          </w:p>
+        </w:tc>
+        <w:tc>
+          <w:tcPr>
+            <w:tcW w:w="4706" w:type="pct"/>
+          </w:tcPr>
+          <w:p>
+            <w:pPr>
+              <w:jc w:val="center"/>
+              <w:cnfStyle w:val="000000000000" w:firstRow="0" w:lastRow="0" w:firstColumn="0" w:lastColumn="0" w:oddVBand="0" w:evenVBand="0" w:oddHBand="0" w:evenHBand="0" w:firstRowFirstColumn="0" w:firstRowLastColumn="0" w:lastRowFirstColumn="0" w:lastRowLastColumn="0"/>
+              <w:rPr>
+                <w:noProof/>
+              </w:rPr>
+            </w:pPr>
+          </w:p>
+          <w:p>
+            <w:pPr>
+              <w:jc w:val="center"/>
+              <w:cnfStyle w:val="000000000000" w:firstRow="0" w:lastRow="0" w:firstColumn="0" w:lastColumn="0" w:oddVBand="0" w:evenVBand="0" w:oddHBand="0" w:evenHBand="0" w:firstRowFirstColumn="0" w:firstRowLastColumn="0" w:lastRowFirstColumn="0" w:lastRowLastColumn="0"/>
+              <w:rPr>
+                <w:noProof/>
+              </w:rPr>
+            </w:pPr>
+            <w:r>
+              <w:rPr>
+                <w:noProof/>
+              </w:rPr>
+              <w:drawing>
+                <wp:inline distT="0" distB="0" distL="0" distR="0" wp14:anchorId="2706EBCC" wp14:editId="4F90B8BD">
+                  <wp:extent cx="7887694" cy="1487535"/>
+                  <wp:effectExtent l="0" t="0" r="0" b="0"/>
+                  <wp:docPr id="7" name="Picture 7"/>
+                  <wp:cNvGraphicFramePr>
+                    <a:graphicFrameLocks xmlns:a="http://schemas.openxmlformats.org/drawingml/2006/main" noChangeAspect="1"/>
+                  </wp:cNvGraphicFramePr>
+                  <a:graphic xmlns:a="http://schemas.openxmlformats.org/drawingml/2006/main">
+                    <a:graphicData uri="http://schemas.openxmlformats.org/drawingml/2006/picture">
+                      <pic:pic xmlns:pic="http://schemas.openxmlformats.org/drawingml/2006/picture">
+                        <pic:nvPicPr>
+                          <pic:cNvPr id="1" name=""/>
+                          <pic:cNvPicPr/>
+                        </pic:nvPicPr>
+                        <pic:blipFill>
+                          <a:blip r:embed="rId25"/>
+                          <a:stretch>
+                            <a:fillRect/>
+                          </a:stretch>
+                        </pic:blipFill>
+                        <pic:spPr>
+                          <a:xfrm>
+                            <a:off x="0" y="0"/>
+                            <a:ext cx="7926651" cy="1494882"/>
+                          </a:xfrm>
+                          <a:prstGeom prst="rect">
+                            <a:avLst/>
+                          </a:prstGeom>
+                        </pic:spPr>
+                      </pic:pic>
+                    </a:graphicData>
+                  </a:graphic>
+                </wp:inline>
+              </w:drawing>
+            </w:r>
+          </w:p>
+          <w:p>
+            <w:pPr>
+              <w:jc w:val="center"/>
+              <w:cnfStyle w:val="000000000000" w:firstRow="0" w:lastRow="0" w:firstColumn="0" w:lastColumn="0" w:oddVBand="0" w:evenVBand="0" w:oddHBand="0" w:evenHBand="0" w:firstRowFirstColumn="0" w:firstRowLastColumn="0" w:lastRowFirstColumn="0" w:lastRowLastColumn="0"/>
+              <w:rPr>
+                <w:rFonts w:ascii="Century Gothic" w:hAnsi="Century Gothic"/>
+                <w:b/>
+              </w:rPr>
+            </w:pPr>
+          </w:p>
+        </w:tc>
+      </w:tr>
     </w:tbl>
     <w:p>
       <w:pPr>
@@ -3434,10 +4212,10 @@
       </w:pPr>
     </w:p>
     <w:sectPr>
-      <w:headerReference w:type="default" r:id="rId22"/>
-      <w:footerReference w:type="default" r:id="rId23"/>
+      <w:headerReference w:type="default" r:id="rId26"/>
+      <w:footerReference w:type="default" r:id="rId27"/>
       <w:pgSz w:w="15840" w:h="12240" w:orient="landscape"/>
-      <w:pgMar w:top="720" w:right="720" w:bottom="720" w:left="720" w:header="720" w:footer="432" w:gutter="0"/>
+      <w:pgMar w:top="576" w:right="576" w:bottom="576" w:left="576" w:header="720" w:footer="432" w:gutter="0"/>
       <w:cols w:space="720"/>
       <w:docGrid w:linePitch="360"/>
     </w:sectPr>
@@ -3603,7 +4381,7 @@
                 <w:sz w:val="16"/>
                 <w:szCs w:val="16"/>
               </w:rPr>
-              <w:t>7</w:t>
+              <w:t>8</w:t>
             </w:r>
             <w:r>
               <w:rPr>
@@ -3740,7 +4518,7 @@
         <w:color w:val="FF0000"/>
         <w:sz w:val="20"/>
       </w:rPr>
-      <w:t>4</w:t>
+      <w:t>8</w:t>
     </w:r>
     <w:r>
       <w:rPr>
@@ -4269,6 +5047,7 @@
   <w:style w:type="paragraph" w:default="1" w:styleId="Normal">
     <w:name w:val="Normal"/>
     <w:qFormat/>
+    <w:rsid w:val="00F4794D"/>
   </w:style>
   <w:style w:type="character" w:default="1" w:styleId="DefaultParagraphFont">
     <w:name w:val="Default Paragraph Font"/>
@@ -5086,7 +5865,7 @@
 </file>
 
 <file path=customXml/itemProps1.xml><?xml version="1.0" encoding="utf-8"?>
-<ds:datastoreItem xmlns:ds="http://schemas.openxmlformats.org/officeDocument/2006/customXml" ds:itemID="{5B2BA720-4A30-49D7-BE20-97C0228F610F}">
+<ds:datastoreItem xmlns:ds="http://schemas.openxmlformats.org/officeDocument/2006/customXml" ds:itemID="{5D297F85-D7E2-4330-ABA6-D71F168B2ADE}">
   <ds:schemaRefs>
     <ds:schemaRef ds:uri="http://schemas.openxmlformats.org/officeDocument/2006/bibliography"/>
   </ds:schemaRefs>

</xml_diff>

<commit_message>
Guide to Toolkits updated
</commit_message>
<xml_diff>
--- a/Data Collection Tools/Guide - Siyenza Data Collection Tools_draft.docx
+++ b/Data Collection Tools/Guide - Siyenza Data Collection Tools_draft.docx
@@ -103,6 +103,7 @@
       <w:pPr>
         <w:rPr>
           <w:rFonts w:ascii="Century Gothic" w:hAnsi="Century Gothic"/>
+          <w:sz w:val="6"/>
         </w:rPr>
       </w:pPr>
     </w:p>
@@ -133,6 +134,8 @@
             <w:pPr>
               <w:rPr>
                 <w:rFonts w:ascii="Century Gothic" w:hAnsi="Century Gothic"/>
+                <w:sz w:val="20"/>
+                <w:szCs w:val="20"/>
               </w:rPr>
             </w:pPr>
           </w:p>
@@ -147,12 +150,16 @@
               <w:rPr>
                 <w:rFonts w:ascii="Century Gothic" w:hAnsi="Century Gothic"/>
                 <w:color w:val="auto"/>
+                <w:sz w:val="20"/>
+                <w:szCs w:val="20"/>
               </w:rPr>
             </w:pPr>
             <w:r>
               <w:rPr>
                 <w:rFonts w:ascii="Century Gothic" w:hAnsi="Century Gothic"/>
                 <w:color w:val="auto"/>
+                <w:sz w:val="20"/>
+                <w:szCs w:val="20"/>
               </w:rPr>
               <w:t>Tool Name</w:t>
             </w:r>
@@ -168,34 +175,49 @@
               <w:rPr>
                 <w:rFonts w:ascii="Century Gothic" w:hAnsi="Century Gothic"/>
                 <w:color w:val="auto"/>
+                <w:sz w:val="20"/>
+                <w:szCs w:val="20"/>
               </w:rPr>
             </w:pPr>
             <w:r>
               <w:rPr>
                 <w:rFonts w:ascii="Century Gothic" w:hAnsi="Century Gothic"/>
                 <w:color w:val="auto"/>
-              </w:rPr>
-              <w:t>Who Completes (</w:t>
-            </w:r>
-            <w:r>
+                <w:sz w:val="20"/>
+                <w:szCs w:val="20"/>
+              </w:rPr>
+              <w:t>Who Completes (CDC Site Lead vs. Partner)?</w:t>
+            </w:r>
+          </w:p>
+        </w:tc>
+        <w:tc>
+          <w:tcPr>
+            <w:tcW w:w="797" w:type="pct"/>
+          </w:tcPr>
+          <w:p>
+            <w:pPr>
+              <w:cnfStyle w:val="100000000000" w:firstRow="1" w:lastRow="0" w:firstColumn="0" w:lastColumn="0" w:oddVBand="0" w:evenVBand="0" w:oddHBand="0" w:evenHBand="0" w:firstRowFirstColumn="0" w:firstRowLastColumn="0" w:lastRowFirstColumn="0" w:lastRowLastColumn="0"/>
               <w:rPr>
                 <w:rFonts w:ascii="Century Gothic" w:hAnsi="Century Gothic"/>
                 <w:color w:val="auto"/>
-              </w:rPr>
-              <w:t>CDC Site Lead vs. Partner</w:t>
-            </w:r>
+                <w:sz w:val="20"/>
+                <w:szCs w:val="20"/>
+              </w:rPr>
+            </w:pPr>
             <w:r>
               <w:rPr>
                 <w:rFonts w:ascii="Century Gothic" w:hAnsi="Century Gothic"/>
                 <w:color w:val="auto"/>
-              </w:rPr>
-              <w:t>)?</w:t>
-            </w:r>
-          </w:p>
-        </w:tc>
-        <w:tc>
-          <w:tcPr>
-            <w:tcW w:w="797" w:type="pct"/>
+                <w:sz w:val="20"/>
+                <w:szCs w:val="20"/>
+              </w:rPr>
+              <w:t>Is Tool Required or Recommended?</w:t>
+            </w:r>
+          </w:p>
+        </w:tc>
+        <w:tc>
+          <w:tcPr>
+            <w:tcW w:w="965" w:type="pct"/>
           </w:tcPr>
           <w:p>
             <w:pPr>
@@ -203,96 +225,41 @@
               <w:rPr>
                 <w:rFonts w:ascii="Century Gothic" w:hAnsi="Century Gothic"/>
                 <w:color w:val="auto"/>
+                <w:sz w:val="20"/>
+                <w:szCs w:val="20"/>
               </w:rPr>
             </w:pPr>
             <w:r>
               <w:rPr>
                 <w:rFonts w:ascii="Century Gothic" w:hAnsi="Century Gothic"/>
                 <w:color w:val="auto"/>
-              </w:rPr>
-              <w:t>Is Tool R</w:t>
-            </w:r>
-            <w:r>
+                <w:sz w:val="20"/>
+                <w:szCs w:val="20"/>
+              </w:rPr>
+              <w:t>Frequency of Tool Completion</w:t>
+            </w:r>
+          </w:p>
+        </w:tc>
+        <w:tc>
+          <w:tcPr>
+            <w:tcW w:w="964" w:type="pct"/>
+          </w:tcPr>
+          <w:p>
+            <w:pPr>
+              <w:cnfStyle w:val="100000000000" w:firstRow="1" w:lastRow="0" w:firstColumn="0" w:lastColumn="0" w:oddVBand="0" w:evenVBand="0" w:oddHBand="0" w:evenHBand="0" w:firstRowFirstColumn="0" w:firstRowLastColumn="0" w:lastRowFirstColumn="0" w:lastRowLastColumn="0"/>
               <w:rPr>
                 <w:rFonts w:ascii="Century Gothic" w:hAnsi="Century Gothic"/>
                 <w:color w:val="auto"/>
-              </w:rPr>
-              <w:t xml:space="preserve">equired </w:t>
-            </w:r>
+                <w:sz w:val="20"/>
+                <w:szCs w:val="20"/>
+              </w:rPr>
+            </w:pPr>
             <w:r>
               <w:rPr>
                 <w:rFonts w:ascii="Century Gothic" w:hAnsi="Century Gothic"/>
                 <w:color w:val="auto"/>
-              </w:rPr>
-              <w:t>or Re</w:t>
-            </w:r>
-            <w:r>
-              <w:rPr>
-                <w:rFonts w:ascii="Century Gothic" w:hAnsi="Century Gothic"/>
-                <w:color w:val="auto"/>
-              </w:rPr>
-              <w:t>commended</w:t>
-            </w:r>
-            <w:r>
-              <w:rPr>
-                <w:rFonts w:ascii="Century Gothic" w:hAnsi="Century Gothic"/>
-                <w:color w:val="auto"/>
-              </w:rPr>
-              <w:t>?</w:t>
-            </w:r>
-          </w:p>
-        </w:tc>
-        <w:tc>
-          <w:tcPr>
-            <w:tcW w:w="965" w:type="pct"/>
-          </w:tcPr>
-          <w:p>
-            <w:pPr>
-              <w:cnfStyle w:val="100000000000" w:firstRow="1" w:lastRow="0" w:firstColumn="0" w:lastColumn="0" w:oddVBand="0" w:evenVBand="0" w:oddHBand="0" w:evenHBand="0" w:firstRowFirstColumn="0" w:firstRowLastColumn="0" w:lastRowFirstColumn="0" w:lastRowLastColumn="0"/>
-              <w:rPr>
-                <w:rFonts w:ascii="Century Gothic" w:hAnsi="Century Gothic"/>
-                <w:color w:val="auto"/>
-              </w:rPr>
-            </w:pPr>
-            <w:r>
-              <w:rPr>
-                <w:rFonts w:ascii="Century Gothic" w:hAnsi="Century Gothic"/>
-                <w:color w:val="auto"/>
-              </w:rPr>
-              <w:t xml:space="preserve">Frequency of </w:t>
-            </w:r>
-            <w:r>
-              <w:rPr>
-                <w:rFonts w:ascii="Century Gothic" w:hAnsi="Century Gothic"/>
-                <w:color w:val="auto"/>
-              </w:rPr>
-              <w:t xml:space="preserve">Tool </w:t>
-            </w:r>
-            <w:r>
-              <w:rPr>
-                <w:rFonts w:ascii="Century Gothic" w:hAnsi="Century Gothic"/>
-                <w:color w:val="auto"/>
-              </w:rPr>
-              <w:t>Completion</w:t>
-            </w:r>
-          </w:p>
-        </w:tc>
-        <w:tc>
-          <w:tcPr>
-            <w:tcW w:w="964" w:type="pct"/>
-          </w:tcPr>
-          <w:p>
-            <w:pPr>
-              <w:cnfStyle w:val="100000000000" w:firstRow="1" w:lastRow="0" w:firstColumn="0" w:lastColumn="0" w:oddVBand="0" w:evenVBand="0" w:oddHBand="0" w:evenHBand="0" w:firstRowFirstColumn="0" w:firstRowLastColumn="0" w:lastRowFirstColumn="0" w:lastRowLastColumn="0"/>
-              <w:rPr>
-                <w:rFonts w:ascii="Century Gothic" w:hAnsi="Century Gothic"/>
-                <w:color w:val="auto"/>
-              </w:rPr>
-            </w:pPr>
-            <w:r>
-              <w:rPr>
-                <w:rFonts w:ascii="Century Gothic" w:hAnsi="Century Gothic"/>
-                <w:color w:val="auto"/>
+                <w:sz w:val="20"/>
+                <w:szCs w:val="20"/>
               </w:rPr>
               <w:t>Method of Submission</w:t>
             </w:r>
@@ -312,11 +279,15 @@
             <w:pPr>
               <w:rPr>
                 <w:rFonts w:ascii="Century Gothic" w:hAnsi="Century Gothic"/>
-              </w:rPr>
-            </w:pPr>
-            <w:r>
-              <w:rPr>
-                <w:rFonts w:ascii="Century Gothic" w:hAnsi="Century Gothic"/>
+                <w:sz w:val="20"/>
+                <w:szCs w:val="20"/>
+              </w:rPr>
+            </w:pPr>
+            <w:r>
+              <w:rPr>
+                <w:rFonts w:ascii="Century Gothic" w:hAnsi="Century Gothic"/>
+                <w:sz w:val="20"/>
+                <w:szCs w:val="20"/>
               </w:rPr>
               <w:t>01</w:t>
             </w:r>
@@ -332,6 +303,8 @@
               <w:rPr>
                 <w:rFonts w:ascii="Century Gothic" w:hAnsi="Century Gothic"/>
                 <w:b/>
+                <w:sz w:val="20"/>
+                <w:szCs w:val="20"/>
               </w:rPr>
             </w:pPr>
             <w:proofErr w:type="spellStart"/>
@@ -339,6 +312,8 @@
               <w:rPr>
                 <w:rFonts w:ascii="Century Gothic" w:hAnsi="Century Gothic"/>
                 <w:b/>
+                <w:sz w:val="20"/>
+                <w:szCs w:val="20"/>
               </w:rPr>
               <w:t>MinimumRequirements</w:t>
             </w:r>
@@ -354,11 +329,15 @@
               <w:cnfStyle w:val="000000100000" w:firstRow="0" w:lastRow="0" w:firstColumn="0" w:lastColumn="0" w:oddVBand="0" w:evenVBand="0" w:oddHBand="1" w:evenHBand="0" w:firstRowFirstColumn="0" w:firstRowLastColumn="0" w:lastRowFirstColumn="0" w:lastRowLastColumn="0"/>
               <w:rPr>
                 <w:rFonts w:ascii="Century Gothic" w:hAnsi="Century Gothic"/>
-              </w:rPr>
-            </w:pPr>
-            <w:r>
-              <w:rPr>
-                <w:rFonts w:ascii="Century Gothic" w:hAnsi="Century Gothic"/>
+                <w:sz w:val="20"/>
+                <w:szCs w:val="20"/>
+              </w:rPr>
+            </w:pPr>
+            <w:r>
+              <w:rPr>
+                <w:rFonts w:ascii="Century Gothic" w:hAnsi="Century Gothic"/>
+                <w:sz w:val="20"/>
+                <w:szCs w:val="20"/>
               </w:rPr>
               <w:t>CDC Site Lead</w:t>
             </w:r>
@@ -373,11 +352,15 @@
               <w:cnfStyle w:val="000000100000" w:firstRow="0" w:lastRow="0" w:firstColumn="0" w:lastColumn="0" w:oddVBand="0" w:evenVBand="0" w:oddHBand="1" w:evenHBand="0" w:firstRowFirstColumn="0" w:firstRowLastColumn="0" w:lastRowFirstColumn="0" w:lastRowLastColumn="0"/>
               <w:rPr>
                 <w:rFonts w:ascii="Century Gothic" w:hAnsi="Century Gothic"/>
-              </w:rPr>
-            </w:pPr>
-            <w:r>
-              <w:rPr>
-                <w:rFonts w:ascii="Century Gothic" w:hAnsi="Century Gothic"/>
+                <w:sz w:val="20"/>
+                <w:szCs w:val="20"/>
+              </w:rPr>
+            </w:pPr>
+            <w:r>
+              <w:rPr>
+                <w:rFonts w:ascii="Century Gothic" w:hAnsi="Century Gothic"/>
+                <w:sz w:val="20"/>
+                <w:szCs w:val="20"/>
                 <w:u w:val="single"/>
               </w:rPr>
               <w:t>Required</w:t>
@@ -385,6 +368,8 @@
             <w:r>
               <w:rPr>
                 <w:rFonts w:ascii="Century Gothic" w:hAnsi="Century Gothic"/>
+                <w:sz w:val="20"/>
+                <w:szCs w:val="20"/>
               </w:rPr>
               <w:t xml:space="preserve"> for Submission to CDC</w:t>
             </w:r>
@@ -399,12 +384,16 @@
               <w:cnfStyle w:val="000000100000" w:firstRow="0" w:lastRow="0" w:firstColumn="0" w:lastColumn="0" w:oddVBand="0" w:evenVBand="0" w:oddHBand="1" w:evenHBand="0" w:firstRowFirstColumn="0" w:firstRowLastColumn="0" w:lastRowFirstColumn="0" w:lastRowLastColumn="0"/>
               <w:rPr>
                 <w:rFonts w:ascii="Century Gothic" w:hAnsi="Century Gothic"/>
-              </w:rPr>
-            </w:pPr>
-            <w:r>
-              <w:rPr>
-                <w:rFonts w:ascii="Century Gothic" w:hAnsi="Century Gothic"/>
-                <w:b/>
+                <w:sz w:val="20"/>
+                <w:szCs w:val="20"/>
+              </w:rPr>
+            </w:pPr>
+            <w:r>
+              <w:rPr>
+                <w:rFonts w:ascii="Century Gothic" w:hAnsi="Century Gothic"/>
+                <w:b/>
+                <w:sz w:val="20"/>
+                <w:szCs w:val="20"/>
                 <w:u w:val="single"/>
               </w:rPr>
               <w:t>Weekly</w:t>
@@ -412,6 +401,8 @@
             <w:r>
               <w:rPr>
                 <w:rFonts w:ascii="Century Gothic" w:hAnsi="Century Gothic"/>
+                <w:sz w:val="20"/>
+                <w:szCs w:val="20"/>
               </w:rPr>
               <w:t>:</w:t>
             </w:r>
@@ -421,11 +412,15 @@
               <w:cnfStyle w:val="000000100000" w:firstRow="0" w:lastRow="0" w:firstColumn="0" w:lastColumn="0" w:oddVBand="0" w:evenVBand="0" w:oddHBand="1" w:evenHBand="0" w:firstRowFirstColumn="0" w:firstRowLastColumn="0" w:lastRowFirstColumn="0" w:lastRowLastColumn="0"/>
               <w:rPr>
                 <w:rFonts w:ascii="Century Gothic" w:hAnsi="Century Gothic"/>
-              </w:rPr>
-            </w:pPr>
-            <w:r>
-              <w:rPr>
-                <w:rFonts w:ascii="Century Gothic" w:hAnsi="Century Gothic"/>
+                <w:sz w:val="20"/>
+                <w:szCs w:val="20"/>
+              </w:rPr>
+            </w:pPr>
+            <w:r>
+              <w:rPr>
+                <w:rFonts w:ascii="Century Gothic" w:hAnsi="Century Gothic"/>
+                <w:sz w:val="20"/>
+                <w:szCs w:val="20"/>
               </w:rPr>
               <w:t>Mondays by COB</w:t>
             </w:r>
@@ -440,18 +435,24 @@
               <w:cnfStyle w:val="000000100000" w:firstRow="0" w:lastRow="0" w:firstColumn="0" w:lastColumn="0" w:oddVBand="0" w:evenVBand="0" w:oddHBand="1" w:evenHBand="0" w:firstRowFirstColumn="0" w:firstRowLastColumn="0" w:lastRowFirstColumn="0" w:lastRowLastColumn="0"/>
               <w:rPr>
                 <w:rFonts w:ascii="Century Gothic" w:hAnsi="Century Gothic"/>
-              </w:rPr>
-            </w:pPr>
-            <w:r>
-              <w:rPr>
-                <w:rFonts w:ascii="Century Gothic" w:hAnsi="Century Gothic"/>
-                <w:b/>
+                <w:sz w:val="20"/>
+                <w:szCs w:val="20"/>
+              </w:rPr>
+            </w:pPr>
+            <w:r>
+              <w:rPr>
+                <w:rFonts w:ascii="Century Gothic" w:hAnsi="Century Gothic"/>
+                <w:b/>
+                <w:sz w:val="20"/>
+                <w:szCs w:val="20"/>
               </w:rPr>
               <w:t>Upload to Shared Drive</w:t>
             </w:r>
             <w:r>
               <w:rPr>
                 <w:rFonts w:ascii="Century Gothic" w:hAnsi="Century Gothic"/>
+                <w:sz w:val="20"/>
+                <w:szCs w:val="20"/>
               </w:rPr>
               <w:t>*:</w:t>
             </w:r>
@@ -461,6 +462,8 @@
               <w:cnfStyle w:val="000000100000" w:firstRow="0" w:lastRow="0" w:firstColumn="0" w:lastColumn="0" w:oddVBand="0" w:evenVBand="0" w:oddHBand="1" w:evenHBand="0" w:firstRowFirstColumn="0" w:firstRowLastColumn="0" w:lastRowFirstColumn="0" w:lastRowLastColumn="0"/>
               <w:rPr>
                 <w:rFonts w:ascii="Century Gothic" w:hAnsi="Century Gothic"/>
+                <w:sz w:val="20"/>
+                <w:szCs w:val="20"/>
               </w:rPr>
             </w:pPr>
             <w:hyperlink r:id="rId8" w:history="1">
@@ -468,6 +471,8 @@
                 <w:rPr>
                   <w:rStyle w:val="Hyperlink"/>
                   <w:rFonts w:ascii="Century Gothic" w:hAnsi="Century Gothic"/>
+                  <w:sz w:val="20"/>
+                  <w:szCs w:val="20"/>
                 </w:rPr>
                 <w:t>S:\_Siyenza\Data Collection Tools</w:t>
               </w:r>
@@ -485,19 +490,17 @@
             <w:pPr>
               <w:rPr>
                 <w:rFonts w:ascii="Century Gothic" w:hAnsi="Century Gothic"/>
-              </w:rPr>
-            </w:pPr>
-            <w:r>
-              <w:rPr>
-                <w:rFonts w:ascii="Century Gothic" w:hAnsi="Century Gothic"/>
-              </w:rPr>
-              <w:t>0</w:t>
-            </w:r>
-            <w:r>
-              <w:rPr>
-                <w:rFonts w:ascii="Century Gothic" w:hAnsi="Century Gothic"/>
-              </w:rPr>
-              <w:t>2</w:t>
+                <w:sz w:val="20"/>
+                <w:szCs w:val="20"/>
+              </w:rPr>
+            </w:pPr>
+            <w:r>
+              <w:rPr>
+                <w:rFonts w:ascii="Century Gothic" w:hAnsi="Century Gothic"/>
+                <w:sz w:val="20"/>
+                <w:szCs w:val="20"/>
+              </w:rPr>
+              <w:t>02</w:t>
             </w:r>
           </w:p>
         </w:tc>
@@ -511,12 +514,16 @@
               <w:rPr>
                 <w:rFonts w:ascii="Century Gothic" w:hAnsi="Century Gothic"/>
                 <w:b/>
-              </w:rPr>
-            </w:pPr>
-            <w:r>
-              <w:rPr>
-                <w:rFonts w:ascii="Century Gothic" w:hAnsi="Century Gothic"/>
-                <w:b/>
+                <w:sz w:val="20"/>
+                <w:szCs w:val="20"/>
+              </w:rPr>
+            </w:pPr>
+            <w:r>
+              <w:rPr>
+                <w:rFonts w:ascii="Century Gothic" w:hAnsi="Century Gothic"/>
+                <w:b/>
+                <w:sz w:val="20"/>
+                <w:szCs w:val="20"/>
               </w:rPr>
               <w:t>Facility HTS metrics draft_25Feb2019</w:t>
             </w:r>
@@ -531,11 +538,15 @@
               <w:cnfStyle w:val="000000000000" w:firstRow="0" w:lastRow="0" w:firstColumn="0" w:lastColumn="0" w:oddVBand="0" w:evenVBand="0" w:oddHBand="0" w:evenHBand="0" w:firstRowFirstColumn="0" w:firstRowLastColumn="0" w:lastRowFirstColumn="0" w:lastRowLastColumn="0"/>
               <w:rPr>
                 <w:rFonts w:ascii="Century Gothic" w:hAnsi="Century Gothic"/>
-              </w:rPr>
-            </w:pPr>
-            <w:r>
-              <w:rPr>
-                <w:rFonts w:ascii="Century Gothic" w:hAnsi="Century Gothic"/>
+                <w:sz w:val="20"/>
+                <w:szCs w:val="20"/>
+              </w:rPr>
+            </w:pPr>
+            <w:r>
+              <w:rPr>
+                <w:rFonts w:ascii="Century Gothic" w:hAnsi="Century Gothic"/>
+                <w:sz w:val="20"/>
+                <w:szCs w:val="20"/>
               </w:rPr>
               <w:t>CDC Site Lead</w:t>
             </w:r>
@@ -550,11 +561,15 @@
               <w:cnfStyle w:val="000000000000" w:firstRow="0" w:lastRow="0" w:firstColumn="0" w:lastColumn="0" w:oddVBand="0" w:evenVBand="0" w:oddHBand="0" w:evenHBand="0" w:firstRowFirstColumn="0" w:firstRowLastColumn="0" w:lastRowFirstColumn="0" w:lastRowLastColumn="0"/>
               <w:rPr>
                 <w:rFonts w:ascii="Century Gothic" w:hAnsi="Century Gothic"/>
-              </w:rPr>
-            </w:pPr>
-            <w:r>
-              <w:rPr>
-                <w:rFonts w:ascii="Century Gothic" w:hAnsi="Century Gothic"/>
+                <w:sz w:val="20"/>
+                <w:szCs w:val="20"/>
+              </w:rPr>
+            </w:pPr>
+            <w:r>
+              <w:rPr>
+                <w:rFonts w:ascii="Century Gothic" w:hAnsi="Century Gothic"/>
+                <w:sz w:val="20"/>
+                <w:szCs w:val="20"/>
                 <w:u w:val="single"/>
               </w:rPr>
               <w:t>Recommended</w:t>
@@ -562,6 +577,8 @@
             <w:r>
               <w:rPr>
                 <w:rFonts w:ascii="Century Gothic" w:hAnsi="Century Gothic"/>
+                <w:sz w:val="20"/>
+                <w:szCs w:val="20"/>
               </w:rPr>
               <w:t xml:space="preserve"> for Use by Site Lead</w:t>
             </w:r>
@@ -576,6 +593,8 @@
               <w:cnfStyle w:val="000000000000" w:firstRow="0" w:lastRow="0" w:firstColumn="0" w:lastColumn="0" w:oddVBand="0" w:evenVBand="0" w:oddHBand="0" w:evenHBand="0" w:firstRowFirstColumn="0" w:firstRowLastColumn="0" w:lastRowFirstColumn="0" w:lastRowLastColumn="0"/>
               <w:rPr>
                 <w:rFonts w:ascii="Century Gothic" w:hAnsi="Century Gothic"/>
+                <w:sz w:val="20"/>
+                <w:szCs w:val="20"/>
               </w:rPr>
             </w:pPr>
           </w:p>
@@ -589,11 +608,15 @@
               <w:cnfStyle w:val="000000000000" w:firstRow="0" w:lastRow="0" w:firstColumn="0" w:lastColumn="0" w:oddVBand="0" w:evenVBand="0" w:oddHBand="0" w:evenHBand="0" w:firstRowFirstColumn="0" w:firstRowLastColumn="0" w:lastRowFirstColumn="0" w:lastRowLastColumn="0"/>
               <w:rPr>
                 <w:rFonts w:ascii="Century Gothic" w:hAnsi="Century Gothic"/>
-              </w:rPr>
-            </w:pPr>
-            <w:r>
-              <w:rPr>
-                <w:rFonts w:ascii="Century Gothic" w:hAnsi="Century Gothic"/>
+                <w:sz w:val="20"/>
+                <w:szCs w:val="20"/>
+              </w:rPr>
+            </w:pPr>
+            <w:r>
+              <w:rPr>
+                <w:rFonts w:ascii="Century Gothic" w:hAnsi="Century Gothic"/>
+                <w:sz w:val="20"/>
+                <w:szCs w:val="20"/>
               </w:rPr>
               <w:t>Usage Only</w:t>
             </w:r>
@@ -613,19 +636,17 @@
             <w:pPr>
               <w:rPr>
                 <w:rFonts w:ascii="Century Gothic" w:hAnsi="Century Gothic"/>
-              </w:rPr>
-            </w:pPr>
-            <w:r>
-              <w:rPr>
-                <w:rFonts w:ascii="Century Gothic" w:hAnsi="Century Gothic"/>
-              </w:rPr>
-              <w:t>0</w:t>
-            </w:r>
-            <w:r>
-              <w:rPr>
-                <w:rFonts w:ascii="Century Gothic" w:hAnsi="Century Gothic"/>
-              </w:rPr>
-              <w:t>3</w:t>
+                <w:sz w:val="20"/>
+                <w:szCs w:val="20"/>
+              </w:rPr>
+            </w:pPr>
+            <w:r>
+              <w:rPr>
+                <w:rFonts w:ascii="Century Gothic" w:hAnsi="Century Gothic"/>
+                <w:sz w:val="20"/>
+                <w:szCs w:val="20"/>
+              </w:rPr>
+              <w:t>03</w:t>
             </w:r>
           </w:p>
         </w:tc>
@@ -639,12 +660,16 @@
               <w:rPr>
                 <w:rFonts w:ascii="Century Gothic" w:hAnsi="Century Gothic"/>
                 <w:b/>
-              </w:rPr>
-            </w:pPr>
-            <w:r>
-              <w:rPr>
-                <w:rFonts w:ascii="Century Gothic" w:hAnsi="Century Gothic"/>
-                <w:b/>
+                <w:sz w:val="20"/>
+                <w:szCs w:val="20"/>
+              </w:rPr>
+            </w:pPr>
+            <w:r>
+              <w:rPr>
+                <w:rFonts w:ascii="Century Gothic" w:hAnsi="Century Gothic"/>
+                <w:b/>
+                <w:sz w:val="20"/>
+                <w:szCs w:val="20"/>
               </w:rPr>
               <w:t>FF Case Identification screening tool</w:t>
             </w:r>
@@ -659,11 +684,15 @@
               <w:cnfStyle w:val="000000100000" w:firstRow="0" w:lastRow="0" w:firstColumn="0" w:lastColumn="0" w:oddVBand="0" w:evenVBand="0" w:oddHBand="1" w:evenHBand="0" w:firstRowFirstColumn="0" w:firstRowLastColumn="0" w:lastRowFirstColumn="0" w:lastRowLastColumn="0"/>
               <w:rPr>
                 <w:rFonts w:ascii="Century Gothic" w:hAnsi="Century Gothic"/>
-              </w:rPr>
-            </w:pPr>
-            <w:r>
-              <w:rPr>
-                <w:rFonts w:ascii="Century Gothic" w:hAnsi="Century Gothic"/>
+                <w:sz w:val="20"/>
+                <w:szCs w:val="20"/>
+              </w:rPr>
+            </w:pPr>
+            <w:r>
+              <w:rPr>
+                <w:rFonts w:ascii="Century Gothic" w:hAnsi="Century Gothic"/>
+                <w:sz w:val="20"/>
+                <w:szCs w:val="20"/>
               </w:rPr>
               <w:t>CDC Site Lead</w:t>
             </w:r>
@@ -678,11 +707,15 @@
               <w:cnfStyle w:val="000000100000" w:firstRow="0" w:lastRow="0" w:firstColumn="0" w:lastColumn="0" w:oddVBand="0" w:evenVBand="0" w:oddHBand="1" w:evenHBand="0" w:firstRowFirstColumn="0" w:firstRowLastColumn="0" w:lastRowFirstColumn="0" w:lastRowLastColumn="0"/>
               <w:rPr>
                 <w:rFonts w:ascii="Century Gothic" w:hAnsi="Century Gothic"/>
-              </w:rPr>
-            </w:pPr>
-            <w:r>
-              <w:rPr>
-                <w:rFonts w:ascii="Century Gothic" w:hAnsi="Century Gothic"/>
+                <w:sz w:val="20"/>
+                <w:szCs w:val="20"/>
+              </w:rPr>
+            </w:pPr>
+            <w:r>
+              <w:rPr>
+                <w:rFonts w:ascii="Century Gothic" w:hAnsi="Century Gothic"/>
+                <w:sz w:val="20"/>
+                <w:szCs w:val="20"/>
                 <w:u w:val="single"/>
               </w:rPr>
               <w:t>Recommended</w:t>
@@ -690,6 +723,8 @@
             <w:r>
               <w:rPr>
                 <w:rFonts w:ascii="Century Gothic" w:hAnsi="Century Gothic"/>
+                <w:sz w:val="20"/>
+                <w:szCs w:val="20"/>
               </w:rPr>
               <w:t xml:space="preserve"> for Use by Site Lead</w:t>
             </w:r>
@@ -704,6 +739,8 @@
               <w:cnfStyle w:val="000000100000" w:firstRow="0" w:lastRow="0" w:firstColumn="0" w:lastColumn="0" w:oddVBand="0" w:evenVBand="0" w:oddHBand="1" w:evenHBand="0" w:firstRowFirstColumn="0" w:firstRowLastColumn="0" w:lastRowFirstColumn="0" w:lastRowLastColumn="0"/>
               <w:rPr>
                 <w:rFonts w:ascii="Century Gothic" w:hAnsi="Century Gothic"/>
+                <w:sz w:val="20"/>
+                <w:szCs w:val="20"/>
               </w:rPr>
             </w:pPr>
           </w:p>
@@ -717,11 +754,15 @@
               <w:cnfStyle w:val="000000100000" w:firstRow="0" w:lastRow="0" w:firstColumn="0" w:lastColumn="0" w:oddVBand="0" w:evenVBand="0" w:oddHBand="1" w:evenHBand="0" w:firstRowFirstColumn="0" w:firstRowLastColumn="0" w:lastRowFirstColumn="0" w:lastRowLastColumn="0"/>
               <w:rPr>
                 <w:rFonts w:ascii="Century Gothic" w:hAnsi="Century Gothic"/>
-              </w:rPr>
-            </w:pPr>
-            <w:r>
-              <w:rPr>
-                <w:rFonts w:ascii="Century Gothic" w:hAnsi="Century Gothic"/>
+                <w:sz w:val="20"/>
+                <w:szCs w:val="20"/>
+              </w:rPr>
+            </w:pPr>
+            <w:r>
+              <w:rPr>
+                <w:rFonts w:ascii="Century Gothic" w:hAnsi="Century Gothic"/>
+                <w:sz w:val="20"/>
+                <w:szCs w:val="20"/>
               </w:rPr>
               <w:t>Usage Only</w:t>
             </w:r>
@@ -738,19 +779,17 @@
             <w:pPr>
               <w:rPr>
                 <w:rFonts w:ascii="Century Gothic" w:hAnsi="Century Gothic"/>
-              </w:rPr>
-            </w:pPr>
-            <w:r>
-              <w:rPr>
-                <w:rFonts w:ascii="Century Gothic" w:hAnsi="Century Gothic"/>
-              </w:rPr>
-              <w:t>0</w:t>
-            </w:r>
-            <w:r>
-              <w:rPr>
-                <w:rFonts w:ascii="Century Gothic" w:hAnsi="Century Gothic"/>
-              </w:rPr>
-              <w:t>4</w:t>
+                <w:sz w:val="20"/>
+                <w:szCs w:val="20"/>
+              </w:rPr>
+            </w:pPr>
+            <w:r>
+              <w:rPr>
+                <w:rFonts w:ascii="Century Gothic" w:hAnsi="Century Gothic"/>
+                <w:sz w:val="20"/>
+                <w:szCs w:val="20"/>
+              </w:rPr>
+              <w:t>04</w:t>
             </w:r>
           </w:p>
         </w:tc>
@@ -764,6 +803,8 @@
               <w:rPr>
                 <w:rFonts w:ascii="Century Gothic" w:hAnsi="Century Gothic"/>
                 <w:b/>
+                <w:sz w:val="20"/>
+                <w:szCs w:val="20"/>
               </w:rPr>
             </w:pPr>
             <w:proofErr w:type="spellStart"/>
@@ -771,6 +812,8 @@
               <w:rPr>
                 <w:rFonts w:ascii="Century Gothic" w:hAnsi="Century Gothic"/>
                 <w:b/>
+                <w:sz w:val="20"/>
+                <w:szCs w:val="20"/>
               </w:rPr>
               <w:t>Feb_PICT</w:t>
             </w:r>
@@ -779,6 +822,8 @@
               <w:rPr>
                 <w:rFonts w:ascii="Century Gothic" w:hAnsi="Century Gothic"/>
                 <w:b/>
+                <w:sz w:val="20"/>
+                <w:szCs w:val="20"/>
               </w:rPr>
               <w:t xml:space="preserve"> Guidance </w:t>
             </w:r>
@@ -787,6 +832,8 @@
               <w:rPr>
                 <w:rFonts w:ascii="Century Gothic" w:hAnsi="Century Gothic"/>
                 <w:b/>
+                <w:sz w:val="20"/>
+                <w:szCs w:val="20"/>
               </w:rPr>
               <w:t>Checklist_Final</w:t>
             </w:r>
@@ -795,6 +842,8 @@
               <w:rPr>
                 <w:rFonts w:ascii="Century Gothic" w:hAnsi="Century Gothic"/>
                 <w:b/>
+                <w:sz w:val="20"/>
+                <w:szCs w:val="20"/>
               </w:rPr>
               <w:t xml:space="preserve"> Feb 6 2019</w:t>
             </w:r>
@@ -809,11 +858,15 @@
               <w:cnfStyle w:val="000000000000" w:firstRow="0" w:lastRow="0" w:firstColumn="0" w:lastColumn="0" w:oddVBand="0" w:evenVBand="0" w:oddHBand="0" w:evenHBand="0" w:firstRowFirstColumn="0" w:firstRowLastColumn="0" w:lastRowFirstColumn="0" w:lastRowLastColumn="0"/>
               <w:rPr>
                 <w:rFonts w:ascii="Century Gothic" w:hAnsi="Century Gothic"/>
-              </w:rPr>
-            </w:pPr>
-            <w:r>
-              <w:rPr>
-                <w:rFonts w:ascii="Century Gothic" w:hAnsi="Century Gothic"/>
+                <w:sz w:val="20"/>
+                <w:szCs w:val="20"/>
+              </w:rPr>
+            </w:pPr>
+            <w:r>
+              <w:rPr>
+                <w:rFonts w:ascii="Century Gothic" w:hAnsi="Century Gothic"/>
+                <w:sz w:val="20"/>
+                <w:szCs w:val="20"/>
               </w:rPr>
               <w:t>CDC Site Lead</w:t>
             </w:r>
@@ -828,11 +881,15 @@
               <w:cnfStyle w:val="000000000000" w:firstRow="0" w:lastRow="0" w:firstColumn="0" w:lastColumn="0" w:oddVBand="0" w:evenVBand="0" w:oddHBand="0" w:evenHBand="0" w:firstRowFirstColumn="0" w:firstRowLastColumn="0" w:lastRowFirstColumn="0" w:lastRowLastColumn="0"/>
               <w:rPr>
                 <w:rFonts w:ascii="Century Gothic" w:hAnsi="Century Gothic"/>
-              </w:rPr>
-            </w:pPr>
-            <w:r>
-              <w:rPr>
-                <w:rFonts w:ascii="Century Gothic" w:hAnsi="Century Gothic"/>
+                <w:sz w:val="20"/>
+                <w:szCs w:val="20"/>
+              </w:rPr>
+            </w:pPr>
+            <w:r>
+              <w:rPr>
+                <w:rFonts w:ascii="Century Gothic" w:hAnsi="Century Gothic"/>
+                <w:sz w:val="20"/>
+                <w:szCs w:val="20"/>
                 <w:u w:val="single"/>
               </w:rPr>
               <w:t>Recommended</w:t>
@@ -840,6 +897,8 @@
             <w:r>
               <w:rPr>
                 <w:rFonts w:ascii="Century Gothic" w:hAnsi="Century Gothic"/>
+                <w:sz w:val="20"/>
+                <w:szCs w:val="20"/>
               </w:rPr>
               <w:t xml:space="preserve"> for Use by Site Lead</w:t>
             </w:r>
@@ -854,6 +913,8 @@
               <w:cnfStyle w:val="000000000000" w:firstRow="0" w:lastRow="0" w:firstColumn="0" w:lastColumn="0" w:oddVBand="0" w:evenVBand="0" w:oddHBand="0" w:evenHBand="0" w:firstRowFirstColumn="0" w:firstRowLastColumn="0" w:lastRowFirstColumn="0" w:lastRowLastColumn="0"/>
               <w:rPr>
                 <w:rFonts w:ascii="Century Gothic" w:hAnsi="Century Gothic"/>
+                <w:sz w:val="20"/>
+                <w:szCs w:val="20"/>
               </w:rPr>
             </w:pPr>
           </w:p>
@@ -867,11 +928,15 @@
               <w:cnfStyle w:val="000000000000" w:firstRow="0" w:lastRow="0" w:firstColumn="0" w:lastColumn="0" w:oddVBand="0" w:evenVBand="0" w:oddHBand="0" w:evenHBand="0" w:firstRowFirstColumn="0" w:firstRowLastColumn="0" w:lastRowFirstColumn="0" w:lastRowLastColumn="0"/>
               <w:rPr>
                 <w:rFonts w:ascii="Century Gothic" w:hAnsi="Century Gothic"/>
-              </w:rPr>
-            </w:pPr>
-            <w:r>
-              <w:rPr>
-                <w:rFonts w:ascii="Century Gothic" w:hAnsi="Century Gothic"/>
+                <w:sz w:val="20"/>
+                <w:szCs w:val="20"/>
+              </w:rPr>
+            </w:pPr>
+            <w:r>
+              <w:rPr>
+                <w:rFonts w:ascii="Century Gothic" w:hAnsi="Century Gothic"/>
+                <w:sz w:val="20"/>
+                <w:szCs w:val="20"/>
               </w:rPr>
               <w:t>Usage Only</w:t>
             </w:r>
@@ -891,19 +956,17 @@
             <w:pPr>
               <w:rPr>
                 <w:rFonts w:ascii="Century Gothic" w:hAnsi="Century Gothic"/>
-              </w:rPr>
-            </w:pPr>
-            <w:r>
-              <w:rPr>
-                <w:rFonts w:ascii="Century Gothic" w:hAnsi="Century Gothic"/>
-              </w:rPr>
-              <w:t>0</w:t>
-            </w:r>
-            <w:r>
-              <w:rPr>
-                <w:rFonts w:ascii="Century Gothic" w:hAnsi="Century Gothic"/>
-              </w:rPr>
-              <w:t>5</w:t>
+                <w:sz w:val="20"/>
+                <w:szCs w:val="20"/>
+              </w:rPr>
+            </w:pPr>
+            <w:r>
+              <w:rPr>
+                <w:rFonts w:ascii="Century Gothic" w:hAnsi="Century Gothic"/>
+                <w:sz w:val="20"/>
+                <w:szCs w:val="20"/>
+              </w:rPr>
+              <w:t>05</w:t>
             </w:r>
           </w:p>
         </w:tc>
@@ -917,6 +980,8 @@
               <w:rPr>
                 <w:rFonts w:ascii="Century Gothic" w:hAnsi="Century Gothic"/>
                 <w:b/>
+                <w:sz w:val="20"/>
+                <w:szCs w:val="20"/>
               </w:rPr>
             </w:pPr>
             <w:proofErr w:type="spellStart"/>
@@ -924,6 +989,8 @@
               <w:rPr>
                 <w:rFonts w:ascii="Century Gothic" w:hAnsi="Century Gothic"/>
                 <w:b/>
+                <w:sz w:val="20"/>
+                <w:szCs w:val="20"/>
               </w:rPr>
               <w:t>Feb_Linkage</w:t>
             </w:r>
@@ -932,6 +999,8 @@
               <w:rPr>
                 <w:rFonts w:ascii="Century Gothic" w:hAnsi="Century Gothic"/>
                 <w:b/>
+                <w:sz w:val="20"/>
+                <w:szCs w:val="20"/>
               </w:rPr>
               <w:t xml:space="preserve"> </w:t>
             </w:r>
@@ -940,6 +1009,8 @@
               <w:rPr>
                 <w:rFonts w:ascii="Century Gothic" w:hAnsi="Century Gothic"/>
                 <w:b/>
+                <w:sz w:val="20"/>
+                <w:szCs w:val="20"/>
               </w:rPr>
               <w:t>Intervention_Feb</w:t>
             </w:r>
@@ -948,6 +1019,8 @@
               <w:rPr>
                 <w:rFonts w:ascii="Century Gothic" w:hAnsi="Century Gothic"/>
                 <w:b/>
+                <w:sz w:val="20"/>
+                <w:szCs w:val="20"/>
               </w:rPr>
               <w:t xml:space="preserve"> 5 2019</w:t>
             </w:r>
@@ -962,11 +1035,15 @@
               <w:cnfStyle w:val="000000100000" w:firstRow="0" w:lastRow="0" w:firstColumn="0" w:lastColumn="0" w:oddVBand="0" w:evenVBand="0" w:oddHBand="1" w:evenHBand="0" w:firstRowFirstColumn="0" w:firstRowLastColumn="0" w:lastRowFirstColumn="0" w:lastRowLastColumn="0"/>
               <w:rPr>
                 <w:rFonts w:ascii="Century Gothic" w:hAnsi="Century Gothic"/>
-              </w:rPr>
-            </w:pPr>
-            <w:r>
-              <w:rPr>
-                <w:rFonts w:ascii="Century Gothic" w:hAnsi="Century Gothic"/>
+                <w:sz w:val="20"/>
+                <w:szCs w:val="20"/>
+              </w:rPr>
+            </w:pPr>
+            <w:r>
+              <w:rPr>
+                <w:rFonts w:ascii="Century Gothic" w:hAnsi="Century Gothic"/>
+                <w:sz w:val="20"/>
+                <w:szCs w:val="20"/>
               </w:rPr>
               <w:t>CDC Site Lead</w:t>
             </w:r>
@@ -981,11 +1058,15 @@
               <w:cnfStyle w:val="000000100000" w:firstRow="0" w:lastRow="0" w:firstColumn="0" w:lastColumn="0" w:oddVBand="0" w:evenVBand="0" w:oddHBand="1" w:evenHBand="0" w:firstRowFirstColumn="0" w:firstRowLastColumn="0" w:lastRowFirstColumn="0" w:lastRowLastColumn="0"/>
               <w:rPr>
                 <w:rFonts w:ascii="Century Gothic" w:hAnsi="Century Gothic"/>
-              </w:rPr>
-            </w:pPr>
-            <w:r>
-              <w:rPr>
-                <w:rFonts w:ascii="Century Gothic" w:hAnsi="Century Gothic"/>
+                <w:sz w:val="20"/>
+                <w:szCs w:val="20"/>
+              </w:rPr>
+            </w:pPr>
+            <w:r>
+              <w:rPr>
+                <w:rFonts w:ascii="Century Gothic" w:hAnsi="Century Gothic"/>
+                <w:sz w:val="20"/>
+                <w:szCs w:val="20"/>
                 <w:u w:val="single"/>
               </w:rPr>
               <w:t>Recommended</w:t>
@@ -993,6 +1074,8 @@
             <w:r>
               <w:rPr>
                 <w:rFonts w:ascii="Century Gothic" w:hAnsi="Century Gothic"/>
+                <w:sz w:val="20"/>
+                <w:szCs w:val="20"/>
               </w:rPr>
               <w:t xml:space="preserve"> for Use by Site Lead</w:t>
             </w:r>
@@ -1007,6 +1090,8 @@
               <w:cnfStyle w:val="000000100000" w:firstRow="0" w:lastRow="0" w:firstColumn="0" w:lastColumn="0" w:oddVBand="0" w:evenVBand="0" w:oddHBand="1" w:evenHBand="0" w:firstRowFirstColumn="0" w:firstRowLastColumn="0" w:lastRowFirstColumn="0" w:lastRowLastColumn="0"/>
               <w:rPr>
                 <w:rFonts w:ascii="Century Gothic" w:hAnsi="Century Gothic"/>
+                <w:sz w:val="20"/>
+                <w:szCs w:val="20"/>
               </w:rPr>
             </w:pPr>
           </w:p>
@@ -1020,11 +1105,15 @@
               <w:cnfStyle w:val="000000100000" w:firstRow="0" w:lastRow="0" w:firstColumn="0" w:lastColumn="0" w:oddVBand="0" w:evenVBand="0" w:oddHBand="1" w:evenHBand="0" w:firstRowFirstColumn="0" w:firstRowLastColumn="0" w:lastRowFirstColumn="0" w:lastRowLastColumn="0"/>
               <w:rPr>
                 <w:rFonts w:ascii="Century Gothic" w:hAnsi="Century Gothic"/>
-              </w:rPr>
-            </w:pPr>
-            <w:r>
-              <w:rPr>
-                <w:rFonts w:ascii="Century Gothic" w:hAnsi="Century Gothic"/>
+                <w:sz w:val="20"/>
+                <w:szCs w:val="20"/>
+              </w:rPr>
+            </w:pPr>
+            <w:r>
+              <w:rPr>
+                <w:rFonts w:ascii="Century Gothic" w:hAnsi="Century Gothic"/>
+                <w:sz w:val="20"/>
+                <w:szCs w:val="20"/>
               </w:rPr>
               <w:t>Usage Only</w:t>
             </w:r>
@@ -1041,19 +1130,17 @@
             <w:pPr>
               <w:rPr>
                 <w:rFonts w:ascii="Century Gothic" w:hAnsi="Century Gothic"/>
-              </w:rPr>
-            </w:pPr>
-            <w:r>
-              <w:rPr>
-                <w:rFonts w:ascii="Century Gothic" w:hAnsi="Century Gothic"/>
-              </w:rPr>
-              <w:t>0</w:t>
-            </w:r>
-            <w:r>
-              <w:rPr>
-                <w:rFonts w:ascii="Century Gothic" w:hAnsi="Century Gothic"/>
-              </w:rPr>
-              <w:t>6</w:t>
+                <w:sz w:val="20"/>
+                <w:szCs w:val="20"/>
+              </w:rPr>
+            </w:pPr>
+            <w:r>
+              <w:rPr>
+                <w:rFonts w:ascii="Century Gothic" w:hAnsi="Century Gothic"/>
+                <w:sz w:val="20"/>
+                <w:szCs w:val="20"/>
+              </w:rPr>
+              <w:t>06</w:t>
             </w:r>
           </w:p>
         </w:tc>
@@ -1067,6 +1154,8 @@
               <w:rPr>
                 <w:rFonts w:ascii="Century Gothic" w:hAnsi="Century Gothic"/>
                 <w:b/>
+                <w:sz w:val="20"/>
+                <w:szCs w:val="20"/>
               </w:rPr>
             </w:pPr>
             <w:proofErr w:type="spellStart"/>
@@ -1074,6 +1163,8 @@
               <w:rPr>
                 <w:rFonts w:ascii="Century Gothic" w:hAnsi="Century Gothic"/>
                 <w:b/>
+                <w:sz w:val="20"/>
+                <w:szCs w:val="20"/>
               </w:rPr>
               <w:t>Feb_Tracking</w:t>
             </w:r>
@@ -1082,6 +1173,8 @@
               <w:rPr>
                 <w:rFonts w:ascii="Century Gothic" w:hAnsi="Century Gothic"/>
                 <w:b/>
+                <w:sz w:val="20"/>
+                <w:szCs w:val="20"/>
               </w:rPr>
               <w:t xml:space="preserve"> and Tracing </w:t>
             </w:r>
@@ -1090,6 +1183,8 @@
               <w:rPr>
                 <w:rFonts w:ascii="Century Gothic" w:hAnsi="Century Gothic"/>
                 <w:b/>
+                <w:sz w:val="20"/>
+                <w:szCs w:val="20"/>
               </w:rPr>
               <w:t>Intervention_Feb</w:t>
             </w:r>
@@ -1098,6 +1193,8 @@
               <w:rPr>
                 <w:rFonts w:ascii="Century Gothic" w:hAnsi="Century Gothic"/>
                 <w:b/>
+                <w:sz w:val="20"/>
+                <w:szCs w:val="20"/>
               </w:rPr>
               <w:t xml:space="preserve"> 5 2019</w:t>
             </w:r>
@@ -1112,11 +1209,15 @@
               <w:cnfStyle w:val="000000000000" w:firstRow="0" w:lastRow="0" w:firstColumn="0" w:lastColumn="0" w:oddVBand="0" w:evenVBand="0" w:oddHBand="0" w:evenHBand="0" w:firstRowFirstColumn="0" w:firstRowLastColumn="0" w:lastRowFirstColumn="0" w:lastRowLastColumn="0"/>
               <w:rPr>
                 <w:rFonts w:ascii="Century Gothic" w:hAnsi="Century Gothic"/>
-              </w:rPr>
-            </w:pPr>
-            <w:r>
-              <w:rPr>
-                <w:rFonts w:ascii="Century Gothic" w:hAnsi="Century Gothic"/>
+                <w:sz w:val="20"/>
+                <w:szCs w:val="20"/>
+              </w:rPr>
+            </w:pPr>
+            <w:r>
+              <w:rPr>
+                <w:rFonts w:ascii="Century Gothic" w:hAnsi="Century Gothic"/>
+                <w:sz w:val="20"/>
+                <w:szCs w:val="20"/>
               </w:rPr>
               <w:t>CDC Site Lead</w:t>
             </w:r>
@@ -1131,11 +1232,15 @@
               <w:cnfStyle w:val="000000000000" w:firstRow="0" w:lastRow="0" w:firstColumn="0" w:lastColumn="0" w:oddVBand="0" w:evenVBand="0" w:oddHBand="0" w:evenHBand="0" w:firstRowFirstColumn="0" w:firstRowLastColumn="0" w:lastRowFirstColumn="0" w:lastRowLastColumn="0"/>
               <w:rPr>
                 <w:rFonts w:ascii="Century Gothic" w:hAnsi="Century Gothic"/>
-              </w:rPr>
-            </w:pPr>
-            <w:r>
-              <w:rPr>
-                <w:rFonts w:ascii="Century Gothic" w:hAnsi="Century Gothic"/>
+                <w:sz w:val="20"/>
+                <w:szCs w:val="20"/>
+              </w:rPr>
+            </w:pPr>
+            <w:r>
+              <w:rPr>
+                <w:rFonts w:ascii="Century Gothic" w:hAnsi="Century Gothic"/>
+                <w:sz w:val="20"/>
+                <w:szCs w:val="20"/>
                 <w:u w:val="single"/>
               </w:rPr>
               <w:t>Recommended</w:t>
@@ -1143,6 +1248,8 @@
             <w:r>
               <w:rPr>
                 <w:rFonts w:ascii="Century Gothic" w:hAnsi="Century Gothic"/>
+                <w:sz w:val="20"/>
+                <w:szCs w:val="20"/>
               </w:rPr>
               <w:t xml:space="preserve"> for Use by Site Lead</w:t>
             </w:r>
@@ -1157,6 +1264,8 @@
               <w:cnfStyle w:val="000000000000" w:firstRow="0" w:lastRow="0" w:firstColumn="0" w:lastColumn="0" w:oddVBand="0" w:evenVBand="0" w:oddHBand="0" w:evenHBand="0" w:firstRowFirstColumn="0" w:firstRowLastColumn="0" w:lastRowFirstColumn="0" w:lastRowLastColumn="0"/>
               <w:rPr>
                 <w:rFonts w:ascii="Century Gothic" w:hAnsi="Century Gothic"/>
+                <w:sz w:val="20"/>
+                <w:szCs w:val="20"/>
               </w:rPr>
             </w:pPr>
           </w:p>
@@ -1170,11 +1279,15 @@
               <w:cnfStyle w:val="000000000000" w:firstRow="0" w:lastRow="0" w:firstColumn="0" w:lastColumn="0" w:oddVBand="0" w:evenVBand="0" w:oddHBand="0" w:evenHBand="0" w:firstRowFirstColumn="0" w:firstRowLastColumn="0" w:lastRowFirstColumn="0" w:lastRowLastColumn="0"/>
               <w:rPr>
                 <w:rFonts w:ascii="Century Gothic" w:hAnsi="Century Gothic"/>
-              </w:rPr>
-            </w:pPr>
-            <w:r>
-              <w:rPr>
-                <w:rFonts w:ascii="Century Gothic" w:hAnsi="Century Gothic"/>
+                <w:sz w:val="20"/>
+                <w:szCs w:val="20"/>
+              </w:rPr>
+            </w:pPr>
+            <w:r>
+              <w:rPr>
+                <w:rFonts w:ascii="Century Gothic" w:hAnsi="Century Gothic"/>
+                <w:sz w:val="20"/>
+                <w:szCs w:val="20"/>
               </w:rPr>
               <w:t>Usage Only</w:t>
             </w:r>
@@ -1194,19 +1307,17 @@
             <w:pPr>
               <w:rPr>
                 <w:rFonts w:ascii="Century Gothic" w:hAnsi="Century Gothic"/>
-              </w:rPr>
-            </w:pPr>
-            <w:r>
-              <w:rPr>
-                <w:rFonts w:ascii="Century Gothic" w:hAnsi="Century Gothic"/>
-              </w:rPr>
-              <w:t>0</w:t>
-            </w:r>
-            <w:r>
-              <w:rPr>
-                <w:rFonts w:ascii="Century Gothic" w:hAnsi="Century Gothic"/>
-              </w:rPr>
-              <w:t>7</w:t>
+                <w:sz w:val="20"/>
+                <w:szCs w:val="20"/>
+              </w:rPr>
+            </w:pPr>
+            <w:r>
+              <w:rPr>
+                <w:rFonts w:ascii="Century Gothic" w:hAnsi="Century Gothic"/>
+                <w:sz w:val="20"/>
+                <w:szCs w:val="20"/>
+              </w:rPr>
+              <w:t>07</w:t>
             </w:r>
           </w:p>
         </w:tc>
@@ -1220,6 +1331,8 @@
               <w:rPr>
                 <w:rFonts w:ascii="Century Gothic" w:hAnsi="Century Gothic"/>
                 <w:b/>
+                <w:sz w:val="20"/>
+                <w:szCs w:val="20"/>
               </w:rPr>
             </w:pPr>
             <w:proofErr w:type="spellStart"/>
@@ -1227,6 +1340,8 @@
               <w:rPr>
                 <w:rFonts w:ascii="Century Gothic" w:hAnsi="Century Gothic"/>
                 <w:b/>
+                <w:sz w:val="20"/>
+                <w:szCs w:val="20"/>
               </w:rPr>
               <w:t>Feb_Data</w:t>
             </w:r>
@@ -1235,6 +1350,8 @@
               <w:rPr>
                 <w:rFonts w:ascii="Century Gothic" w:hAnsi="Century Gothic"/>
                 <w:b/>
+                <w:sz w:val="20"/>
+                <w:szCs w:val="20"/>
               </w:rPr>
               <w:t xml:space="preserve"> Quality </w:t>
             </w:r>
@@ -1243,6 +1360,8 @@
               <w:rPr>
                 <w:rFonts w:ascii="Century Gothic" w:hAnsi="Century Gothic"/>
                 <w:b/>
+                <w:sz w:val="20"/>
+                <w:szCs w:val="20"/>
               </w:rPr>
               <w:t>Checklist_Final_Feb</w:t>
             </w:r>
@@ -1251,6 +1370,8 @@
               <w:rPr>
                 <w:rFonts w:ascii="Century Gothic" w:hAnsi="Century Gothic"/>
                 <w:b/>
+                <w:sz w:val="20"/>
+                <w:szCs w:val="20"/>
               </w:rPr>
               <w:t xml:space="preserve"> 5 2019</w:t>
             </w:r>
@@ -1265,11 +1386,15 @@
               <w:cnfStyle w:val="000000100000" w:firstRow="0" w:lastRow="0" w:firstColumn="0" w:lastColumn="0" w:oddVBand="0" w:evenVBand="0" w:oddHBand="1" w:evenHBand="0" w:firstRowFirstColumn="0" w:firstRowLastColumn="0" w:lastRowFirstColumn="0" w:lastRowLastColumn="0"/>
               <w:rPr>
                 <w:rFonts w:ascii="Century Gothic" w:hAnsi="Century Gothic"/>
-              </w:rPr>
-            </w:pPr>
-            <w:r>
-              <w:rPr>
-                <w:rFonts w:ascii="Century Gothic" w:hAnsi="Century Gothic"/>
+                <w:sz w:val="20"/>
+                <w:szCs w:val="20"/>
+              </w:rPr>
+            </w:pPr>
+            <w:r>
+              <w:rPr>
+                <w:rFonts w:ascii="Century Gothic" w:hAnsi="Century Gothic"/>
+                <w:sz w:val="20"/>
+                <w:szCs w:val="20"/>
               </w:rPr>
               <w:t>CDC Site Lead</w:t>
             </w:r>
@@ -1284,11 +1409,15 @@
               <w:cnfStyle w:val="000000100000" w:firstRow="0" w:lastRow="0" w:firstColumn="0" w:lastColumn="0" w:oddVBand="0" w:evenVBand="0" w:oddHBand="1" w:evenHBand="0" w:firstRowFirstColumn="0" w:firstRowLastColumn="0" w:lastRowFirstColumn="0" w:lastRowLastColumn="0"/>
               <w:rPr>
                 <w:rFonts w:ascii="Century Gothic" w:hAnsi="Century Gothic"/>
-              </w:rPr>
-            </w:pPr>
-            <w:r>
-              <w:rPr>
-                <w:rFonts w:ascii="Century Gothic" w:hAnsi="Century Gothic"/>
+                <w:sz w:val="20"/>
+                <w:szCs w:val="20"/>
+              </w:rPr>
+            </w:pPr>
+            <w:r>
+              <w:rPr>
+                <w:rFonts w:ascii="Century Gothic" w:hAnsi="Century Gothic"/>
+                <w:sz w:val="20"/>
+                <w:szCs w:val="20"/>
                 <w:u w:val="single"/>
               </w:rPr>
               <w:t>Recommended</w:t>
@@ -1296,6 +1425,8 @@
             <w:r>
               <w:rPr>
                 <w:rFonts w:ascii="Century Gothic" w:hAnsi="Century Gothic"/>
+                <w:sz w:val="20"/>
+                <w:szCs w:val="20"/>
               </w:rPr>
               <w:t xml:space="preserve"> for Use by Site Lead</w:t>
             </w:r>
@@ -1310,6 +1441,8 @@
               <w:cnfStyle w:val="000000100000" w:firstRow="0" w:lastRow="0" w:firstColumn="0" w:lastColumn="0" w:oddVBand="0" w:evenVBand="0" w:oddHBand="1" w:evenHBand="0" w:firstRowFirstColumn="0" w:firstRowLastColumn="0" w:lastRowFirstColumn="0" w:lastRowLastColumn="0"/>
               <w:rPr>
                 <w:rFonts w:ascii="Century Gothic" w:hAnsi="Century Gothic"/>
+                <w:sz w:val="20"/>
+                <w:szCs w:val="20"/>
               </w:rPr>
             </w:pPr>
           </w:p>
@@ -1323,11 +1456,15 @@
               <w:cnfStyle w:val="000000100000" w:firstRow="0" w:lastRow="0" w:firstColumn="0" w:lastColumn="0" w:oddVBand="0" w:evenVBand="0" w:oddHBand="1" w:evenHBand="0" w:firstRowFirstColumn="0" w:firstRowLastColumn="0" w:lastRowFirstColumn="0" w:lastRowLastColumn="0"/>
               <w:rPr>
                 <w:rFonts w:ascii="Century Gothic" w:hAnsi="Century Gothic"/>
-              </w:rPr>
-            </w:pPr>
-            <w:r>
-              <w:rPr>
-                <w:rFonts w:ascii="Century Gothic" w:hAnsi="Century Gothic"/>
+                <w:sz w:val="20"/>
+                <w:szCs w:val="20"/>
+              </w:rPr>
+            </w:pPr>
+            <w:r>
+              <w:rPr>
+                <w:rFonts w:ascii="Century Gothic" w:hAnsi="Century Gothic"/>
+                <w:sz w:val="20"/>
+                <w:szCs w:val="20"/>
               </w:rPr>
               <w:t>Usage Only</w:t>
             </w:r>
@@ -1344,19 +1481,17 @@
             <w:pPr>
               <w:rPr>
                 <w:rFonts w:ascii="Century Gothic" w:hAnsi="Century Gothic"/>
-              </w:rPr>
-            </w:pPr>
-            <w:r>
-              <w:rPr>
-                <w:rFonts w:ascii="Century Gothic" w:hAnsi="Century Gothic"/>
-              </w:rPr>
-              <w:t>0</w:t>
-            </w:r>
-            <w:r>
-              <w:rPr>
-                <w:rFonts w:ascii="Century Gothic" w:hAnsi="Century Gothic"/>
-              </w:rPr>
-              <w:t>8</w:t>
+                <w:sz w:val="20"/>
+                <w:szCs w:val="20"/>
+              </w:rPr>
+            </w:pPr>
+            <w:r>
+              <w:rPr>
+                <w:rFonts w:ascii="Century Gothic" w:hAnsi="Century Gothic"/>
+                <w:sz w:val="20"/>
+                <w:szCs w:val="20"/>
+              </w:rPr>
+              <w:t>08</w:t>
             </w:r>
           </w:p>
         </w:tc>
@@ -1370,12 +1505,16 @@
               <w:rPr>
                 <w:rFonts w:ascii="Century Gothic" w:hAnsi="Century Gothic"/>
                 <w:b/>
-              </w:rPr>
-            </w:pPr>
-            <w:r>
-              <w:rPr>
-                <w:rFonts w:ascii="Century Gothic" w:hAnsi="Century Gothic"/>
-                <w:b/>
+                <w:sz w:val="20"/>
+                <w:szCs w:val="20"/>
+              </w:rPr>
+            </w:pPr>
+            <w:r>
+              <w:rPr>
+                <w:rFonts w:ascii="Century Gothic" w:hAnsi="Century Gothic"/>
+                <w:b/>
+                <w:sz w:val="20"/>
+                <w:szCs w:val="20"/>
               </w:rPr>
               <w:t xml:space="preserve">Rapid survey of Missed </w:t>
             </w:r>
@@ -1384,16 +1523,60 @@
               <w:rPr>
                 <w:rFonts w:ascii="Century Gothic" w:hAnsi="Century Gothic"/>
                 <w:b/>
-              </w:rPr>
-              <w:t>Appts_Updated_April</w:t>
+                <w:sz w:val="20"/>
+                <w:szCs w:val="20"/>
+              </w:rPr>
+              <w:t>Appts</w:t>
             </w:r>
             <w:proofErr w:type="spellEnd"/>
             <w:r>
               <w:rPr>
                 <w:rFonts w:ascii="Century Gothic" w:hAnsi="Century Gothic"/>
                 <w:b/>
-              </w:rPr>
-              <w:t xml:space="preserve"> 3 2019</w:t>
+                <w:sz w:val="20"/>
+                <w:szCs w:val="20"/>
+              </w:rPr>
+              <w:t xml:space="preserve"> and TT Register_Updated_April082019</w:t>
+            </w:r>
+          </w:p>
+          <w:p>
+            <w:pPr>
+              <w:cnfStyle w:val="000000000000" w:firstRow="0" w:lastRow="0" w:firstColumn="0" w:lastColumn="0" w:oddVBand="0" w:evenVBand="0" w:oddHBand="0" w:evenHBand="0" w:firstRowFirstColumn="0" w:firstRowLastColumn="0" w:lastRowFirstColumn="0" w:lastRowLastColumn="0"/>
+              <w:rPr>
+                <w:rFonts w:ascii="Century Gothic" w:hAnsi="Century Gothic"/>
+                <w:i/>
+                <w:sz w:val="20"/>
+                <w:szCs w:val="20"/>
+              </w:rPr>
+            </w:pPr>
+            <w:r>
+              <w:rPr>
+                <w:rFonts w:ascii="Century Gothic" w:hAnsi="Century Gothic"/>
+                <w:i/>
+                <w:sz w:val="20"/>
+                <w:szCs w:val="20"/>
+              </w:rPr>
+              <w:t xml:space="preserve">[Sheet “Missed </w:t>
+            </w:r>
+            <w:proofErr w:type="spellStart"/>
+            <w:r>
+              <w:rPr>
+                <w:rFonts w:ascii="Century Gothic" w:hAnsi="Century Gothic"/>
+                <w:i/>
+                <w:sz w:val="20"/>
+                <w:szCs w:val="20"/>
+              </w:rPr>
+              <w:t>Appt</w:t>
+            </w:r>
+            <w:proofErr w:type="spellEnd"/>
+            <w:r>
+              <w:rPr>
+                <w:rFonts w:ascii="Century Gothic" w:hAnsi="Century Gothic"/>
+                <w:i/>
+                <w:sz w:val="20"/>
+                <w:szCs w:val="20"/>
+              </w:rPr>
+              <w:t xml:space="preserve"> Survey to Submit”]</w:t>
             </w:r>
           </w:p>
         </w:tc>
@@ -1406,11 +1589,15 @@
               <w:cnfStyle w:val="000000000000" w:firstRow="0" w:lastRow="0" w:firstColumn="0" w:lastColumn="0" w:oddVBand="0" w:evenVBand="0" w:oddHBand="0" w:evenHBand="0" w:firstRowFirstColumn="0" w:firstRowLastColumn="0" w:lastRowFirstColumn="0" w:lastRowLastColumn="0"/>
               <w:rPr>
                 <w:rFonts w:ascii="Century Gothic" w:hAnsi="Century Gothic"/>
-              </w:rPr>
-            </w:pPr>
-            <w:r>
-              <w:rPr>
-                <w:rFonts w:ascii="Century Gothic" w:hAnsi="Century Gothic"/>
+                <w:sz w:val="20"/>
+                <w:szCs w:val="20"/>
+              </w:rPr>
+            </w:pPr>
+            <w:r>
+              <w:rPr>
+                <w:rFonts w:ascii="Century Gothic" w:hAnsi="Century Gothic"/>
+                <w:sz w:val="20"/>
+                <w:szCs w:val="20"/>
               </w:rPr>
               <w:t>Partner</w:t>
             </w:r>
@@ -1425,11 +1612,15 @@
               <w:cnfStyle w:val="000000000000" w:firstRow="0" w:lastRow="0" w:firstColumn="0" w:lastColumn="0" w:oddVBand="0" w:evenVBand="0" w:oddHBand="0" w:evenHBand="0" w:firstRowFirstColumn="0" w:firstRowLastColumn="0" w:lastRowFirstColumn="0" w:lastRowLastColumn="0"/>
               <w:rPr>
                 <w:rFonts w:ascii="Century Gothic" w:hAnsi="Century Gothic"/>
-              </w:rPr>
-            </w:pPr>
-            <w:r>
-              <w:rPr>
-                <w:rFonts w:ascii="Century Gothic" w:hAnsi="Century Gothic"/>
+                <w:sz w:val="20"/>
+                <w:szCs w:val="20"/>
+              </w:rPr>
+            </w:pPr>
+            <w:r>
+              <w:rPr>
+                <w:rFonts w:ascii="Century Gothic" w:hAnsi="Century Gothic"/>
+                <w:sz w:val="20"/>
+                <w:szCs w:val="20"/>
                 <w:u w:val="single"/>
               </w:rPr>
               <w:t>Required</w:t>
@@ -1437,6 +1628,8 @@
             <w:r>
               <w:rPr>
                 <w:rFonts w:ascii="Century Gothic" w:hAnsi="Century Gothic"/>
+                <w:sz w:val="20"/>
+                <w:szCs w:val="20"/>
               </w:rPr>
               <w:t xml:space="preserve"> for Submission to CDC</w:t>
             </w:r>
@@ -1451,12 +1644,16 @@
               <w:cnfStyle w:val="000000000000" w:firstRow="0" w:lastRow="0" w:firstColumn="0" w:lastColumn="0" w:oddVBand="0" w:evenVBand="0" w:oddHBand="0" w:evenHBand="0" w:firstRowFirstColumn="0" w:firstRowLastColumn="0" w:lastRowFirstColumn="0" w:lastRowLastColumn="0"/>
               <w:rPr>
                 <w:rFonts w:ascii="Century Gothic" w:hAnsi="Century Gothic"/>
-              </w:rPr>
-            </w:pPr>
-            <w:r>
-              <w:rPr>
-                <w:rFonts w:ascii="Century Gothic" w:hAnsi="Century Gothic"/>
-                <w:b/>
+                <w:sz w:val="20"/>
+                <w:szCs w:val="20"/>
+              </w:rPr>
+            </w:pPr>
+            <w:r>
+              <w:rPr>
+                <w:rFonts w:ascii="Century Gothic" w:hAnsi="Century Gothic"/>
+                <w:b/>
+                <w:sz w:val="20"/>
+                <w:szCs w:val="20"/>
                 <w:u w:val="single"/>
               </w:rPr>
               <w:t>Weekly</w:t>
@@ -1464,6 +1661,8 @@
             <w:r>
               <w:rPr>
                 <w:rFonts w:ascii="Century Gothic" w:hAnsi="Century Gothic"/>
+                <w:sz w:val="20"/>
+                <w:szCs w:val="20"/>
               </w:rPr>
               <w:t>:</w:t>
             </w:r>
@@ -1473,11 +1672,15 @@
               <w:cnfStyle w:val="000000000000" w:firstRow="0" w:lastRow="0" w:firstColumn="0" w:lastColumn="0" w:oddVBand="0" w:evenVBand="0" w:oddHBand="0" w:evenHBand="0" w:firstRowFirstColumn="0" w:firstRowLastColumn="0" w:lastRowFirstColumn="0" w:lastRowLastColumn="0"/>
               <w:rPr>
                 <w:rFonts w:ascii="Century Gothic" w:hAnsi="Century Gothic"/>
-              </w:rPr>
-            </w:pPr>
-            <w:r>
-              <w:rPr>
-                <w:rFonts w:ascii="Century Gothic" w:hAnsi="Century Gothic"/>
+                <w:sz w:val="20"/>
+                <w:szCs w:val="20"/>
+              </w:rPr>
+            </w:pPr>
+            <w:r>
+              <w:rPr>
+                <w:rFonts w:ascii="Century Gothic" w:hAnsi="Century Gothic"/>
+                <w:sz w:val="20"/>
+                <w:szCs w:val="20"/>
               </w:rPr>
               <w:t>Tuesday by 10am</w:t>
             </w:r>
@@ -1492,11 +1695,15 @@
               <w:cnfStyle w:val="000000000000" w:firstRow="0" w:lastRow="0" w:firstColumn="0" w:lastColumn="0" w:oddVBand="0" w:evenVBand="0" w:oddHBand="0" w:evenHBand="0" w:firstRowFirstColumn="0" w:firstRowLastColumn="0" w:lastRowFirstColumn="0" w:lastRowLastColumn="0"/>
               <w:rPr>
                 <w:rFonts w:ascii="Century Gothic" w:hAnsi="Century Gothic"/>
-              </w:rPr>
-            </w:pPr>
-            <w:r>
-              <w:rPr>
-                <w:rFonts w:ascii="Century Gothic" w:hAnsi="Century Gothic"/>
+                <w:sz w:val="20"/>
+                <w:szCs w:val="20"/>
+              </w:rPr>
+            </w:pPr>
+            <w:r>
+              <w:rPr>
+                <w:rFonts w:ascii="Century Gothic" w:hAnsi="Century Gothic"/>
+                <w:sz w:val="20"/>
+                <w:szCs w:val="20"/>
               </w:rPr>
               <w:t xml:space="preserve">Email to Alaya Koneru at </w:t>
             </w:r>
@@ -1505,6 +1712,8 @@
                 <w:rPr>
                   <w:rStyle w:val="Hyperlink"/>
                   <w:rFonts w:ascii="Century Gothic" w:hAnsi="Century Gothic"/>
+                  <w:sz w:val="20"/>
+                  <w:szCs w:val="20"/>
                 </w:rPr>
                 <w:t>xjq8@cdc.gov</w:t>
               </w:r>
@@ -1525,11 +1734,15 @@
             <w:pPr>
               <w:rPr>
                 <w:rFonts w:ascii="Century Gothic" w:hAnsi="Century Gothic"/>
-              </w:rPr>
-            </w:pPr>
-            <w:r>
-              <w:rPr>
-                <w:rFonts w:ascii="Century Gothic" w:hAnsi="Century Gothic"/>
+                <w:sz w:val="20"/>
+                <w:szCs w:val="20"/>
+              </w:rPr>
+            </w:pPr>
+            <w:r>
+              <w:rPr>
+                <w:rFonts w:ascii="Century Gothic" w:hAnsi="Century Gothic"/>
+                <w:sz w:val="20"/>
+                <w:szCs w:val="20"/>
               </w:rPr>
               <w:t>09</w:t>
             </w:r>
@@ -1545,30 +1758,58 @@
               <w:rPr>
                 <w:rFonts w:ascii="Century Gothic" w:hAnsi="Century Gothic"/>
                 <w:b/>
-              </w:rPr>
-            </w:pPr>
-            <w:r>
-              <w:rPr>
-                <w:rFonts w:ascii="Century Gothic" w:hAnsi="Century Gothic"/>
-                <w:b/>
-              </w:rPr>
-              <w:t xml:space="preserve">Revised tracing and tracking </w:t>
+                <w:sz w:val="20"/>
+                <w:szCs w:val="20"/>
+              </w:rPr>
+            </w:pPr>
+            <w:r>
+              <w:rPr>
+                <w:rFonts w:ascii="Century Gothic" w:hAnsi="Century Gothic"/>
+                <w:b/>
+                <w:sz w:val="20"/>
+                <w:szCs w:val="20"/>
+              </w:rPr>
+              <w:t xml:space="preserve">Rapid survey of Missed </w:t>
             </w:r>
             <w:proofErr w:type="spellStart"/>
             <w:r>
               <w:rPr>
                 <w:rFonts w:ascii="Century Gothic" w:hAnsi="Century Gothic"/>
                 <w:b/>
-              </w:rPr>
-              <w:t>tool_March</w:t>
+                <w:sz w:val="20"/>
+                <w:szCs w:val="20"/>
+              </w:rPr>
+              <w:t>Appts</w:t>
             </w:r>
             <w:proofErr w:type="spellEnd"/>
             <w:r>
               <w:rPr>
                 <w:rFonts w:ascii="Century Gothic" w:hAnsi="Century Gothic"/>
                 <w:b/>
-              </w:rPr>
-              <w:t xml:space="preserve"> 26 2019_revised</w:t>
+                <w:sz w:val="20"/>
+                <w:szCs w:val="20"/>
+              </w:rPr>
+              <w:t xml:space="preserve"> and TT Register_Updated_April082019</w:t>
+            </w:r>
+          </w:p>
+          <w:p>
+            <w:pPr>
+              <w:cnfStyle w:val="000000100000" w:firstRow="0" w:lastRow="0" w:firstColumn="0" w:lastColumn="0" w:oddVBand="0" w:evenVBand="0" w:oddHBand="1" w:evenHBand="0" w:firstRowFirstColumn="0" w:firstRowLastColumn="0" w:lastRowFirstColumn="0" w:lastRowLastColumn="0"/>
+              <w:rPr>
+                <w:rFonts w:ascii="Century Gothic" w:hAnsi="Century Gothic"/>
+                <w:i/>
+                <w:sz w:val="20"/>
+                <w:szCs w:val="20"/>
+              </w:rPr>
+            </w:pPr>
+            <w:r>
+              <w:rPr>
+                <w:rFonts w:ascii="Century Gothic" w:hAnsi="Century Gothic"/>
+                <w:i/>
+                <w:sz w:val="20"/>
+                <w:szCs w:val="20"/>
+              </w:rPr>
+              <w:t>[Sheet “TT Register to Print”]</w:t>
             </w:r>
           </w:p>
         </w:tc>
@@ -1581,11 +1822,15 @@
               <w:cnfStyle w:val="000000100000" w:firstRow="0" w:lastRow="0" w:firstColumn="0" w:lastColumn="0" w:oddVBand="0" w:evenVBand="0" w:oddHBand="1" w:evenHBand="0" w:firstRowFirstColumn="0" w:firstRowLastColumn="0" w:lastRowFirstColumn="0" w:lastRowLastColumn="0"/>
               <w:rPr>
                 <w:rFonts w:ascii="Century Gothic" w:hAnsi="Century Gothic"/>
-              </w:rPr>
-            </w:pPr>
-            <w:r>
-              <w:rPr>
-                <w:rFonts w:ascii="Century Gothic" w:hAnsi="Century Gothic"/>
+                <w:sz w:val="20"/>
+                <w:szCs w:val="20"/>
+              </w:rPr>
+            </w:pPr>
+            <w:r>
+              <w:rPr>
+                <w:rFonts w:ascii="Century Gothic" w:hAnsi="Century Gothic"/>
+                <w:sz w:val="20"/>
+                <w:szCs w:val="20"/>
               </w:rPr>
               <w:t>Partner</w:t>
             </w:r>
@@ -1600,11 +1845,15 @@
               <w:cnfStyle w:val="000000100000" w:firstRow="0" w:lastRow="0" w:firstColumn="0" w:lastColumn="0" w:oddVBand="0" w:evenVBand="0" w:oddHBand="1" w:evenHBand="0" w:firstRowFirstColumn="0" w:firstRowLastColumn="0" w:lastRowFirstColumn="0" w:lastRowLastColumn="0"/>
               <w:rPr>
                 <w:rFonts w:ascii="Century Gothic" w:hAnsi="Century Gothic"/>
-              </w:rPr>
-            </w:pPr>
-            <w:r>
-              <w:rPr>
-                <w:rFonts w:ascii="Century Gothic" w:hAnsi="Century Gothic"/>
+                <w:sz w:val="20"/>
+                <w:szCs w:val="20"/>
+              </w:rPr>
+            </w:pPr>
+            <w:r>
+              <w:rPr>
+                <w:rFonts w:ascii="Century Gothic" w:hAnsi="Century Gothic"/>
+                <w:sz w:val="20"/>
+                <w:szCs w:val="20"/>
                 <w:u w:val="single"/>
               </w:rPr>
               <w:t>Required</w:t>
@@ -1612,6 +1861,8 @@
             <w:r>
               <w:rPr>
                 <w:rFonts w:ascii="Century Gothic" w:hAnsi="Century Gothic"/>
+                <w:sz w:val="20"/>
+                <w:szCs w:val="20"/>
               </w:rPr>
               <w:t xml:space="preserve"> for Use in Facilities</w:t>
             </w:r>
@@ -1626,6 +1877,8 @@
               <w:cnfStyle w:val="000000100000" w:firstRow="0" w:lastRow="0" w:firstColumn="0" w:lastColumn="0" w:oddVBand="0" w:evenVBand="0" w:oddHBand="1" w:evenHBand="0" w:firstRowFirstColumn="0" w:firstRowLastColumn="0" w:lastRowFirstColumn="0" w:lastRowLastColumn="0"/>
               <w:rPr>
                 <w:rFonts w:ascii="Century Gothic" w:hAnsi="Century Gothic"/>
+                <w:sz w:val="20"/>
+                <w:szCs w:val="20"/>
               </w:rPr>
             </w:pPr>
           </w:p>
@@ -1639,11 +1892,15 @@
               <w:cnfStyle w:val="000000100000" w:firstRow="0" w:lastRow="0" w:firstColumn="0" w:lastColumn="0" w:oddVBand="0" w:evenVBand="0" w:oddHBand="1" w:evenHBand="0" w:firstRowFirstColumn="0" w:firstRowLastColumn="0" w:lastRowFirstColumn="0" w:lastRowLastColumn="0"/>
               <w:rPr>
                 <w:rFonts w:ascii="Century Gothic" w:hAnsi="Century Gothic"/>
-              </w:rPr>
-            </w:pPr>
-            <w:r>
-              <w:rPr>
-                <w:rFonts w:ascii="Century Gothic" w:hAnsi="Century Gothic"/>
+                <w:sz w:val="20"/>
+                <w:szCs w:val="20"/>
+              </w:rPr>
+            </w:pPr>
+            <w:r>
+              <w:rPr>
+                <w:rFonts w:ascii="Century Gothic" w:hAnsi="Century Gothic"/>
+                <w:sz w:val="20"/>
+                <w:szCs w:val="20"/>
               </w:rPr>
               <w:t>Usage Only</w:t>
             </w:r>
@@ -1660,19 +1917,17 @@
             <w:pPr>
               <w:rPr>
                 <w:rFonts w:ascii="Century Gothic" w:hAnsi="Century Gothic"/>
-              </w:rPr>
-            </w:pPr>
-            <w:r>
-              <w:rPr>
-                <w:rFonts w:ascii="Century Gothic" w:hAnsi="Century Gothic"/>
-              </w:rPr>
-              <w:t>1</w:t>
-            </w:r>
-            <w:r>
-              <w:rPr>
-                <w:rFonts w:ascii="Century Gothic" w:hAnsi="Century Gothic"/>
-              </w:rPr>
-              <w:t>0</w:t>
+                <w:sz w:val="20"/>
+                <w:szCs w:val="20"/>
+              </w:rPr>
+            </w:pPr>
+            <w:r>
+              <w:rPr>
+                <w:rFonts w:ascii="Century Gothic" w:hAnsi="Century Gothic"/>
+                <w:sz w:val="20"/>
+                <w:szCs w:val="20"/>
+              </w:rPr>
+              <w:t>10</w:t>
             </w:r>
           </w:p>
         </w:tc>
@@ -1686,12 +1941,16 @@
               <w:rPr>
                 <w:rFonts w:ascii="Century Gothic" w:hAnsi="Century Gothic"/>
                 <w:b/>
-              </w:rPr>
-            </w:pPr>
-            <w:r>
-              <w:rPr>
-                <w:rFonts w:ascii="Century Gothic" w:hAnsi="Century Gothic"/>
-                <w:b/>
+                <w:sz w:val="20"/>
+                <w:szCs w:val="20"/>
+              </w:rPr>
+            </w:pPr>
+            <w:r>
+              <w:rPr>
+                <w:rFonts w:ascii="Century Gothic" w:hAnsi="Century Gothic"/>
+                <w:b/>
+                <w:sz w:val="20"/>
+                <w:szCs w:val="20"/>
               </w:rPr>
               <w:t xml:space="preserve">Tier_ReportTool__2.28.19_for </w:t>
             </w:r>
@@ -1700,6 +1959,8 @@
               <w:rPr>
                 <w:rFonts w:ascii="Century Gothic" w:hAnsi="Century Gothic"/>
                 <w:b/>
+                <w:sz w:val="20"/>
+                <w:szCs w:val="20"/>
               </w:rPr>
               <w:t>dropbox</w:t>
             </w:r>
@@ -1715,11 +1976,15 @@
               <w:cnfStyle w:val="000000000000" w:firstRow="0" w:lastRow="0" w:firstColumn="0" w:lastColumn="0" w:oddVBand="0" w:evenVBand="0" w:oddHBand="0" w:evenHBand="0" w:firstRowFirstColumn="0" w:firstRowLastColumn="0" w:lastRowFirstColumn="0" w:lastRowLastColumn="0"/>
               <w:rPr>
                 <w:rFonts w:ascii="Century Gothic" w:hAnsi="Century Gothic"/>
-              </w:rPr>
-            </w:pPr>
-            <w:r>
-              <w:rPr>
-                <w:rFonts w:ascii="Century Gothic" w:hAnsi="Century Gothic"/>
+                <w:sz w:val="20"/>
+                <w:szCs w:val="20"/>
+              </w:rPr>
+            </w:pPr>
+            <w:r>
+              <w:rPr>
+                <w:rFonts w:ascii="Century Gothic" w:hAnsi="Century Gothic"/>
+                <w:sz w:val="20"/>
+                <w:szCs w:val="20"/>
               </w:rPr>
               <w:t>Partner</w:t>
             </w:r>
@@ -1734,11 +1999,15 @@
               <w:cnfStyle w:val="000000000000" w:firstRow="0" w:lastRow="0" w:firstColumn="0" w:lastColumn="0" w:oddVBand="0" w:evenVBand="0" w:oddHBand="0" w:evenHBand="0" w:firstRowFirstColumn="0" w:firstRowLastColumn="0" w:lastRowFirstColumn="0" w:lastRowLastColumn="0"/>
               <w:rPr>
                 <w:rFonts w:ascii="Century Gothic" w:hAnsi="Century Gothic"/>
-              </w:rPr>
-            </w:pPr>
-            <w:r>
-              <w:rPr>
-                <w:rFonts w:ascii="Century Gothic" w:hAnsi="Century Gothic"/>
+                <w:sz w:val="20"/>
+                <w:szCs w:val="20"/>
+              </w:rPr>
+            </w:pPr>
+            <w:r>
+              <w:rPr>
+                <w:rFonts w:ascii="Century Gothic" w:hAnsi="Century Gothic"/>
+                <w:sz w:val="20"/>
+                <w:szCs w:val="20"/>
                 <w:u w:val="single"/>
               </w:rPr>
               <w:t>Required</w:t>
@@ -1746,6 +2015,8 @@
             <w:r>
               <w:rPr>
                 <w:rFonts w:ascii="Century Gothic" w:hAnsi="Century Gothic"/>
+                <w:sz w:val="20"/>
+                <w:szCs w:val="20"/>
               </w:rPr>
               <w:t xml:space="preserve"> for Use in Facilities</w:t>
             </w:r>
@@ -1760,6 +2031,8 @@
               <w:cnfStyle w:val="000000000000" w:firstRow="0" w:lastRow="0" w:firstColumn="0" w:lastColumn="0" w:oddVBand="0" w:evenVBand="0" w:oddHBand="0" w:evenHBand="0" w:firstRowFirstColumn="0" w:firstRowLastColumn="0" w:lastRowFirstColumn="0" w:lastRowLastColumn="0"/>
               <w:rPr>
                 <w:rFonts w:ascii="Century Gothic" w:hAnsi="Century Gothic"/>
+                <w:sz w:val="20"/>
+                <w:szCs w:val="20"/>
               </w:rPr>
             </w:pPr>
           </w:p>
@@ -1773,11 +2046,15 @@
               <w:cnfStyle w:val="000000000000" w:firstRow="0" w:lastRow="0" w:firstColumn="0" w:lastColumn="0" w:oddVBand="0" w:evenVBand="0" w:oddHBand="0" w:evenHBand="0" w:firstRowFirstColumn="0" w:firstRowLastColumn="0" w:lastRowFirstColumn="0" w:lastRowLastColumn="0"/>
               <w:rPr>
                 <w:rFonts w:ascii="Century Gothic" w:hAnsi="Century Gothic"/>
-              </w:rPr>
-            </w:pPr>
-            <w:r>
-              <w:rPr>
-                <w:rFonts w:ascii="Century Gothic" w:hAnsi="Century Gothic"/>
+                <w:sz w:val="20"/>
+                <w:szCs w:val="20"/>
+              </w:rPr>
+            </w:pPr>
+            <w:r>
+              <w:rPr>
+                <w:rFonts w:ascii="Century Gothic" w:hAnsi="Century Gothic"/>
+                <w:sz w:val="20"/>
+                <w:szCs w:val="20"/>
               </w:rPr>
               <w:t>Usage Only</w:t>
             </w:r>
@@ -1797,19 +2074,17 @@
             <w:pPr>
               <w:rPr>
                 <w:rFonts w:ascii="Century Gothic" w:hAnsi="Century Gothic"/>
-              </w:rPr>
-            </w:pPr>
-            <w:r>
-              <w:rPr>
-                <w:rFonts w:ascii="Century Gothic" w:hAnsi="Century Gothic"/>
-              </w:rPr>
-              <w:t>1</w:t>
-            </w:r>
-            <w:r>
-              <w:rPr>
-                <w:rFonts w:ascii="Century Gothic" w:hAnsi="Century Gothic"/>
-              </w:rPr>
-              <w:t>1</w:t>
+                <w:sz w:val="20"/>
+                <w:szCs w:val="20"/>
+              </w:rPr>
+            </w:pPr>
+            <w:r>
+              <w:rPr>
+                <w:rFonts w:ascii="Century Gothic" w:hAnsi="Century Gothic"/>
+                <w:sz w:val="20"/>
+                <w:szCs w:val="20"/>
+              </w:rPr>
+              <w:t>11</w:t>
             </w:r>
           </w:p>
         </w:tc>
@@ -1823,12 +2098,16 @@
               <w:rPr>
                 <w:rFonts w:ascii="Century Gothic" w:hAnsi="Century Gothic"/>
                 <w:b/>
-              </w:rPr>
-            </w:pPr>
-            <w:r>
-              <w:rPr>
-                <w:rFonts w:ascii="Century Gothic" w:hAnsi="Century Gothic"/>
-                <w:b/>
+                <w:sz w:val="20"/>
+                <w:szCs w:val="20"/>
+              </w:rPr>
+            </w:pPr>
+            <w:r>
+              <w:rPr>
+                <w:rFonts w:ascii="Century Gothic" w:hAnsi="Century Gothic"/>
+                <w:b/>
+                <w:sz w:val="20"/>
+                <w:szCs w:val="20"/>
               </w:rPr>
               <w:t>Staff Hiring Count Survey v1_5</w:t>
             </w:r>
@@ -1843,11 +2122,15 @@
               <w:cnfStyle w:val="000000100000" w:firstRow="0" w:lastRow="0" w:firstColumn="0" w:lastColumn="0" w:oddVBand="0" w:evenVBand="0" w:oddHBand="1" w:evenHBand="0" w:firstRowFirstColumn="0" w:firstRowLastColumn="0" w:lastRowFirstColumn="0" w:lastRowLastColumn="0"/>
               <w:rPr>
                 <w:rFonts w:ascii="Century Gothic" w:hAnsi="Century Gothic"/>
-              </w:rPr>
-            </w:pPr>
-            <w:r>
-              <w:rPr>
-                <w:rFonts w:ascii="Century Gothic" w:hAnsi="Century Gothic"/>
+                <w:sz w:val="20"/>
+                <w:szCs w:val="20"/>
+              </w:rPr>
+            </w:pPr>
+            <w:r>
+              <w:rPr>
+                <w:rFonts w:ascii="Century Gothic" w:hAnsi="Century Gothic"/>
+                <w:sz w:val="20"/>
+                <w:szCs w:val="20"/>
               </w:rPr>
               <w:t>Partner</w:t>
             </w:r>
@@ -1862,11 +2145,15 @@
               <w:cnfStyle w:val="000000100000" w:firstRow="0" w:lastRow="0" w:firstColumn="0" w:lastColumn="0" w:oddVBand="0" w:evenVBand="0" w:oddHBand="1" w:evenHBand="0" w:firstRowFirstColumn="0" w:firstRowLastColumn="0" w:lastRowFirstColumn="0" w:lastRowLastColumn="0"/>
               <w:rPr>
                 <w:rFonts w:ascii="Century Gothic" w:hAnsi="Century Gothic"/>
-              </w:rPr>
-            </w:pPr>
-            <w:r>
-              <w:rPr>
-                <w:rFonts w:ascii="Century Gothic" w:hAnsi="Century Gothic"/>
+                <w:sz w:val="20"/>
+                <w:szCs w:val="20"/>
+              </w:rPr>
+            </w:pPr>
+            <w:r>
+              <w:rPr>
+                <w:rFonts w:ascii="Century Gothic" w:hAnsi="Century Gothic"/>
+                <w:sz w:val="20"/>
+                <w:szCs w:val="20"/>
                 <w:u w:val="single"/>
               </w:rPr>
               <w:t>Required</w:t>
@@ -1874,6 +2161,8 @@
             <w:r>
               <w:rPr>
                 <w:rFonts w:ascii="Century Gothic" w:hAnsi="Century Gothic"/>
+                <w:sz w:val="20"/>
+                <w:szCs w:val="20"/>
               </w:rPr>
               <w:t xml:space="preserve"> for Submission to CDC</w:t>
             </w:r>
@@ -1888,11 +2177,15 @@
               <w:cnfStyle w:val="000000100000" w:firstRow="0" w:lastRow="0" w:firstColumn="0" w:lastColumn="0" w:oddVBand="0" w:evenVBand="0" w:oddHBand="1" w:evenHBand="0" w:firstRowFirstColumn="0" w:firstRowLastColumn="0" w:lastRowFirstColumn="0" w:lastRowLastColumn="0"/>
               <w:rPr>
                 <w:rFonts w:ascii="Century Gothic" w:hAnsi="Century Gothic"/>
-              </w:rPr>
-            </w:pPr>
-            <w:r>
-              <w:rPr>
-                <w:rFonts w:ascii="Century Gothic" w:hAnsi="Century Gothic"/>
+                <w:sz w:val="20"/>
+                <w:szCs w:val="20"/>
+              </w:rPr>
+            </w:pPr>
+            <w:r>
+              <w:rPr>
+                <w:rFonts w:ascii="Century Gothic" w:hAnsi="Century Gothic"/>
+                <w:sz w:val="20"/>
+                <w:szCs w:val="20"/>
               </w:rPr>
               <w:t>April 3, 2019 by 10am</w:t>
             </w:r>
@@ -1902,11 +2195,15 @@
               <w:cnfStyle w:val="000000100000" w:firstRow="0" w:lastRow="0" w:firstColumn="0" w:lastColumn="0" w:oddVBand="0" w:evenVBand="0" w:oddHBand="1" w:evenHBand="0" w:firstRowFirstColumn="0" w:firstRowLastColumn="0" w:lastRowFirstColumn="0" w:lastRowLastColumn="0"/>
               <w:rPr>
                 <w:rFonts w:ascii="Century Gothic" w:hAnsi="Century Gothic"/>
-              </w:rPr>
-            </w:pPr>
-            <w:r>
-              <w:rPr>
-                <w:rFonts w:ascii="Century Gothic" w:hAnsi="Century Gothic"/>
+                <w:sz w:val="20"/>
+                <w:szCs w:val="20"/>
+              </w:rPr>
+            </w:pPr>
+            <w:r>
+              <w:rPr>
+                <w:rFonts w:ascii="Century Gothic" w:hAnsi="Century Gothic"/>
+                <w:sz w:val="20"/>
+                <w:szCs w:val="20"/>
               </w:rPr>
               <w:t>April 19, 2019 by 10am</w:t>
             </w:r>
@@ -1921,11 +2218,15 @@
               <w:cnfStyle w:val="000000100000" w:firstRow="0" w:lastRow="0" w:firstColumn="0" w:lastColumn="0" w:oddVBand="0" w:evenVBand="0" w:oddHBand="1" w:evenHBand="0" w:firstRowFirstColumn="0" w:firstRowLastColumn="0" w:lastRowFirstColumn="0" w:lastRowLastColumn="0"/>
               <w:rPr>
                 <w:rFonts w:ascii="Century Gothic" w:hAnsi="Century Gothic"/>
-              </w:rPr>
-            </w:pPr>
-            <w:r>
-              <w:rPr>
-                <w:rFonts w:ascii="Century Gothic" w:hAnsi="Century Gothic"/>
+                <w:sz w:val="20"/>
+                <w:szCs w:val="20"/>
+              </w:rPr>
+            </w:pPr>
+            <w:r>
+              <w:rPr>
+                <w:rFonts w:ascii="Century Gothic" w:hAnsi="Century Gothic"/>
+                <w:sz w:val="20"/>
+                <w:szCs w:val="20"/>
               </w:rPr>
               <w:t xml:space="preserve">Email to Alaya Koneru at </w:t>
             </w:r>
@@ -1934,6 +2235,8 @@
                 <w:rPr>
                   <w:rStyle w:val="Hyperlink"/>
                   <w:rFonts w:ascii="Century Gothic" w:hAnsi="Century Gothic"/>
+                  <w:sz w:val="20"/>
+                  <w:szCs w:val="20"/>
                 </w:rPr>
                 <w:t>xjq8@cdc.gov</w:t>
               </w:r>
@@ -1951,11 +2254,15 @@
             <w:pPr>
               <w:rPr>
                 <w:rFonts w:ascii="Century Gothic" w:hAnsi="Century Gothic"/>
-              </w:rPr>
-            </w:pPr>
-            <w:r>
-              <w:rPr>
-                <w:rFonts w:ascii="Century Gothic" w:hAnsi="Century Gothic"/>
+                <w:sz w:val="20"/>
+                <w:szCs w:val="20"/>
+              </w:rPr>
+            </w:pPr>
+            <w:r>
+              <w:rPr>
+                <w:rFonts w:ascii="Century Gothic" w:hAnsi="Century Gothic"/>
+                <w:sz w:val="20"/>
+                <w:szCs w:val="20"/>
               </w:rPr>
               <w:t>12</w:t>
             </w:r>
@@ -1971,12 +2278,16 @@
               <w:rPr>
                 <w:rFonts w:ascii="Century Gothic" w:hAnsi="Century Gothic"/>
                 <w:b/>
-              </w:rPr>
-            </w:pPr>
-            <w:r>
-              <w:rPr>
-                <w:rFonts w:ascii="Century Gothic" w:hAnsi="Century Gothic"/>
-                <w:b/>
+                <w:sz w:val="20"/>
+                <w:szCs w:val="20"/>
+              </w:rPr>
+            </w:pPr>
+            <w:r>
+              <w:rPr>
+                <w:rFonts w:ascii="Century Gothic" w:hAnsi="Century Gothic"/>
+                <w:b/>
+                <w:sz w:val="20"/>
+                <w:szCs w:val="20"/>
               </w:rPr>
               <w:t>Facility Recommendation Tracker_April52019</w:t>
             </w:r>
@@ -1991,11 +2302,15 @@
               <w:cnfStyle w:val="000000000000" w:firstRow="0" w:lastRow="0" w:firstColumn="0" w:lastColumn="0" w:oddVBand="0" w:evenVBand="0" w:oddHBand="0" w:evenHBand="0" w:firstRowFirstColumn="0" w:firstRowLastColumn="0" w:lastRowFirstColumn="0" w:lastRowLastColumn="0"/>
               <w:rPr>
                 <w:rFonts w:ascii="Century Gothic" w:hAnsi="Century Gothic"/>
-              </w:rPr>
-            </w:pPr>
-            <w:r>
-              <w:rPr>
-                <w:rFonts w:ascii="Century Gothic" w:hAnsi="Century Gothic"/>
+                <w:sz w:val="20"/>
+                <w:szCs w:val="20"/>
+              </w:rPr>
+            </w:pPr>
+            <w:r>
+              <w:rPr>
+                <w:rFonts w:ascii="Century Gothic" w:hAnsi="Century Gothic"/>
+                <w:sz w:val="20"/>
+                <w:szCs w:val="20"/>
               </w:rPr>
               <w:t>CDC Site Lead</w:t>
             </w:r>
@@ -2010,12 +2325,16 @@
               <w:cnfStyle w:val="000000000000" w:firstRow="0" w:lastRow="0" w:firstColumn="0" w:lastColumn="0" w:oddVBand="0" w:evenVBand="0" w:oddHBand="0" w:evenHBand="0" w:firstRowFirstColumn="0" w:firstRowLastColumn="0" w:lastRowFirstColumn="0" w:lastRowLastColumn="0"/>
               <w:rPr>
                 <w:rFonts w:ascii="Century Gothic" w:hAnsi="Century Gothic"/>
+                <w:sz w:val="20"/>
+                <w:szCs w:val="20"/>
                 <w:u w:val="single"/>
               </w:rPr>
             </w:pPr>
             <w:r>
               <w:rPr>
                 <w:rFonts w:ascii="Century Gothic" w:hAnsi="Century Gothic"/>
+                <w:sz w:val="20"/>
+                <w:szCs w:val="20"/>
                 <w:u w:val="single"/>
               </w:rPr>
               <w:t>Required</w:t>
@@ -2023,6 +2342,8 @@
             <w:r>
               <w:rPr>
                 <w:rFonts w:ascii="Century Gothic" w:hAnsi="Century Gothic"/>
+                <w:sz w:val="20"/>
+                <w:szCs w:val="20"/>
               </w:rPr>
               <w:t xml:space="preserve"> for Submission to CDC</w:t>
             </w:r>
@@ -2037,12 +2358,16 @@
               <w:cnfStyle w:val="000000000000" w:firstRow="0" w:lastRow="0" w:firstColumn="0" w:lastColumn="0" w:oddVBand="0" w:evenVBand="0" w:oddHBand="0" w:evenHBand="0" w:firstRowFirstColumn="0" w:firstRowLastColumn="0" w:lastRowFirstColumn="0" w:lastRowLastColumn="0"/>
               <w:rPr>
                 <w:rFonts w:ascii="Century Gothic" w:hAnsi="Century Gothic"/>
-              </w:rPr>
-            </w:pPr>
-            <w:r>
-              <w:rPr>
-                <w:rFonts w:ascii="Century Gothic" w:hAnsi="Century Gothic"/>
-                <w:b/>
+                <w:sz w:val="20"/>
+                <w:szCs w:val="20"/>
+              </w:rPr>
+            </w:pPr>
+            <w:r>
+              <w:rPr>
+                <w:rFonts w:ascii="Century Gothic" w:hAnsi="Century Gothic"/>
+                <w:b/>
+                <w:sz w:val="20"/>
+                <w:szCs w:val="20"/>
                 <w:u w:val="single"/>
               </w:rPr>
               <w:t>Weekly</w:t>
@@ -2050,6 +2375,8 @@
             <w:r>
               <w:rPr>
                 <w:rFonts w:ascii="Century Gothic" w:hAnsi="Century Gothic"/>
+                <w:sz w:val="20"/>
+                <w:szCs w:val="20"/>
               </w:rPr>
               <w:t>:</w:t>
             </w:r>
@@ -2059,17 +2386,23 @@
               <w:cnfStyle w:val="000000000000" w:firstRow="0" w:lastRow="0" w:firstColumn="0" w:lastColumn="0" w:oddVBand="0" w:evenVBand="0" w:oddHBand="0" w:evenHBand="0" w:firstRowFirstColumn="0" w:firstRowLastColumn="0" w:lastRowFirstColumn="0" w:lastRowLastColumn="0"/>
               <w:rPr>
                 <w:rFonts w:ascii="Century Gothic" w:hAnsi="Century Gothic"/>
-              </w:rPr>
-            </w:pPr>
-            <w:r>
-              <w:rPr>
-                <w:rFonts w:ascii="Century Gothic" w:hAnsi="Century Gothic"/>
+                <w:sz w:val="20"/>
+                <w:szCs w:val="20"/>
+              </w:rPr>
+            </w:pPr>
+            <w:r>
+              <w:rPr>
+                <w:rFonts w:ascii="Century Gothic" w:hAnsi="Century Gothic"/>
+                <w:sz w:val="20"/>
+                <w:szCs w:val="20"/>
               </w:rPr>
               <w:t>Fri</w:t>
             </w:r>
             <w:r>
               <w:rPr>
                 <w:rFonts w:ascii="Century Gothic" w:hAnsi="Century Gothic"/>
+                <w:sz w:val="20"/>
+                <w:szCs w:val="20"/>
               </w:rPr>
               <w:t>days by COB</w:t>
             </w:r>
@@ -2084,18 +2417,24 @@
               <w:cnfStyle w:val="000000000000" w:firstRow="0" w:lastRow="0" w:firstColumn="0" w:lastColumn="0" w:oddVBand="0" w:evenVBand="0" w:oddHBand="0" w:evenHBand="0" w:firstRowFirstColumn="0" w:firstRowLastColumn="0" w:lastRowFirstColumn="0" w:lastRowLastColumn="0"/>
               <w:rPr>
                 <w:rFonts w:ascii="Century Gothic" w:hAnsi="Century Gothic"/>
-              </w:rPr>
-            </w:pPr>
-            <w:r>
-              <w:rPr>
-                <w:rFonts w:ascii="Century Gothic" w:hAnsi="Century Gothic"/>
-                <w:b/>
+                <w:sz w:val="20"/>
+                <w:szCs w:val="20"/>
+              </w:rPr>
+            </w:pPr>
+            <w:r>
+              <w:rPr>
+                <w:rFonts w:ascii="Century Gothic" w:hAnsi="Century Gothic"/>
+                <w:b/>
+                <w:sz w:val="20"/>
+                <w:szCs w:val="20"/>
               </w:rPr>
               <w:t>Upload to Shared Drive</w:t>
             </w:r>
             <w:r>
               <w:rPr>
                 <w:rFonts w:ascii="Century Gothic" w:hAnsi="Century Gothic"/>
+                <w:sz w:val="20"/>
+                <w:szCs w:val="20"/>
               </w:rPr>
               <w:t>*:</w:t>
             </w:r>
@@ -2105,6 +2444,8 @@
               <w:cnfStyle w:val="000000000000" w:firstRow="0" w:lastRow="0" w:firstColumn="0" w:lastColumn="0" w:oddVBand="0" w:evenVBand="0" w:oddHBand="0" w:evenHBand="0" w:firstRowFirstColumn="0" w:firstRowLastColumn="0" w:lastRowFirstColumn="0" w:lastRowLastColumn="0"/>
               <w:rPr>
                 <w:rFonts w:ascii="Century Gothic" w:hAnsi="Century Gothic"/>
+                <w:sz w:val="20"/>
+                <w:szCs w:val="20"/>
               </w:rPr>
             </w:pPr>
             <w:hyperlink r:id="rId11" w:history="1">
@@ -2112,6 +2453,8 @@
                 <w:rPr>
                   <w:rStyle w:val="Hyperlink"/>
                   <w:rFonts w:ascii="Century Gothic" w:hAnsi="Century Gothic"/>
+                  <w:sz w:val="20"/>
+                  <w:szCs w:val="20"/>
                 </w:rPr>
                 <w:t>S:\_Siyenza\Data Collection Tools</w:t>
               </w:r>
@@ -2153,7 +2496,21 @@
           <w:rFonts w:ascii="Century Gothic" w:hAnsi="Century Gothic"/>
           <w:b/>
         </w:rPr>
-        <w:t xml:space="preserve">If you have difficulties accessing and uploading data to shared drive, please email completed file to Alaya Koneru at </w:t>
+        <w:t xml:space="preserve">If you have difficulties accessing and </w:t>
+      </w:r>
+      <w:r>
+        <w:rPr>
+          <w:rFonts w:ascii="Century Gothic" w:hAnsi="Century Gothic"/>
+          <w:b/>
+        </w:rPr>
+        <w:t>7</w:t>
+      </w:r>
+      <w:r>
+        <w:rPr>
+          <w:rFonts w:ascii="Century Gothic" w:hAnsi="Century Gothic"/>
+          <w:b/>
+        </w:rPr>
+        <w:t xml:space="preserve">uploading data to shared drive, please email completed file to Alaya Koneru at </w:t>
       </w:r>
       <w:hyperlink r:id="rId12" w:history="1">
         <w:r>
@@ -2427,15 +2784,7 @@
               <w:rPr>
                 <w:noProof/>
               </w:rPr>
-              <w:t>Shared Drive version (for entering data electronically onto S Drive – refer to your folder on the S Drive to access/download form</w:t>
-            </w:r>
-            <w:bookmarkStart w:id="0" w:name="_GoBack"/>
-            <w:bookmarkEnd w:id="0"/>
-            <w:r>
-              <w:rPr>
-                <w:noProof/>
-              </w:rPr>
-              <w:t>):</w:t>
+              <w:t>Shared Drive version (for entering data electronically onto S Drive – refer to your folder on the S Drive to access/download form):</w:t>
             </w:r>
           </w:p>
           <w:p>
@@ -2497,6 +2846,15 @@
               </w:rPr>
             </w:pPr>
           </w:p>
+          <w:p>
+            <w:pPr>
+              <w:cnfStyle w:val="000000000000" w:firstRow="0" w:lastRow="0" w:firstColumn="0" w:lastColumn="0" w:oddVBand="0" w:evenVBand="0" w:oddHBand="0" w:evenHBand="0" w:firstRowFirstColumn="0" w:firstRowLastColumn="0" w:lastRowFirstColumn="0" w:lastRowLastColumn="0"/>
+              <w:rPr>
+                <w:rFonts w:ascii="Century Gothic" w:hAnsi="Century Gothic"/>
+                <w:b/>
+              </w:rPr>
+            </w:pPr>
+          </w:p>
         </w:tc>
       </w:tr>
       <w:tr>
@@ -2518,6 +2876,7 @@
               <w:rPr>
                 <w:rFonts w:ascii="Century Gothic" w:hAnsi="Century Gothic"/>
               </w:rPr>
+              <w:lastRenderedPageBreak/>
               <w:t>0</w:t>
             </w:r>
             <w:r>
@@ -2738,11 +3097,10 @@
               <w:rPr>
                 <w:noProof/>
               </w:rPr>
-              <w:lastRenderedPageBreak/>
               <w:drawing>
-                <wp:inline distT="0" distB="0" distL="0" distR="0" wp14:anchorId="37ADB4DC" wp14:editId="723BAC2D">
-                  <wp:extent cx="2734574" cy="3934414"/>
-                  <wp:effectExtent l="0" t="0" r="8890" b="9525"/>
+                <wp:inline distT="0" distB="0" distL="0" distR="0" wp14:anchorId="37ADB4DC" wp14:editId="6BB3659E">
+                  <wp:extent cx="2287618" cy="3291350"/>
+                  <wp:effectExtent l="0" t="6668" r="0" b="0"/>
                   <wp:docPr id="3" name="Picture 3"/>
                   <wp:cNvGraphicFramePr>
                     <a:graphicFrameLocks xmlns:a="http://schemas.openxmlformats.org/drawingml/2006/main" noChangeAspect="1"/>
@@ -2761,9 +3119,9 @@
                           </a:stretch>
                         </pic:blipFill>
                         <pic:spPr>
-                          <a:xfrm>
+                          <a:xfrm rot="16200000">
                             <a:off x="0" y="0"/>
-                            <a:ext cx="2748004" cy="3953737"/>
+                            <a:ext cx="2302464" cy="3312710"/>
                           </a:xfrm>
                           <a:prstGeom prst="rect">
                             <a:avLst/>
@@ -2785,6 +3143,15 @@
               </w:rPr>
             </w:pPr>
           </w:p>
+          <w:p>
+            <w:pPr>
+              <w:cnfStyle w:val="000000000000" w:firstRow="0" w:lastRow="0" w:firstColumn="0" w:lastColumn="0" w:oddVBand="0" w:evenVBand="0" w:oddHBand="0" w:evenHBand="0" w:firstRowFirstColumn="0" w:firstRowLastColumn="0" w:lastRowFirstColumn="0" w:lastRowLastColumn="0"/>
+              <w:rPr>
+                <w:rFonts w:ascii="Century Gothic" w:hAnsi="Century Gothic"/>
+                <w:b/>
+              </w:rPr>
+            </w:pPr>
+          </w:p>
         </w:tc>
       </w:tr>
       <w:tr>
@@ -2904,7 +3271,6 @@
               <w:rPr>
                 <w:noProof/>
               </w:rPr>
-              <w:lastRenderedPageBreak/>
               <w:drawing>
                 <wp:inline distT="0" distB="0" distL="0" distR="0" wp14:anchorId="5AA25768" wp14:editId="72A7BE80">
                   <wp:extent cx="6363335" cy="2361063"/>
@@ -2979,7 +3345,6 @@
               <w:rPr>
                 <w:rFonts w:ascii="Century Gothic" w:hAnsi="Century Gothic"/>
               </w:rPr>
-              <w:lastRenderedPageBreak/>
               <w:t>0</w:t>
             </w:r>
             <w:r>
@@ -3515,12 +3880,16 @@
               <w:rPr>
                 <w:rFonts w:ascii="Century Gothic" w:hAnsi="Century Gothic"/>
                 <w:b/>
-              </w:rPr>
-            </w:pPr>
-            <w:r>
-              <w:rPr>
-                <w:rFonts w:ascii="Century Gothic" w:hAnsi="Century Gothic"/>
-                <w:b/>
+                <w:sz w:val="20"/>
+                <w:szCs w:val="20"/>
+              </w:rPr>
+            </w:pPr>
+            <w:r>
+              <w:rPr>
+                <w:rFonts w:ascii="Century Gothic" w:hAnsi="Century Gothic"/>
+                <w:b/>
+                <w:sz w:val="20"/>
+                <w:szCs w:val="20"/>
               </w:rPr>
               <w:t xml:space="preserve">Rapid survey of Missed </w:t>
             </w:r>
@@ -3529,16 +3898,58 @@
               <w:rPr>
                 <w:rFonts w:ascii="Century Gothic" w:hAnsi="Century Gothic"/>
                 <w:b/>
-              </w:rPr>
-              <w:t>Appts_Updated_April</w:t>
+                <w:sz w:val="20"/>
+                <w:szCs w:val="20"/>
+              </w:rPr>
+              <w:t>Appts</w:t>
             </w:r>
             <w:proofErr w:type="spellEnd"/>
             <w:r>
               <w:rPr>
                 <w:rFonts w:ascii="Century Gothic" w:hAnsi="Century Gothic"/>
                 <w:b/>
-              </w:rPr>
-              <w:t xml:space="preserve"> 3 2019</w:t>
+                <w:sz w:val="20"/>
+                <w:szCs w:val="20"/>
+              </w:rPr>
+              <w:t xml:space="preserve"> and TT Register_Updated_April082019</w:t>
+            </w:r>
+          </w:p>
+          <w:p>
+            <w:pPr>
+              <w:cnfStyle w:val="000000100000" w:firstRow="0" w:lastRow="0" w:firstColumn="0" w:lastColumn="0" w:oddVBand="0" w:evenVBand="0" w:oddHBand="1" w:evenHBand="0" w:firstRowFirstColumn="0" w:firstRowLastColumn="0" w:lastRowFirstColumn="0" w:lastRowLastColumn="0"/>
+              <w:rPr>
+                <w:rFonts w:ascii="Century Gothic" w:hAnsi="Century Gothic"/>
+                <w:b/>
+              </w:rPr>
+            </w:pPr>
+            <w:r>
+              <w:rPr>
+                <w:rFonts w:ascii="Century Gothic" w:hAnsi="Century Gothic"/>
+                <w:i/>
+                <w:sz w:val="20"/>
+                <w:szCs w:val="20"/>
+              </w:rPr>
+              <w:t xml:space="preserve">[Sheet “Missed </w:t>
+            </w:r>
+            <w:proofErr w:type="spellStart"/>
+            <w:r>
+              <w:rPr>
+                <w:rFonts w:ascii="Century Gothic" w:hAnsi="Century Gothic"/>
+                <w:i/>
+                <w:sz w:val="20"/>
+                <w:szCs w:val="20"/>
+              </w:rPr>
+              <w:t>Appt</w:t>
+            </w:r>
+            <w:proofErr w:type="spellEnd"/>
+            <w:r>
+              <w:rPr>
+                <w:rFonts w:ascii="Century Gothic" w:hAnsi="Century Gothic"/>
+                <w:i/>
+                <w:sz w:val="20"/>
+                <w:szCs w:val="20"/>
+              </w:rPr>
+              <w:t xml:space="preserve"> Survey to Submit”]</w:t>
             </w:r>
           </w:p>
         </w:tc>
@@ -3666,30 +4077,56 @@
               <w:rPr>
                 <w:rFonts w:ascii="Century Gothic" w:hAnsi="Century Gothic"/>
                 <w:b/>
-              </w:rPr>
-            </w:pPr>
-            <w:r>
-              <w:rPr>
-                <w:rFonts w:ascii="Century Gothic" w:hAnsi="Century Gothic"/>
-                <w:b/>
-              </w:rPr>
-              <w:t xml:space="preserve">Revised tracing and tracking </w:t>
+                <w:sz w:val="20"/>
+                <w:szCs w:val="20"/>
+              </w:rPr>
+            </w:pPr>
+            <w:r>
+              <w:rPr>
+                <w:rFonts w:ascii="Century Gothic" w:hAnsi="Century Gothic"/>
+                <w:b/>
+                <w:sz w:val="20"/>
+                <w:szCs w:val="20"/>
+              </w:rPr>
+              <w:t xml:space="preserve">Rapid survey of Missed </w:t>
             </w:r>
             <w:proofErr w:type="spellStart"/>
             <w:r>
               <w:rPr>
                 <w:rFonts w:ascii="Century Gothic" w:hAnsi="Century Gothic"/>
                 <w:b/>
-              </w:rPr>
-              <w:t>tool_March</w:t>
+                <w:sz w:val="20"/>
+                <w:szCs w:val="20"/>
+              </w:rPr>
+              <w:t>Appts</w:t>
             </w:r>
             <w:proofErr w:type="spellEnd"/>
             <w:r>
               <w:rPr>
                 <w:rFonts w:ascii="Century Gothic" w:hAnsi="Century Gothic"/>
                 <w:b/>
-              </w:rPr>
-              <w:t xml:space="preserve"> 26 2019_revised</w:t>
+                <w:sz w:val="20"/>
+                <w:szCs w:val="20"/>
+              </w:rPr>
+              <w:t xml:space="preserve"> and TT Register_Updated_April082019</w:t>
+            </w:r>
+          </w:p>
+          <w:p>
+            <w:pPr>
+              <w:cnfStyle w:val="000000100000" w:firstRow="0" w:lastRow="0" w:firstColumn="0" w:lastColumn="0" w:oddVBand="0" w:evenVBand="0" w:oddHBand="1" w:evenHBand="0" w:firstRowFirstColumn="0" w:firstRowLastColumn="0" w:lastRowFirstColumn="0" w:lastRowLastColumn="0"/>
+              <w:rPr>
+                <w:rFonts w:ascii="Century Gothic" w:hAnsi="Century Gothic"/>
+                <w:b/>
+              </w:rPr>
+            </w:pPr>
+            <w:r>
+              <w:rPr>
+                <w:rFonts w:ascii="Century Gothic" w:hAnsi="Century Gothic"/>
+                <w:i/>
+                <w:sz w:val="20"/>
+                <w:szCs w:val="20"/>
+              </w:rPr>
+              <w:t>[Sheet “TT Register to Print”]</w:t>
             </w:r>
           </w:p>
         </w:tc>
@@ -3883,8 +4320,8 @@
                 <w:noProof/>
               </w:rPr>
               <w:drawing>
-                <wp:inline distT="0" distB="0" distL="0" distR="0" wp14:anchorId="36D25B16" wp14:editId="21CF8C39">
-                  <wp:extent cx="7414404" cy="2179878"/>
+                <wp:inline distT="0" distB="0" distL="0" distR="0" wp14:anchorId="36D25B16" wp14:editId="77A9650E">
+                  <wp:extent cx="6830171" cy="2008110"/>
                   <wp:effectExtent l="0" t="0" r="0" b="0"/>
                   <wp:docPr id="11" name="Picture 11"/>
                   <wp:cNvGraphicFramePr>
@@ -3906,7 +4343,7 @@
                         <pic:spPr>
                           <a:xfrm>
                             <a:off x="0" y="0"/>
-                            <a:ext cx="7441999" cy="2187991"/>
+                            <a:ext cx="6869253" cy="2019600"/>
                           </a:xfrm>
                           <a:prstGeom prst="rect">
                             <a:avLst/>
@@ -4212,8 +4649,12 @@
       </w:pPr>
     </w:p>
     <w:sectPr>
-      <w:headerReference w:type="default" r:id="rId26"/>
-      <w:footerReference w:type="default" r:id="rId27"/>
+      <w:headerReference w:type="even" r:id="rId26"/>
+      <w:headerReference w:type="default" r:id="rId27"/>
+      <w:footerReference w:type="even" r:id="rId28"/>
+      <w:footerReference w:type="default" r:id="rId29"/>
+      <w:headerReference w:type="first" r:id="rId30"/>
+      <w:footerReference w:type="first" r:id="rId31"/>
       <w:pgSz w:w="15840" w:h="12240" w:orient="landscape"/>
       <w:pgMar w:top="576" w:right="576" w:bottom="576" w:left="576" w:header="720" w:footer="432" w:gutter="0"/>
       <w:cols w:space="720"/>
@@ -4250,6 +4691,16 @@
 
 <file path=word/footer1.xml><?xml version="1.0" encoding="utf-8"?>
 <w:ftr xmlns:wpc="http://schemas.microsoft.com/office/word/2010/wordprocessingCanvas" xmlns:cx="http://schemas.microsoft.com/office/drawing/2014/chartex" xmlns:cx1="http://schemas.microsoft.com/office/drawing/2015/9/8/chartex" xmlns:mc="http://schemas.openxmlformats.org/markup-compatibility/2006" xmlns:o="urn:schemas-microsoft-com:office:office" xmlns:r="http://schemas.openxmlformats.org/officeDocument/2006/relationships" xmlns:m="http://schemas.openxmlformats.org/officeDocument/2006/math" xmlns:v="urn:schemas-microsoft-com:vml" xmlns:wp14="http://schemas.microsoft.com/office/word/2010/wordprocessingDrawing" xmlns:wp="http://schemas.openxmlformats.org/drawingml/2006/wordprocessingDrawing" xmlns:w10="urn:schemas-microsoft-com:office:word" xmlns:w="http://schemas.openxmlformats.org/wordprocessingml/2006/main" xmlns:w14="http://schemas.microsoft.com/office/word/2010/wordml" xmlns:w15="http://schemas.microsoft.com/office/word/2012/wordml" xmlns:w16se="http://schemas.microsoft.com/office/word/2015/wordml/symex" xmlns:wpg="http://schemas.microsoft.com/office/word/2010/wordprocessingGroup" xmlns:wpi="http://schemas.microsoft.com/office/word/2010/wordprocessingInk" xmlns:wne="http://schemas.microsoft.com/office/word/2006/wordml" xmlns:wps="http://schemas.microsoft.com/office/word/2010/wordprocessingShape" mc:Ignorable="w14 w15 w16se wp14">
+  <w:p>
+    <w:pPr>
+      <w:pStyle w:val="Footer"/>
+    </w:pPr>
+  </w:p>
+</w:ftr>
+</file>
+
+<file path=word/footer2.xml><?xml version="1.0" encoding="utf-8"?>
+<w:ftr xmlns:wpc="http://schemas.microsoft.com/office/word/2010/wordprocessingCanvas" xmlns:cx="http://schemas.microsoft.com/office/drawing/2014/chartex" xmlns:cx1="http://schemas.microsoft.com/office/drawing/2015/9/8/chartex" xmlns:mc="http://schemas.openxmlformats.org/markup-compatibility/2006" xmlns:o="urn:schemas-microsoft-com:office:office" xmlns:r="http://schemas.openxmlformats.org/officeDocument/2006/relationships" xmlns:m="http://schemas.openxmlformats.org/officeDocument/2006/math" xmlns:v="urn:schemas-microsoft-com:vml" xmlns:wp14="http://schemas.microsoft.com/office/word/2010/wordprocessingDrawing" xmlns:wp="http://schemas.openxmlformats.org/drawingml/2006/wordprocessingDrawing" xmlns:w10="urn:schemas-microsoft-com:office:word" xmlns:w="http://schemas.openxmlformats.org/wordprocessingml/2006/main" xmlns:w14="http://schemas.microsoft.com/office/word/2010/wordml" xmlns:w15="http://schemas.microsoft.com/office/word/2012/wordml" xmlns:w16se="http://schemas.microsoft.com/office/word/2015/wordml/symex" xmlns:wpg="http://schemas.microsoft.com/office/word/2010/wordprocessingGroup" xmlns:wpi="http://schemas.microsoft.com/office/word/2010/wordprocessingInk" xmlns:wne="http://schemas.microsoft.com/office/word/2006/wordml" xmlns:wps="http://schemas.microsoft.com/office/word/2010/wordprocessingShape" mc:Ignorable="w14 w15 w16se wp14">
   <w:sdt>
     <w:sdtPr>
       <w:id w:val="1214310304"/>
@@ -4322,7 +4773,7 @@
                 <w:sz w:val="16"/>
                 <w:szCs w:val="16"/>
               </w:rPr>
-              <w:t>2</w:t>
+              <w:t>1</w:t>
             </w:r>
             <w:r>
               <w:rPr>
@@ -4381,7 +4832,7 @@
                 <w:sz w:val="16"/>
                 <w:szCs w:val="16"/>
               </w:rPr>
-              <w:t>8</w:t>
+              <w:t>7</w:t>
             </w:r>
             <w:r>
               <w:rPr>
@@ -4398,6 +4849,16 @@
       </w:sdt>
     </w:sdtContent>
   </w:sdt>
+  <w:p>
+    <w:pPr>
+      <w:pStyle w:val="Footer"/>
+    </w:pPr>
+  </w:p>
+</w:ftr>
+</file>
+
+<file path=word/footer3.xml><?xml version="1.0" encoding="utf-8"?>
+<w:ftr xmlns:wpc="http://schemas.microsoft.com/office/word/2010/wordprocessingCanvas" xmlns:cx="http://schemas.microsoft.com/office/drawing/2014/chartex" xmlns:cx1="http://schemas.microsoft.com/office/drawing/2015/9/8/chartex" xmlns:mc="http://schemas.openxmlformats.org/markup-compatibility/2006" xmlns:o="urn:schemas-microsoft-com:office:office" xmlns:r="http://schemas.openxmlformats.org/officeDocument/2006/relationships" xmlns:m="http://schemas.openxmlformats.org/officeDocument/2006/math" xmlns:v="urn:schemas-microsoft-com:vml" xmlns:wp14="http://schemas.microsoft.com/office/word/2010/wordprocessingDrawing" xmlns:wp="http://schemas.openxmlformats.org/drawingml/2006/wordprocessingDrawing" xmlns:w10="urn:schemas-microsoft-com:office:word" xmlns:w="http://schemas.openxmlformats.org/wordprocessingml/2006/main" xmlns:w14="http://schemas.microsoft.com/office/word/2010/wordml" xmlns:w15="http://schemas.microsoft.com/office/word/2012/wordml" xmlns:w16se="http://schemas.microsoft.com/office/word/2015/wordml/symex" xmlns:wpg="http://schemas.microsoft.com/office/word/2010/wordprocessingGroup" xmlns:wpi="http://schemas.microsoft.com/office/word/2010/wordprocessingInk" xmlns:wne="http://schemas.microsoft.com/office/word/2006/wordml" xmlns:wps="http://schemas.microsoft.com/office/word/2010/wordprocessingShape" mc:Ignorable="w14 w15 w16se wp14">
   <w:p>
     <w:pPr>
       <w:pStyle w:val="Footer"/>
@@ -4432,6 +4893,16 @@
 </file>
 
 <file path=word/header1.xml><?xml version="1.0" encoding="utf-8"?>
+<w:hdr xmlns:wpc="http://schemas.microsoft.com/office/word/2010/wordprocessingCanvas" xmlns:cx="http://schemas.microsoft.com/office/drawing/2014/chartex" xmlns:cx1="http://schemas.microsoft.com/office/drawing/2015/9/8/chartex" xmlns:mc="http://schemas.openxmlformats.org/markup-compatibility/2006" xmlns:o="urn:schemas-microsoft-com:office:office" xmlns:r="http://schemas.openxmlformats.org/officeDocument/2006/relationships" xmlns:m="http://schemas.openxmlformats.org/officeDocument/2006/math" xmlns:v="urn:schemas-microsoft-com:vml" xmlns:wp14="http://schemas.microsoft.com/office/word/2010/wordprocessingDrawing" xmlns:wp="http://schemas.openxmlformats.org/drawingml/2006/wordprocessingDrawing" xmlns:w10="urn:schemas-microsoft-com:office:word" xmlns:w="http://schemas.openxmlformats.org/wordprocessingml/2006/main" xmlns:w14="http://schemas.microsoft.com/office/word/2010/wordml" xmlns:w15="http://schemas.microsoft.com/office/word/2012/wordml" xmlns:w16se="http://schemas.microsoft.com/office/word/2015/wordml/symex" xmlns:wpg="http://schemas.microsoft.com/office/word/2010/wordprocessingGroup" xmlns:wpi="http://schemas.microsoft.com/office/word/2010/wordprocessingInk" xmlns:wne="http://schemas.microsoft.com/office/word/2006/wordml" xmlns:wps="http://schemas.microsoft.com/office/word/2010/wordprocessingShape" mc:Ignorable="w14 w15 w16se wp14">
+  <w:p>
+    <w:pPr>
+      <w:pStyle w:val="Header"/>
+    </w:pPr>
+  </w:p>
+</w:hdr>
+</file>
+
+<file path=word/header2.xml><?xml version="1.0" encoding="utf-8"?>
 <w:hdr xmlns:wpc="http://schemas.microsoft.com/office/word/2010/wordprocessingCanvas" xmlns:cx="http://schemas.microsoft.com/office/drawing/2014/chartex" xmlns:cx1="http://schemas.microsoft.com/office/drawing/2015/9/8/chartex" xmlns:mc="http://schemas.openxmlformats.org/markup-compatibility/2006" xmlns:o="urn:schemas-microsoft-com:office:office" xmlns:r="http://schemas.openxmlformats.org/officeDocument/2006/relationships" xmlns:m="http://schemas.openxmlformats.org/officeDocument/2006/math" xmlns:v="urn:schemas-microsoft-com:vml" xmlns:wp14="http://schemas.microsoft.com/office/word/2010/wordprocessingDrawing" xmlns:wp="http://schemas.openxmlformats.org/drawingml/2006/wordprocessingDrawing" xmlns:w10="urn:schemas-microsoft-com:office:word" xmlns:w="http://schemas.openxmlformats.org/wordprocessingml/2006/main" xmlns:w14="http://schemas.microsoft.com/office/word/2010/wordml" xmlns:w15="http://schemas.microsoft.com/office/word/2012/wordml" xmlns:w16se="http://schemas.microsoft.com/office/word/2015/wordml/symex" xmlns:wpg="http://schemas.microsoft.com/office/word/2010/wordprocessingGroup" xmlns:wpi="http://schemas.microsoft.com/office/word/2010/wordprocessingInk" xmlns:wne="http://schemas.microsoft.com/office/word/2006/wordml" xmlns:wps="http://schemas.microsoft.com/office/word/2010/wordprocessingShape" mc:Ignorable="w14 w15 w16se wp14">
   <w:p>
     <w:pPr>
@@ -4518,8 +4989,10 @@
         <w:color w:val="FF0000"/>
         <w:sz w:val="20"/>
       </w:rPr>
-      <w:t>8</w:t>
+      <w:t>9</w:t>
     </w:r>
+    <w:bookmarkStart w:id="0" w:name="_GoBack"/>
+    <w:bookmarkEnd w:id="0"/>
     <w:r>
       <w:rPr>
         <w:rFonts w:ascii="Century Gothic" w:hAnsi="Century Gothic"/>
@@ -4529,6 +5002,16 @@
       </w:rPr>
       <w:t>, 2019</w:t>
     </w:r>
+  </w:p>
+</w:hdr>
+</file>
+
+<file path=word/header3.xml><?xml version="1.0" encoding="utf-8"?>
+<w:hdr xmlns:wpc="http://schemas.microsoft.com/office/word/2010/wordprocessingCanvas" xmlns:cx="http://schemas.microsoft.com/office/drawing/2014/chartex" xmlns:cx1="http://schemas.microsoft.com/office/drawing/2015/9/8/chartex" xmlns:mc="http://schemas.openxmlformats.org/markup-compatibility/2006" xmlns:o="urn:schemas-microsoft-com:office:office" xmlns:r="http://schemas.openxmlformats.org/officeDocument/2006/relationships" xmlns:m="http://schemas.openxmlformats.org/officeDocument/2006/math" xmlns:v="urn:schemas-microsoft-com:vml" xmlns:wp14="http://schemas.microsoft.com/office/word/2010/wordprocessingDrawing" xmlns:wp="http://schemas.openxmlformats.org/drawingml/2006/wordprocessingDrawing" xmlns:w10="urn:schemas-microsoft-com:office:word" xmlns:w="http://schemas.openxmlformats.org/wordprocessingml/2006/main" xmlns:w14="http://schemas.microsoft.com/office/word/2010/wordml" xmlns:w15="http://schemas.microsoft.com/office/word/2012/wordml" xmlns:w16se="http://schemas.microsoft.com/office/word/2015/wordml/symex" xmlns:wpg="http://schemas.microsoft.com/office/word/2010/wordprocessingGroup" xmlns:wpi="http://schemas.microsoft.com/office/word/2010/wordprocessingInk" xmlns:wne="http://schemas.microsoft.com/office/word/2006/wordml" xmlns:wps="http://schemas.microsoft.com/office/word/2010/wordprocessingShape" mc:Ignorable="w14 w15 w16se wp14">
+  <w:p>
+    <w:pPr>
+      <w:pStyle w:val="Header"/>
+    </w:pPr>
   </w:p>
 </w:hdr>
 </file>
@@ -5047,7 +5530,7 @@
   <w:style w:type="paragraph" w:default="1" w:styleId="Normal">
     <w:name w:val="Normal"/>
     <w:qFormat/>
-    <w:rsid w:val="00F4794D"/>
+    <w:rsid w:val="004D498B"/>
   </w:style>
   <w:style w:type="character" w:default="1" w:styleId="DefaultParagraphFont">
     <w:name w:val="Default Paragraph Font"/>
@@ -5865,7 +6348,7 @@
 </file>
 
 <file path=customXml/itemProps1.xml><?xml version="1.0" encoding="utf-8"?>
-<ds:datastoreItem xmlns:ds="http://schemas.openxmlformats.org/officeDocument/2006/customXml" ds:itemID="{5D297F85-D7E2-4330-ABA6-D71F168B2ADE}">
+<ds:datastoreItem xmlns:ds="http://schemas.openxmlformats.org/officeDocument/2006/customXml" ds:itemID="{7BE3920A-7729-4E30-8A3E-8D05269A6A07}">
   <ds:schemaRefs>
     <ds:schemaRef ds:uri="http://schemas.openxmlformats.org/officeDocument/2006/bibliography"/>
   </ds:schemaRefs>

</xml_diff>